<commit_message>
Informe final - falta revision
</commit_message>
<xml_diff>
--- a/Informe sprint 1.docx
+++ b/Informe sprint 1.docx
@@ -352,7 +352,7 @@
                 <wp:positionV relativeFrom="paragraph">
                   <wp:posOffset>78740</wp:posOffset>
                 </wp:positionV>
-                <wp:extent cx="2490470" cy="1931035"/>
+                <wp:extent cx="2491105" cy="1931035"/>
                 <wp:effectExtent l="0" t="0" r="0" b="0"/>
                 <wp:wrapNone/>
                 <wp:docPr id="2" name="Frame1"/>
@@ -363,7 +363,7 @@
                       <wps:spPr>
                         <a:xfrm>
                           <a:off x="0" y="0"/>
-                          <a:ext cx="2489760" cy="1930320"/>
+                          <a:ext cx="2490480" cy="1930320"/>
                         </a:xfrm>
                         <a:prstGeom prst="rect">
                           <a:avLst/>
@@ -572,7 +572,7 @@
           </mc:Choice>
           <mc:Fallback>
             <w:pict>
-              <v:rect id="shape_0" ID="Frame1" stroked="f" style="position:absolute;margin-left:305.1pt;margin-top:6.2pt;width:196pt;height:151.95pt">
+              <v:rect id="shape_0" ID="Frame1" stroked="f" style="position:absolute;margin-left:305.1pt;margin-top:6.2pt;width:196.05pt;height:151.95pt">
                 <w10:wrap type="square"/>
                 <v:fill o:detectmouseclick="t" on="false"/>
                 <v:stroke color="#3465a4" joinstyle="round" endcap="flat"/>
@@ -782,7 +782,7 @@
                 <wp:positionV relativeFrom="paragraph">
                   <wp:posOffset>344805</wp:posOffset>
                 </wp:positionV>
-                <wp:extent cx="2490470" cy="1641475"/>
+                <wp:extent cx="2491105" cy="1641475"/>
                 <wp:effectExtent l="0" t="0" r="26670" b="15240"/>
                 <wp:wrapSquare wrapText="bothSides"/>
                 <wp:docPr id="4" name="Cuadro de texto 1"/>
@@ -793,7 +793,7 @@
                       <wps:spPr>
                         <a:xfrm>
                           <a:off x="0" y="0"/>
-                          <a:ext cx="2489760" cy="1640880"/>
+                          <a:ext cx="2490480" cy="1640880"/>
                         </a:xfrm>
                         <a:prstGeom prst="rect">
                           <a:avLst/>
@@ -829,7 +829,7 @@
           </mc:Choice>
           <mc:Fallback>
             <w:pict>
-              <v:rect id="shape_0" ID="Cuadro de texto 1" fillcolor="white" stroked="t" style="position:absolute;margin-left:305.1pt;margin-top:27.15pt;width:196pt;height:129.15pt">
+              <v:rect id="shape_0" ID="Cuadro de texto 1" fillcolor="white" stroked="t" style="position:absolute;margin-left:305.1pt;margin-top:27.15pt;width:196.05pt;height:129.15pt">
                 <w10:wrap type="none"/>
                 <v:fill o:detectmouseclick="t" type="solid" color2="black"/>
                 <v:stroke color="white" weight="9360" joinstyle="miter" endcap="flat"/>
@@ -1227,16 +1227,20 @@
           <w:szCs w:val="32"/>
           <w:lang w:val="es-VE"/>
         </w:rPr>
-        <w:t xml:space="preserve"> de </w:t>
+        <w:t xml:space="preserve"> de instantáneas </w:t>
       </w:r>
       <w:r>
         <w:rPr>
           <w:rFonts w:cs="Arial" w:ascii="Arial" w:hAnsi="Arial"/>
           <w:sz w:val="32"/>
           <w:szCs w:val="32"/>
-          <w:lang w:val="es-VE"/>
-        </w:rPr>
-        <w:t>instantáneas</w:t>
+        </w:rPr>
+        <w:t xml:space="preserve"> </w:t>
+        <w:tab/>
+        <w:tab/>
+        <w:tab/>
+        <w:tab/>
+        <w:tab/>
       </w:r>
       <w:r>
         <w:rPr>
@@ -1245,16 +1249,22 @@
           <w:szCs w:val="32"/>
           <w:lang w:val="es-VE"/>
         </w:rPr>
-        <w:t xml:space="preserve"> </w:t>
-      </w:r>
+        <w:t>7</w:t>
+      </w:r>
+    </w:p>
+    <w:p>
+      <w:pPr>
+        <w:pStyle w:val="ListParagraph"/>
+        <w:rPr/>
+      </w:pPr>
       <w:r>
         <w:rPr>
           <w:rFonts w:cs="Arial" w:ascii="Arial" w:hAnsi="Arial"/>
           <w:sz w:val="32"/>
           <w:szCs w:val="32"/>
-        </w:rPr>
-        <w:t xml:space="preserve"> </w:t>
-        <w:tab/>
+          <w:lang w:val="es-VE"/>
+        </w:rPr>
+        <w:t>2.4. Generador de casos de prueba</w:t>
         <w:tab/>
         <w:tab/>
         <w:tab/>
@@ -1268,23 +1278,6 @@
           <w:lang w:val="es-VE"/>
         </w:rPr>
         <w:t>7</w:t>
-      </w:r>
-    </w:p>
-    <w:p>
-      <w:pPr>
-        <w:pStyle w:val="ListParagraph"/>
-        <w:rPr>
-          <w:lang w:val="es-VE"/>
-        </w:rPr>
-      </w:pPr>
-      <w:r>
-        <w:rPr>
-          <w:rFonts w:cs="Arial" w:ascii="Arial" w:hAnsi="Arial"/>
-          <w:sz w:val="32"/>
-          <w:szCs w:val="32"/>
-          <w:lang w:val="es-VE"/>
-        </w:rPr>
-        <w:t>2.4. Generador de casos de prueba</w:t>
       </w:r>
     </w:p>
     <w:p>
@@ -1304,6 +1297,23 @@
           <w:lang w:val="es-VE"/>
         </w:rPr>
         <w:t>Trabajo en equipo</w:t>
+        <w:tab/>
+        <w:tab/>
+        <w:tab/>
+        <w:tab/>
+        <w:tab/>
+        <w:tab/>
+        <w:tab/>
+        <w:tab/>
+      </w:r>
+      <w:r>
+        <w:rPr>
+          <w:rFonts w:cs="Arial" w:ascii="Arial" w:hAnsi="Arial"/>
+          <w:sz w:val="32"/>
+          <w:szCs w:val="32"/>
+          <w:lang w:val="es-VE"/>
+        </w:rPr>
+        <w:t>8</w:t>
       </w:r>
     </w:p>
     <w:p>
@@ -1323,6 +1333,23 @@
           <w:lang w:val="es-VE"/>
         </w:rPr>
         <w:t>Experiencia TDD</w:t>
+        <w:tab/>
+        <w:tab/>
+        <w:tab/>
+        <w:tab/>
+        <w:tab/>
+        <w:tab/>
+        <w:tab/>
+        <w:tab/>
+      </w:r>
+      <w:r>
+        <w:rPr>
+          <w:rFonts w:cs="Arial" w:ascii="Arial" w:hAnsi="Arial"/>
+          <w:sz w:val="32"/>
+          <w:szCs w:val="32"/>
+          <w:lang w:val="es-VE"/>
+        </w:rPr>
+        <w:t>9</w:t>
       </w:r>
     </w:p>
     <w:p>
@@ -1332,9 +1359,7 @@
           <w:ilvl w:val="0"/>
           <w:numId w:val="1"/>
         </w:numPr>
-        <w:rPr>
-          <w:lang w:val="es-VE"/>
-        </w:rPr>
+        <w:rPr/>
       </w:pPr>
       <w:r>
         <w:rPr>
@@ -1344,6 +1369,20 @@
           <w:lang w:val="es-VE"/>
         </w:rPr>
         <w:t>Manejo del repositorio de Github</w:t>
+        <w:tab/>
+        <w:tab/>
+        <w:tab/>
+        <w:tab/>
+        <w:tab/>
+      </w:r>
+      <w:r>
+        <w:rPr>
+          <w:rFonts w:cs="Arial" w:ascii="Arial" w:hAnsi="Arial"/>
+          <w:sz w:val="32"/>
+          <w:szCs w:val="32"/>
+          <w:lang w:val="es-VE"/>
+        </w:rPr>
+        <w:t>9</w:t>
       </w:r>
     </w:p>
     <w:p>
@@ -1353,9 +1392,7 @@
           <w:ilvl w:val="0"/>
           <w:numId w:val="1"/>
         </w:numPr>
-        <w:rPr>
-          <w:lang w:val="es-VE"/>
-        </w:rPr>
+        <w:rPr/>
       </w:pPr>
       <w:r>
         <w:rPr>
@@ -1365,6 +1402,24 @@
           <w:lang w:val="es-VE"/>
         </w:rPr>
         <w:t>Conclusiones</w:t>
+        <w:tab/>
+        <w:tab/>
+        <w:tab/>
+        <w:tab/>
+        <w:tab/>
+        <w:tab/>
+        <w:tab/>
+        <w:tab/>
+        <w:t xml:space="preserve">       </w:t>
+      </w:r>
+      <w:r>
+        <w:rPr>
+          <w:rFonts w:cs="Arial" w:ascii="Arial" w:hAnsi="Arial"/>
+          <w:sz w:val="32"/>
+          <w:szCs w:val="32"/>
+          <w:lang w:val="es-VE"/>
+        </w:rPr>
+        <w:t>10</w:t>
       </w:r>
     </w:p>
     <w:p>
@@ -1950,25 +2005,7 @@
           <w:lang w:val="es-VE"/>
         </w:rPr>
         <w:tab/>
-        <w:t xml:space="preserve">El Avanzómetro podrá realizar gráficos agrupando estudiantes según la cantidad de créditos aprobados a lo largo de los trimestres y agrupar por carreras o cohortes. </w:t>
-      </w:r>
-      <w:r>
-        <w:rPr>
-          <w:rFonts w:cs="Arial" w:ascii="Arial" w:hAnsi="Arial"/>
-          <w:sz w:val="28"/>
-          <w:szCs w:val="28"/>
-          <w:lang w:val="es-VE"/>
-        </w:rPr>
-        <w:t>Además</w:t>
-      </w:r>
-      <w:r>
-        <w:rPr>
-          <w:rFonts w:cs="Arial" w:ascii="Arial" w:hAnsi="Arial"/>
-          <w:sz w:val="28"/>
-          <w:szCs w:val="28"/>
-          <w:lang w:val="es-VE"/>
-        </w:rPr>
-        <w:t xml:space="preserve"> se podrá comparar diferentes carreras y cohortes para detectar recurrencias en la disminución de créditos aprobados en un trimestre especifico.</w:t>
+        <w:t>El Avanzómetro podrá realizar gráficos agrupando estudiantes según la cantidad de créditos aprobados a lo largo de los trimestres y agrupar por carreras o cohortes. Además se podrá comparar diferentes carreras y cohortes para detectar recurrencias en la disminución de créditos aprobados en un trimestre especifico.</w:t>
       </w:r>
     </w:p>
     <w:p>
@@ -2945,97 +2982,7 @@
           <w:szCs w:val="28"/>
           <w:lang w:val="es-VE"/>
         </w:rPr>
-        <w:t xml:space="preserve">El prototipo del Avanzómetro cuenta con 8 historias de usuario para ser desarrolladas en 3 sprints. En el primer sprint se desarrollaran las primeras 4 historias, estas son: registro en el Avanzómetro, ingreso de usuarios, </w:t>
-      </w:r>
-      <w:r>
-        <w:rPr>
-          <w:rFonts w:cs="Arial" w:ascii="Arial" w:hAnsi="Arial"/>
-          <w:sz w:val="28"/>
-          <w:szCs w:val="28"/>
-          <w:lang w:val="es-VE"/>
-        </w:rPr>
-        <w:t>generación</w:t>
-      </w:r>
-      <w:r>
-        <w:rPr>
-          <w:rFonts w:cs="Arial" w:ascii="Arial" w:hAnsi="Arial"/>
-          <w:sz w:val="28"/>
-          <w:szCs w:val="28"/>
-          <w:lang w:val="es-VE"/>
-        </w:rPr>
-        <w:t xml:space="preserve"> de </w:t>
-      </w:r>
-      <w:r>
-        <w:rPr>
-          <w:rFonts w:cs="Arial" w:ascii="Arial" w:hAnsi="Arial"/>
-          <w:sz w:val="28"/>
-          <w:szCs w:val="28"/>
-          <w:lang w:val="es-VE"/>
-        </w:rPr>
-        <w:t>imágenes</w:t>
-      </w:r>
-      <w:r>
-        <w:rPr>
-          <w:rFonts w:cs="Arial" w:ascii="Arial" w:hAnsi="Arial"/>
-          <w:sz w:val="28"/>
-          <w:szCs w:val="28"/>
-          <w:lang w:val="es-VE"/>
-        </w:rPr>
-        <w:t xml:space="preserve"> </w:t>
-      </w:r>
-      <w:r>
-        <w:rPr>
-          <w:rFonts w:cs="Arial" w:ascii="Arial" w:hAnsi="Arial"/>
-          <w:sz w:val="28"/>
-          <w:szCs w:val="28"/>
-          <w:lang w:val="es-VE"/>
-        </w:rPr>
-        <w:t>instantáneas</w:t>
-      </w:r>
-      <w:r>
-        <w:rPr>
-          <w:rFonts w:cs="Arial" w:ascii="Arial" w:hAnsi="Arial"/>
-          <w:sz w:val="28"/>
-          <w:szCs w:val="28"/>
-          <w:lang w:val="es-VE"/>
-        </w:rPr>
-        <w:t xml:space="preserve"> de las </w:t>
-      </w:r>
-      <w:r>
-        <w:rPr>
-          <w:rFonts w:cs="Arial" w:ascii="Arial" w:hAnsi="Arial"/>
-          <w:sz w:val="28"/>
-          <w:szCs w:val="28"/>
-          <w:lang w:val="es-VE"/>
-        </w:rPr>
-        <w:t>gráficas</w:t>
-      </w:r>
-      <w:r>
-        <w:rPr>
-          <w:rFonts w:cs="Arial" w:ascii="Arial" w:hAnsi="Arial"/>
-          <w:sz w:val="28"/>
-          <w:szCs w:val="28"/>
-          <w:lang w:val="es-VE"/>
-        </w:rPr>
-        <w:t xml:space="preserve"> y </w:t>
-      </w:r>
-      <w:r>
-        <w:rPr>
-          <w:rFonts w:cs="Arial" w:ascii="Arial" w:hAnsi="Arial"/>
-          <w:sz w:val="28"/>
-          <w:szCs w:val="28"/>
-          <w:lang w:val="es-VE"/>
-        </w:rPr>
-        <w:t>realización</w:t>
-      </w:r>
-      <w:r>
-        <w:rPr>
-          <w:rFonts w:cs="Arial" w:ascii="Arial" w:hAnsi="Arial"/>
-          <w:sz w:val="28"/>
-          <w:szCs w:val="28"/>
-          <w:lang w:val="es-VE"/>
-        </w:rPr>
-        <w:t xml:space="preserve"> de un generador de casos de prueba. Para el resto de los sprints quedan 4 historias de usuario: animación en tiempo del flujo de estudiantes de una cohorte desde su ingreso hasta el presente, generador de casos de prueba para el flujo de estudiantes y créditos para n cohortes, visualización de animación de dos o mas cohortes simultáneamente y cambio en la granularidad de los diagramas de barra.</w:t>
+        <w:t>El prototipo del Avanzómetro cuenta con 8 historias de usuario para ser desarrolladas en 3 sprints. En el primer sprint se desarrollaran las primeras 4 historias, estas son: registro en el Avanzómetro, ingreso de usuarios, generación de imágenes instantáneas de las gráficas y realización de un generador de casos de prueba. Para el resto de los sprints quedan 4 historias de usuario: animación en tiempo del flujo de estudiantes de una cohorte desde su ingreso hasta el presente, generador de casos de prueba para el flujo de estudiantes y créditos para n cohortes, visualización de animación de dos o mas cohortes simultáneamente y cambio en la granularidad de los diagramas de barra.</w:t>
       </w:r>
     </w:p>
     <w:p>
@@ -3637,55 +3584,106 @@
           <w:szCs w:val="48"/>
           <w:lang w:val="es-VE"/>
         </w:rPr>
-        <w:t xml:space="preserve">2.3. </w:t>
-      </w:r>
-      <w:r>
-        <w:rPr>
-          <w:rFonts w:cs="Arial" w:ascii="Arial" w:hAnsi="Arial"/>
+        <w:t>2.3. Generación de instantáneas</w:t>
+      </w:r>
+    </w:p>
+    <w:p>
+      <w:pPr>
+        <w:pStyle w:val="Normal"/>
+        <w:rPr>
+          <w:rFonts w:ascii="Arial" w:hAnsi="Arial" w:cs="Arial"/>
           <w:sz w:val="48"/>
           <w:szCs w:val="48"/>
           <w:lang w:val="es-VE"/>
         </w:rPr>
-        <w:t>Generación</w:t>
-      </w:r>
-      <w:r>
-        <w:rPr>
-          <w:rFonts w:cs="Arial" w:ascii="Arial" w:hAnsi="Arial"/>
+      </w:pPr>
+      <w:r>
+        <w:rPr/>
+      </w:r>
+    </w:p>
+    <w:p>
+      <w:pPr>
+        <w:pStyle w:val="Normal"/>
+        <w:rPr>
+          <w:sz w:val="28"/>
+          <w:szCs w:val="28"/>
+        </w:rPr>
+      </w:pPr>
+      <w:r>
+        <w:rPr>
+          <w:rFonts w:cs="Arial" w:ascii="Arial" w:hAnsi="Arial"/>
+          <w:sz w:val="28"/>
+          <w:szCs w:val="28"/>
+          <w:lang w:val="es-VE"/>
+        </w:rPr>
+        <w:tab/>
+        <w:t xml:space="preserve">Para la generación de las imágenes instantáneas </w:t>
+      </w:r>
+      <w:r>
+        <w:rPr>
+          <w:rFonts w:cs="Arial" w:ascii="Arial" w:hAnsi="Arial"/>
+          <w:sz w:val="28"/>
+          <w:szCs w:val="28"/>
+          <w:lang w:val="es-VE"/>
+        </w:rPr>
+        <w:t>se leen los datos de la base de datos que fue llenada previamente. Se filtran los datos por cohorte, y se toman datos hasta un trimestre especificado.</w:t>
+      </w:r>
+    </w:p>
+    <w:p>
+      <w:pPr>
+        <w:pStyle w:val="Normal"/>
+        <w:rPr>
+          <w:sz w:val="28"/>
+          <w:szCs w:val="28"/>
+        </w:rPr>
+      </w:pPr>
+      <w:r>
+        <w:rPr>
+          <w:rFonts w:cs="Arial" w:ascii="Arial" w:hAnsi="Arial"/>
+          <w:sz w:val="28"/>
+          <w:szCs w:val="28"/>
+          <w:lang w:val="es-VE"/>
+        </w:rPr>
+        <w:t xml:space="preserve">El eje vertical del gráfico representa el porcentaje de estudiantes, y el eje horizontal representa los rangos de créditos aprobados. Las barras son el porcentaje de estudiantes de la carrera que tienen un cantidad de créditos aprobados entre los especificados por la barra. El dominio del eje vertical es de 0 a 100 ya que son porcentajes, el eje vertical tendrá n rangos, con n igual al numero de trimestres revisados, agrupando los rangos de 16 en 16 </w:t>
+      </w:r>
+      <w:r>
+        <w:rPr>
+          <w:rFonts w:cs="Arial" w:ascii="Arial" w:hAnsi="Arial"/>
+          <w:sz w:val="28"/>
+          <w:szCs w:val="28"/>
+          <w:lang w:val="es-VE"/>
+        </w:rPr>
+        <w:t>créditos.</w:t>
+      </w:r>
+    </w:p>
+    <w:p>
+      <w:pPr>
+        <w:pStyle w:val="Normal"/>
+        <w:rPr>
+          <w:rFonts w:ascii="Arial" w:hAnsi="Arial" w:cs="Arial"/>
+          <w:lang w:val="es-VE"/>
+        </w:rPr>
+      </w:pPr>
+      <w:r>
+        <w:rPr>
+          <w:rFonts w:cs="Arial" w:ascii="Arial" w:hAnsi="Arial"/>
+          <w:lang w:val="es-VE"/>
+        </w:rPr>
+      </w:r>
+    </w:p>
+    <w:p>
+      <w:pPr>
+        <w:pStyle w:val="Normal"/>
+        <w:rPr>
           <w:sz w:val="48"/>
           <w:szCs w:val="48"/>
-          <w:lang w:val="es-VE"/>
-        </w:rPr>
-        <w:t xml:space="preserve"> de instantáneas</w:t>
-      </w:r>
-    </w:p>
-    <w:p>
-      <w:pPr>
-        <w:pStyle w:val="Normal"/>
-        <w:rPr>
-          <w:rFonts w:ascii="Arial" w:hAnsi="Arial" w:cs="Arial"/>
-          <w:lang w:val="es-VE"/>
-        </w:rPr>
-      </w:pPr>
-      <w:r>
-        <w:rPr>
-          <w:rFonts w:cs="Arial" w:ascii="Arial" w:hAnsi="Arial"/>
-          <w:lang w:val="es-VE"/>
-        </w:rPr>
-      </w:r>
-    </w:p>
-    <w:p>
-      <w:pPr>
-        <w:pStyle w:val="Normal"/>
-        <w:rPr>
+        </w:rPr>
+      </w:pPr>
+      <w:r>
+        <w:rPr>
+          <w:rFonts w:cs="Arial" w:ascii="Arial" w:hAnsi="Arial"/>
           <w:sz w:val="48"/>
           <w:szCs w:val="48"/>
-        </w:rPr>
-      </w:pPr>
-      <w:r>
-        <w:rPr>
-          <w:rFonts w:cs="Arial" w:ascii="Arial" w:hAnsi="Arial"/>
-          <w:sz w:val="48"/>
-          <w:szCs w:val="48"/>
           <w:lang w:val="es-VE"/>
         </w:rPr>
         <w:t>2.4. Generador de casos de prueba</w:t>
@@ -3696,545 +3694,555 @@
         <w:pStyle w:val="Normal"/>
         <w:rPr>
           <w:rFonts w:ascii="Arial" w:hAnsi="Arial" w:cs="Arial"/>
+          <w:sz w:val="28"/>
+          <w:szCs w:val="28"/>
+        </w:rPr>
+      </w:pPr>
+      <w:r>
+        <w:rPr>
+          <w:rFonts w:cs="Arial" w:ascii="Arial" w:hAnsi="Arial"/>
+          <w:sz w:val="28"/>
+          <w:szCs w:val="28"/>
+        </w:rPr>
+      </w:r>
+    </w:p>
+    <w:p>
+      <w:pPr>
+        <w:pStyle w:val="Normal"/>
+        <w:rPr>
+          <w:rFonts w:ascii="Arial" w:hAnsi="Arial" w:cs="Arial"/>
+          <w:vanish/>
+          <w:sz w:val="28"/>
+          <w:szCs w:val="28"/>
+        </w:rPr>
+      </w:pPr>
+      <w:r>
+        <w:rPr>
+          <w:rFonts w:cs="Arial" w:ascii="Arial" w:hAnsi="Arial"/>
+          <w:sz w:val="28"/>
+          <w:szCs w:val="28"/>
+        </w:rPr>
+        <w:tab/>
+        <w:t xml:space="preserve">El generador de casos de prueba es una función de Python que genera archivos de carga de estudiantes. El dominio de este caso de uso son los datos que se generan en el archivo. Los datos se toman de manera totalmente aleatoria. Se generan 10 estudiantes para una cohorte entre 1968 y 2017, se escoge una cantidad de trimestres a generar entre 0 y 15 trimestres, por cada estudiante se generan 4 materias de 4 créditos en cada trimestre, con notas entre 0 y 5 ó retirado. Los nombres y apellidos se forman tomando por separado aleatoriamente de una lista de nombres y una lista de apellidos. Los nombres y códigos de las materias son genéricos ya que son irrelevantes para las pruebas. </w:t>
+      </w:r>
+    </w:p>
+    <w:p>
+      <w:pPr>
+        <w:pStyle w:val="Normal"/>
+        <w:rPr>
+          <w:rFonts w:ascii="Arial" w:hAnsi="Arial" w:cs="Arial"/>
+          <w:sz w:val="28"/>
+          <w:szCs w:val="28"/>
+          <w:u w:val="single"/>
+        </w:rPr>
+      </w:pPr>
+      <w:bookmarkStart w:id="2" w:name="_GoBack"/>
+      <w:bookmarkEnd w:id="2"/>
+      <w:r>
+        <w:rPr>
+          <w:rFonts w:cs="Arial" w:ascii="Arial" w:hAnsi="Arial"/>
+          <w:sz w:val="28"/>
+          <w:szCs w:val="28"/>
+        </w:rPr>
+        <w:t xml:space="preserve"> </w:t>
+      </w:r>
+    </w:p>
+    <w:p>
+      <w:pPr>
+        <w:pStyle w:val="Normal"/>
+        <w:rPr>
+          <w:rFonts w:ascii="Arial" w:hAnsi="Arial" w:cs="Arial"/>
+          <w:sz w:val="28"/>
+          <w:szCs w:val="28"/>
+        </w:rPr>
+      </w:pPr>
+      <w:r>
+        <w:rPr>
+          <w:rFonts w:cs="Arial" w:ascii="Arial" w:hAnsi="Arial"/>
+          <w:sz w:val="28"/>
+          <w:szCs w:val="28"/>
+        </w:rPr>
+      </w:r>
+    </w:p>
+    <w:p>
+      <w:pPr>
+        <w:pStyle w:val="Normal"/>
+        <w:rPr>
+          <w:rFonts w:ascii="Arial" w:hAnsi="Arial" w:cs="Arial"/>
+          <w:sz w:val="28"/>
+          <w:szCs w:val="28"/>
+        </w:rPr>
+      </w:pPr>
+      <w:r>
+        <w:rPr>
+          <w:rFonts w:cs="Arial" w:ascii="Arial" w:hAnsi="Arial"/>
+          <w:sz w:val="28"/>
+          <w:szCs w:val="28"/>
+        </w:rPr>
+      </w:r>
+    </w:p>
+    <w:p>
+      <w:pPr>
+        <w:pStyle w:val="Normal"/>
+        <w:rPr>
+          <w:rFonts w:ascii="Arial" w:hAnsi="Arial" w:cs="Arial"/>
+          <w:sz w:val="28"/>
+          <w:szCs w:val="28"/>
+        </w:rPr>
+      </w:pPr>
+      <w:r>
+        <w:rPr>
+          <w:rFonts w:cs="Arial" w:ascii="Arial" w:hAnsi="Arial"/>
+          <w:sz w:val="28"/>
+          <w:szCs w:val="28"/>
+        </w:rPr>
+      </w:r>
+    </w:p>
+    <w:p>
+      <w:pPr>
+        <w:pStyle w:val="Normal"/>
+        <w:rPr>
+          <w:rFonts w:ascii="Arial" w:hAnsi="Arial" w:cs="Arial"/>
+          <w:sz w:val="28"/>
+          <w:szCs w:val="28"/>
+        </w:rPr>
+      </w:pPr>
+      <w:r>
+        <w:rPr>
+          <w:rFonts w:cs="Arial" w:ascii="Arial" w:hAnsi="Arial"/>
+          <w:sz w:val="28"/>
+          <w:szCs w:val="28"/>
+        </w:rPr>
+      </w:r>
+    </w:p>
+    <w:p>
+      <w:pPr>
+        <w:pStyle w:val="Normal"/>
+        <w:rPr>
+          <w:rFonts w:ascii="Arial" w:hAnsi="Arial" w:cs="Arial"/>
+          <w:sz w:val="28"/>
+          <w:szCs w:val="28"/>
+        </w:rPr>
+      </w:pPr>
+      <w:r>
+        <w:rPr>
+          <w:rFonts w:cs="Arial" w:ascii="Arial" w:hAnsi="Arial"/>
+          <w:sz w:val="28"/>
+          <w:szCs w:val="28"/>
+        </w:rPr>
+      </w:r>
+    </w:p>
+    <w:p>
+      <w:pPr>
+        <w:pStyle w:val="Normal"/>
+        <w:rPr>
+          <w:rFonts w:ascii="Arial" w:hAnsi="Arial" w:cs="Arial"/>
+          <w:sz w:val="28"/>
+          <w:szCs w:val="28"/>
+        </w:rPr>
+      </w:pPr>
+      <w:r>
+        <w:rPr>
+          <w:rFonts w:cs="Arial" w:ascii="Arial" w:hAnsi="Arial"/>
+          <w:sz w:val="28"/>
+          <w:szCs w:val="28"/>
+        </w:rPr>
+      </w:r>
+    </w:p>
+    <w:p>
+      <w:pPr>
+        <w:pStyle w:val="Normal"/>
+        <w:rPr>
+          <w:rFonts w:ascii="Arial" w:hAnsi="Arial" w:cs="Arial"/>
+          <w:sz w:val="28"/>
+          <w:szCs w:val="28"/>
+        </w:rPr>
+      </w:pPr>
+      <w:r>
+        <w:rPr>
+          <w:rFonts w:cs="Arial" w:ascii="Arial" w:hAnsi="Arial"/>
+          <w:sz w:val="28"/>
+          <w:szCs w:val="28"/>
+        </w:rPr>
+      </w:r>
+    </w:p>
+    <w:p>
+      <w:pPr>
+        <w:pStyle w:val="Normal"/>
+        <w:rPr>
+          <w:rFonts w:ascii="Arial" w:hAnsi="Arial" w:cs="Arial"/>
+          <w:sz w:val="28"/>
+          <w:szCs w:val="28"/>
+        </w:rPr>
+      </w:pPr>
+      <w:r>
+        <w:rPr>
+          <w:rFonts w:cs="Arial" w:ascii="Arial" w:hAnsi="Arial"/>
+          <w:sz w:val="28"/>
+          <w:szCs w:val="28"/>
+        </w:rPr>
+      </w:r>
+    </w:p>
+    <w:p>
+      <w:pPr>
+        <w:pStyle w:val="Normal"/>
+        <w:rPr>
+          <w:rFonts w:ascii="Arial" w:hAnsi="Arial" w:cs="Arial"/>
+          <w:sz w:val="28"/>
+          <w:szCs w:val="28"/>
+        </w:rPr>
+      </w:pPr>
+      <w:r>
+        <w:rPr>
+          <w:rFonts w:cs="Arial" w:ascii="Arial" w:hAnsi="Arial"/>
+          <w:sz w:val="28"/>
+          <w:szCs w:val="28"/>
+        </w:rPr>
+      </w:r>
+    </w:p>
+    <w:p>
+      <w:pPr>
+        <w:pStyle w:val="Normal"/>
+        <w:rPr>
+          <w:rFonts w:ascii="Arial" w:hAnsi="Arial" w:cs="Arial"/>
+          <w:sz w:val="28"/>
+          <w:szCs w:val="28"/>
+        </w:rPr>
+      </w:pPr>
+      <w:r>
+        <w:rPr>
+          <w:rFonts w:cs="Arial" w:ascii="Arial" w:hAnsi="Arial"/>
+          <w:sz w:val="28"/>
+          <w:szCs w:val="28"/>
+        </w:rPr>
+      </w:r>
+    </w:p>
+    <w:p>
+      <w:pPr>
+        <w:pStyle w:val="Normal"/>
+        <w:jc w:val="center"/>
+        <w:rPr>
+          <w:rFonts w:ascii="Arial" w:hAnsi="Arial" w:cs="Arial"/>
+          <w:sz w:val="28"/>
+          <w:szCs w:val="28"/>
+        </w:rPr>
+      </w:pPr>
+      <w:r>
+        <w:rPr>
+          <w:rFonts w:cs="Arial" w:ascii="Arial" w:hAnsi="Arial"/>
+          <w:sz w:val="28"/>
+          <w:szCs w:val="28"/>
+        </w:rPr>
+        <w:t>7</w:t>
+      </w:r>
+    </w:p>
+    <w:p>
+      <w:pPr>
+        <w:pStyle w:val="Normal"/>
+        <w:rPr/>
+      </w:pPr>
+      <w:r>
+        <w:rPr>
+          <w:rFonts w:cs="Arial" w:ascii="Arial" w:hAnsi="Arial"/>
           <w:sz w:val="60"/>
           <w:szCs w:val="60"/>
         </w:rPr>
+        <w:t>Capítulo 3</w:t>
+      </w:r>
+    </w:p>
+    <w:p>
+      <w:pPr>
+        <w:pStyle w:val="Normal"/>
+        <w:rPr>
+          <w:lang w:val="es-VE"/>
+        </w:rPr>
       </w:pPr>
       <w:r>
         <w:rPr>
           <w:rFonts w:cs="Arial" w:ascii="Arial" w:hAnsi="Arial"/>
           <w:sz w:val="60"/>
           <w:szCs w:val="60"/>
-        </w:rPr>
-      </w:r>
-    </w:p>
-    <w:p>
-      <w:pPr>
-        <w:pStyle w:val="Normal"/>
-        <w:rPr>
-          <w:rFonts w:ascii="Arial" w:hAnsi="Arial" w:cs="Arial"/>
-          <w:sz w:val="28"/>
-          <w:szCs w:val="28"/>
-        </w:rPr>
-      </w:pPr>
-      <w:r>
-        <w:rPr>
-          <w:rFonts w:cs="Arial" w:ascii="Arial" w:hAnsi="Arial"/>
-          <w:sz w:val="28"/>
-          <w:szCs w:val="28"/>
-        </w:rPr>
-      </w:r>
-    </w:p>
-    <w:p>
-      <w:pPr>
-        <w:pStyle w:val="Normal"/>
-        <w:rPr>
-          <w:rFonts w:ascii="Arial" w:hAnsi="Arial" w:cs="Arial"/>
-          <w:sz w:val="28"/>
-          <w:szCs w:val="28"/>
-        </w:rPr>
-      </w:pPr>
-      <w:r>
-        <w:rPr>
-          <w:rFonts w:cs="Arial" w:ascii="Arial" w:hAnsi="Arial"/>
-          <w:sz w:val="28"/>
-          <w:szCs w:val="28"/>
-        </w:rPr>
-      </w:r>
-    </w:p>
-    <w:p>
-      <w:pPr>
-        <w:pStyle w:val="Normal"/>
-        <w:rPr>
-          <w:rFonts w:ascii="Arial" w:hAnsi="Arial" w:cs="Arial"/>
-          <w:sz w:val="28"/>
-          <w:szCs w:val="28"/>
-        </w:rPr>
-      </w:pPr>
-      <w:r>
-        <w:rPr>
-          <w:rFonts w:cs="Arial" w:ascii="Arial" w:hAnsi="Arial"/>
-          <w:sz w:val="28"/>
-          <w:szCs w:val="28"/>
-        </w:rPr>
-      </w:r>
-    </w:p>
-    <w:p>
-      <w:pPr>
-        <w:pStyle w:val="Normal"/>
-        <w:rPr>
-          <w:rFonts w:ascii="Arial" w:hAnsi="Arial" w:cs="Arial"/>
-          <w:sz w:val="28"/>
-          <w:szCs w:val="28"/>
-        </w:rPr>
-      </w:pPr>
-      <w:r>
-        <w:rPr>
-          <w:rFonts w:cs="Arial" w:ascii="Arial" w:hAnsi="Arial"/>
-          <w:sz w:val="28"/>
-          <w:szCs w:val="28"/>
-        </w:rPr>
-      </w:r>
-    </w:p>
-    <w:p>
-      <w:pPr>
-        <w:pStyle w:val="Normal"/>
-        <w:rPr>
-          <w:rFonts w:ascii="Arial" w:hAnsi="Arial" w:cs="Arial"/>
-          <w:sz w:val="28"/>
-          <w:szCs w:val="28"/>
-        </w:rPr>
-      </w:pPr>
-      <w:r>
-        <w:rPr>
-          <w:rFonts w:cs="Arial" w:ascii="Arial" w:hAnsi="Arial"/>
-          <w:sz w:val="28"/>
-          <w:szCs w:val="28"/>
-        </w:rPr>
-      </w:r>
-    </w:p>
-    <w:p>
-      <w:pPr>
-        <w:pStyle w:val="Normal"/>
-        <w:rPr>
-          <w:rFonts w:ascii="Arial" w:hAnsi="Arial" w:cs="Arial"/>
-          <w:sz w:val="28"/>
-          <w:szCs w:val="28"/>
-        </w:rPr>
-      </w:pPr>
-      <w:r>
-        <w:rPr>
-          <w:rFonts w:cs="Arial" w:ascii="Arial" w:hAnsi="Arial"/>
-          <w:sz w:val="28"/>
-          <w:szCs w:val="28"/>
-        </w:rPr>
-      </w:r>
-    </w:p>
-    <w:p>
-      <w:pPr>
-        <w:pStyle w:val="Normal"/>
-        <w:rPr>
-          <w:rFonts w:ascii="Arial" w:hAnsi="Arial" w:cs="Arial"/>
-          <w:sz w:val="28"/>
-          <w:szCs w:val="28"/>
-        </w:rPr>
-      </w:pPr>
-      <w:r>
-        <w:rPr>
-          <w:rFonts w:cs="Arial" w:ascii="Arial" w:hAnsi="Arial"/>
-          <w:sz w:val="28"/>
-          <w:szCs w:val="28"/>
-        </w:rPr>
-      </w:r>
-    </w:p>
-    <w:p>
-      <w:pPr>
-        <w:pStyle w:val="Normal"/>
-        <w:rPr>
-          <w:rFonts w:ascii="Arial" w:hAnsi="Arial" w:cs="Arial"/>
-          <w:sz w:val="28"/>
-          <w:szCs w:val="28"/>
-        </w:rPr>
-      </w:pPr>
-      <w:r>
-        <w:rPr>
-          <w:rFonts w:cs="Arial" w:ascii="Arial" w:hAnsi="Arial"/>
-          <w:sz w:val="28"/>
-          <w:szCs w:val="28"/>
-        </w:rPr>
-      </w:r>
-    </w:p>
-    <w:p>
-      <w:pPr>
-        <w:pStyle w:val="Normal"/>
-        <w:rPr>
-          <w:rFonts w:ascii="Arial" w:hAnsi="Arial" w:cs="Arial"/>
-          <w:sz w:val="28"/>
-          <w:szCs w:val="28"/>
-        </w:rPr>
-      </w:pPr>
-      <w:r>
-        <w:rPr>
-          <w:rFonts w:cs="Arial" w:ascii="Arial" w:hAnsi="Arial"/>
-          <w:sz w:val="28"/>
-          <w:szCs w:val="28"/>
-        </w:rPr>
-      </w:r>
-    </w:p>
-    <w:p>
-      <w:pPr>
-        <w:pStyle w:val="Normal"/>
-        <w:rPr>
-          <w:rFonts w:ascii="Arial" w:hAnsi="Arial" w:cs="Arial"/>
-          <w:sz w:val="28"/>
-          <w:szCs w:val="28"/>
-        </w:rPr>
-      </w:pPr>
-      <w:r>
-        <w:rPr>
-          <w:rFonts w:cs="Arial" w:ascii="Arial" w:hAnsi="Arial"/>
-          <w:sz w:val="28"/>
-          <w:szCs w:val="28"/>
-        </w:rPr>
-      </w:r>
-    </w:p>
-    <w:p>
-      <w:pPr>
-        <w:pStyle w:val="Normal"/>
-        <w:rPr>
-          <w:rFonts w:ascii="Arial" w:hAnsi="Arial" w:cs="Arial"/>
-          <w:sz w:val="28"/>
-          <w:szCs w:val="28"/>
-        </w:rPr>
-      </w:pPr>
-      <w:r>
-        <w:rPr>
-          <w:rFonts w:cs="Arial" w:ascii="Arial" w:hAnsi="Arial"/>
-          <w:sz w:val="28"/>
-          <w:szCs w:val="28"/>
-        </w:rPr>
-      </w:r>
-    </w:p>
-    <w:p>
-      <w:pPr>
-        <w:pStyle w:val="Normal"/>
-        <w:rPr>
-          <w:rFonts w:ascii="Arial" w:hAnsi="Arial" w:cs="Arial"/>
-          <w:sz w:val="28"/>
-          <w:szCs w:val="28"/>
-        </w:rPr>
-      </w:pPr>
-      <w:r>
-        <w:rPr>
-          <w:rFonts w:cs="Arial" w:ascii="Arial" w:hAnsi="Arial"/>
-          <w:sz w:val="28"/>
-          <w:szCs w:val="28"/>
-        </w:rPr>
-      </w:r>
-    </w:p>
-    <w:p>
-      <w:pPr>
-        <w:pStyle w:val="Normal"/>
-        <w:rPr>
-          <w:rFonts w:ascii="Arial" w:hAnsi="Arial" w:cs="Arial"/>
-          <w:sz w:val="28"/>
-          <w:szCs w:val="28"/>
-        </w:rPr>
-      </w:pPr>
-      <w:r>
-        <w:rPr>
-          <w:rFonts w:cs="Arial" w:ascii="Arial" w:hAnsi="Arial"/>
-          <w:sz w:val="28"/>
-          <w:szCs w:val="28"/>
-        </w:rPr>
-      </w:r>
-    </w:p>
-    <w:p>
-      <w:pPr>
-        <w:pStyle w:val="Normal"/>
-        <w:rPr>
-          <w:rFonts w:ascii="Arial" w:hAnsi="Arial" w:cs="Arial"/>
-          <w:sz w:val="28"/>
-          <w:szCs w:val="28"/>
-        </w:rPr>
-      </w:pPr>
-      <w:r>
-        <w:rPr>
-          <w:rFonts w:cs="Arial" w:ascii="Arial" w:hAnsi="Arial"/>
-          <w:sz w:val="28"/>
-          <w:szCs w:val="28"/>
-        </w:rPr>
-      </w:r>
-    </w:p>
-    <w:p>
-      <w:pPr>
-        <w:pStyle w:val="Normal"/>
-        <w:rPr>
-          <w:rFonts w:ascii="Arial" w:hAnsi="Arial" w:cs="Arial"/>
-          <w:sz w:val="28"/>
-          <w:szCs w:val="28"/>
-        </w:rPr>
-      </w:pPr>
-      <w:r>
-        <w:rPr>
-          <w:rFonts w:cs="Arial" w:ascii="Arial" w:hAnsi="Arial"/>
-          <w:sz w:val="28"/>
-          <w:szCs w:val="28"/>
-        </w:rPr>
-      </w:r>
-    </w:p>
-    <w:p>
-      <w:pPr>
-        <w:pStyle w:val="Normal"/>
-        <w:rPr>
-          <w:rFonts w:ascii="Arial" w:hAnsi="Arial" w:cs="Arial"/>
-          <w:sz w:val="28"/>
-          <w:szCs w:val="28"/>
-        </w:rPr>
-      </w:pPr>
-      <w:r>
-        <w:rPr>
-          <w:rFonts w:cs="Arial" w:ascii="Arial" w:hAnsi="Arial"/>
-          <w:sz w:val="28"/>
-          <w:szCs w:val="28"/>
-        </w:rPr>
-      </w:r>
-    </w:p>
-    <w:p>
-      <w:pPr>
-        <w:pStyle w:val="Normal"/>
-        <w:rPr>
-          <w:rFonts w:ascii="Arial" w:hAnsi="Arial" w:cs="Arial"/>
-          <w:sz w:val="28"/>
-          <w:szCs w:val="28"/>
-        </w:rPr>
-      </w:pPr>
-      <w:r>
-        <w:rPr>
-          <w:rFonts w:cs="Arial" w:ascii="Arial" w:hAnsi="Arial"/>
-          <w:sz w:val="28"/>
-          <w:szCs w:val="28"/>
-        </w:rPr>
-      </w:r>
-    </w:p>
-    <w:p>
-      <w:pPr>
-        <w:pStyle w:val="Normal"/>
-        <w:rPr>
-          <w:rFonts w:ascii="Arial" w:hAnsi="Arial" w:cs="Arial"/>
-          <w:sz w:val="28"/>
-          <w:szCs w:val="28"/>
-        </w:rPr>
-      </w:pPr>
-      <w:r>
-        <w:rPr>
-          <w:rFonts w:cs="Arial" w:ascii="Arial" w:hAnsi="Arial"/>
-          <w:sz w:val="28"/>
-          <w:szCs w:val="28"/>
-        </w:rPr>
-      </w:r>
-    </w:p>
-    <w:p>
-      <w:pPr>
-        <w:pStyle w:val="Normal"/>
-        <w:rPr>
-          <w:rFonts w:ascii="Arial" w:hAnsi="Arial" w:cs="Arial"/>
-          <w:sz w:val="28"/>
-          <w:szCs w:val="28"/>
-        </w:rPr>
-      </w:pPr>
-      <w:r>
-        <w:rPr>
-          <w:rFonts w:cs="Arial" w:ascii="Arial" w:hAnsi="Arial"/>
-          <w:sz w:val="28"/>
-          <w:szCs w:val="28"/>
-        </w:rPr>
-      </w:r>
-    </w:p>
-    <w:p>
-      <w:pPr>
-        <w:pStyle w:val="Normal"/>
-        <w:rPr>
-          <w:rFonts w:ascii="Arial" w:hAnsi="Arial" w:cs="Arial"/>
-          <w:sz w:val="28"/>
-          <w:szCs w:val="28"/>
-        </w:rPr>
-      </w:pPr>
-      <w:r>
-        <w:rPr>
-          <w:rFonts w:cs="Arial" w:ascii="Arial" w:hAnsi="Arial"/>
-          <w:sz w:val="28"/>
-          <w:szCs w:val="28"/>
-        </w:rPr>
-      </w:r>
-    </w:p>
-    <w:p>
-      <w:pPr>
-        <w:pStyle w:val="Normal"/>
-        <w:rPr>
-          <w:rFonts w:ascii="Arial" w:hAnsi="Arial" w:cs="Arial"/>
-          <w:sz w:val="28"/>
-          <w:szCs w:val="28"/>
-        </w:rPr>
-      </w:pPr>
-      <w:r>
-        <w:rPr>
-          <w:rFonts w:cs="Arial" w:ascii="Arial" w:hAnsi="Arial"/>
-          <w:sz w:val="28"/>
-          <w:szCs w:val="28"/>
-        </w:rPr>
-      </w:r>
-    </w:p>
-    <w:p>
-      <w:pPr>
-        <w:pStyle w:val="Normal"/>
-        <w:rPr>
-          <w:rFonts w:ascii="Arial" w:hAnsi="Arial" w:cs="Arial"/>
-          <w:sz w:val="28"/>
-          <w:szCs w:val="28"/>
-        </w:rPr>
-      </w:pPr>
-      <w:r>
-        <w:rPr>
-          <w:rFonts w:cs="Arial" w:ascii="Arial" w:hAnsi="Arial"/>
-          <w:sz w:val="28"/>
-          <w:szCs w:val="28"/>
-        </w:rPr>
-      </w:r>
-    </w:p>
-    <w:p>
-      <w:pPr>
-        <w:pStyle w:val="Normal"/>
-        <w:rPr>
-          <w:rFonts w:ascii="Arial" w:hAnsi="Arial" w:cs="Arial"/>
-          <w:sz w:val="28"/>
-          <w:szCs w:val="28"/>
-        </w:rPr>
-      </w:pPr>
-      <w:r>
-        <w:rPr>
-          <w:rFonts w:cs="Arial" w:ascii="Arial" w:hAnsi="Arial"/>
-          <w:sz w:val="28"/>
-          <w:szCs w:val="28"/>
-        </w:rPr>
-      </w:r>
-    </w:p>
-    <w:p>
-      <w:pPr>
-        <w:pStyle w:val="Normal"/>
-        <w:rPr>
-          <w:rFonts w:ascii="Arial" w:hAnsi="Arial" w:cs="Arial"/>
-          <w:sz w:val="28"/>
-          <w:szCs w:val="28"/>
-        </w:rPr>
-      </w:pPr>
-      <w:r>
-        <w:rPr>
-          <w:rFonts w:cs="Arial" w:ascii="Arial" w:hAnsi="Arial"/>
-          <w:sz w:val="28"/>
-          <w:szCs w:val="28"/>
-        </w:rPr>
-      </w:r>
-    </w:p>
-    <w:p>
-      <w:pPr>
-        <w:pStyle w:val="Normal"/>
-        <w:rPr>
-          <w:rFonts w:ascii="Arial" w:hAnsi="Arial" w:cs="Arial"/>
-          <w:sz w:val="28"/>
-          <w:szCs w:val="28"/>
-        </w:rPr>
-      </w:pPr>
-      <w:r>
-        <w:rPr>
-          <w:rFonts w:cs="Arial" w:ascii="Arial" w:hAnsi="Arial"/>
-          <w:sz w:val="28"/>
-          <w:szCs w:val="28"/>
-        </w:rPr>
-      </w:r>
-    </w:p>
-    <w:p>
-      <w:pPr>
-        <w:pStyle w:val="Normal"/>
-        <w:rPr>
-          <w:rFonts w:ascii="Arial" w:hAnsi="Arial" w:cs="Arial"/>
-          <w:sz w:val="28"/>
-          <w:szCs w:val="28"/>
-        </w:rPr>
-      </w:pPr>
-      <w:r>
-        <w:rPr>
-          <w:rFonts w:cs="Arial" w:ascii="Arial" w:hAnsi="Arial"/>
-          <w:sz w:val="28"/>
-          <w:szCs w:val="28"/>
-        </w:rPr>
-      </w:r>
-    </w:p>
-    <w:p>
-      <w:pPr>
-        <w:pStyle w:val="Normal"/>
-        <w:rPr>
-          <w:rFonts w:ascii="Arial" w:hAnsi="Arial" w:cs="Arial"/>
-          <w:sz w:val="28"/>
-          <w:szCs w:val="28"/>
-        </w:rPr>
-      </w:pPr>
-      <w:r>
-        <w:rPr>
-          <w:rFonts w:cs="Arial" w:ascii="Arial" w:hAnsi="Arial"/>
-          <w:sz w:val="28"/>
-          <w:szCs w:val="28"/>
-        </w:rPr>
-      </w:r>
-    </w:p>
-    <w:p>
-      <w:pPr>
-        <w:pStyle w:val="Normal"/>
-        <w:rPr>
-          <w:rFonts w:ascii="Arial" w:hAnsi="Arial" w:cs="Arial"/>
-          <w:sz w:val="28"/>
-          <w:szCs w:val="28"/>
-        </w:rPr>
-      </w:pPr>
-      <w:r>
-        <w:rPr>
-          <w:rFonts w:cs="Arial" w:ascii="Arial" w:hAnsi="Arial"/>
-          <w:sz w:val="28"/>
-          <w:szCs w:val="28"/>
-        </w:rPr>
-      </w:r>
-    </w:p>
-    <w:p>
-      <w:pPr>
-        <w:pStyle w:val="Normal"/>
-        <w:rPr>
-          <w:rFonts w:ascii="Arial" w:hAnsi="Arial" w:cs="Arial"/>
-          <w:sz w:val="28"/>
-          <w:szCs w:val="28"/>
-        </w:rPr>
-      </w:pPr>
-      <w:r>
-        <w:rPr>
-          <w:rFonts w:cs="Arial" w:ascii="Arial" w:hAnsi="Arial"/>
-          <w:sz w:val="28"/>
-          <w:szCs w:val="28"/>
-        </w:rPr>
-      </w:r>
-    </w:p>
-    <w:p>
-      <w:pPr>
-        <w:pStyle w:val="Normal"/>
-        <w:rPr>
-          <w:rFonts w:ascii="Arial" w:hAnsi="Arial" w:cs="Arial"/>
-          <w:sz w:val="28"/>
-          <w:szCs w:val="28"/>
-        </w:rPr>
-      </w:pPr>
-      <w:r>
-        <w:rPr>
-          <w:rFonts w:cs="Arial" w:ascii="Arial" w:hAnsi="Arial"/>
-          <w:sz w:val="28"/>
-          <w:szCs w:val="28"/>
-        </w:rPr>
-      </w:r>
-    </w:p>
-    <w:p>
-      <w:pPr>
-        <w:pStyle w:val="Normal"/>
-        <w:rPr>
-          <w:rFonts w:ascii="Arial" w:hAnsi="Arial" w:cs="Arial"/>
-          <w:sz w:val="28"/>
-          <w:szCs w:val="28"/>
-          <w:lang w:val="es-VE" w:eastAsia="es-ES" w:bidi="ar-SA"/>
-        </w:rPr>
-      </w:pPr>
-      <w:r>
-        <w:rPr>
-          <w:rFonts w:cs="Arial" w:ascii="Arial" w:hAnsi="Arial"/>
-          <w:sz w:val="28"/>
-          <w:szCs w:val="28"/>
-          <w:lang w:val="es-VE" w:eastAsia="es-ES" w:bidi="ar-SA"/>
-        </w:rPr>
+          <w:lang w:val="es-VE"/>
+        </w:rPr>
+        <w:t>Trabajo en equipo</w:t>
+      </w:r>
+    </w:p>
+    <w:p>
+      <w:pPr>
+        <w:pStyle w:val="Normal"/>
+        <w:rPr>
+          <w:rFonts w:ascii="Arial" w:hAnsi="Arial" w:cs="Arial"/>
+          <w:sz w:val="28"/>
+          <w:szCs w:val="28"/>
+        </w:rPr>
+      </w:pPr>
+      <w:r>
+        <w:rPr>
+          <w:rFonts w:cs="Arial" w:ascii="Arial" w:hAnsi="Arial"/>
+          <w:sz w:val="28"/>
+          <w:szCs w:val="28"/>
+        </w:rPr>
+      </w:r>
+    </w:p>
+    <w:p>
+      <w:pPr>
+        <w:pStyle w:val="Normal"/>
+        <w:rPr/>
+      </w:pPr>
+      <w:r>
+        <w:rPr>
+          <w:rFonts w:cs="Arial" w:ascii="Arial" w:hAnsi="Arial"/>
+          <w:sz w:val="28"/>
+          <w:szCs w:val="28"/>
+          <w:lang w:val="es-VE"/>
+        </w:rPr>
+        <w:tab/>
+        <w:t>Para el desarrollo del proyecto identificamos las diferentes necesidades por cada historia de usuario. Logramos identificar las siguientes actividades: realización del registro, la implementación del ingreso, lectura del archivo excel e ingreso de datos en la base de datos, la generación de las instantáneas con las gráficas, la realización del generador de pruebas, la redacción del informe, el diseño de las vistas. Un equipo realizo el registro y el informe, otra pareja el login, las vistas fueron realizadas por una pareja con la ayuda de todos ya que el equipo no cuenta con mucho conocimiento de diseño de paginas web. Otra pareja se encargo realizar la lectura de los archivos, la carga en la base de datos y generación de las instantáneas. El generador de casos de prueba fue realizado por todos en conjunto.</w:t>
+      </w:r>
+    </w:p>
+    <w:p>
+      <w:pPr>
+        <w:pStyle w:val="Normal"/>
+        <w:rPr>
+          <w:rFonts w:ascii="Arial" w:hAnsi="Arial" w:cs="Arial"/>
+          <w:sz w:val="28"/>
+          <w:szCs w:val="28"/>
+          <w:lang w:val="es-VE"/>
+        </w:rPr>
+      </w:pPr>
+      <w:r>
+        <w:rPr>
+          <w:rFonts w:cs="Arial" w:ascii="Arial" w:hAnsi="Arial"/>
+          <w:sz w:val="28"/>
+          <w:szCs w:val="28"/>
+          <w:lang w:val="es-VE"/>
+        </w:rPr>
+      </w:r>
+    </w:p>
+    <w:p>
+      <w:pPr>
+        <w:pStyle w:val="Normal"/>
+        <w:rPr/>
+      </w:pPr>
+      <w:r>
+        <w:rPr>
+          <w:rFonts w:cs="Arial" w:ascii="Arial" w:hAnsi="Arial"/>
+          <w:sz w:val="28"/>
+          <w:szCs w:val="28"/>
+          <w:lang w:val="es-VE"/>
+        </w:rPr>
+        <w:tab/>
+        <w:t>Los primeros días tuvimos poca dedicación al proyecto ya que teníamos asignaciones muy importantes en otras materias, por lo que el trabajo se acumulo bastante para los últimos días. Empezamos la primera semana con la investigación de las librerías de python para la realización de gráficas, e investigamos también sobre la realización de vistas con html y bootstrap. Esta primera semana nos dedicamos en total aproximadamente 5 horas de trabajo. A partir de la segunda semana se intensifico el trabajo para ponernos al día y poder entregar el proyecto a tiempo. Nos dedicamos aproximadamente 6 horas diarias desde el lunes hasta el jueves para poder finalizar el trabajo.</w:t>
+      </w:r>
+    </w:p>
+    <w:p>
+      <w:pPr>
+        <w:pStyle w:val="Normal"/>
+        <w:rPr>
+          <w:rFonts w:ascii="Arial" w:hAnsi="Arial" w:cs="Arial"/>
+          <w:sz w:val="28"/>
+          <w:szCs w:val="28"/>
+          <w:lang w:val="es-VE"/>
+        </w:rPr>
+      </w:pPr>
+      <w:r>
+        <w:rPr>
+          <w:rFonts w:cs="Arial" w:ascii="Arial" w:hAnsi="Arial"/>
+          <w:sz w:val="28"/>
+          <w:szCs w:val="28"/>
+          <w:lang w:val="es-VE"/>
+        </w:rPr>
+      </w:r>
+    </w:p>
+    <w:p>
+      <w:pPr>
+        <w:pStyle w:val="Normal"/>
+        <w:rPr>
+          <w:rFonts w:ascii="Arial" w:hAnsi="Arial" w:cs="Arial"/>
+          <w:sz w:val="28"/>
+          <w:szCs w:val="28"/>
+          <w:lang w:val="es-VE"/>
+        </w:rPr>
+      </w:pPr>
+      <w:r>
+        <w:rPr>
+          <w:rFonts w:cs="Arial" w:ascii="Arial" w:hAnsi="Arial"/>
+          <w:sz w:val="28"/>
+          <w:szCs w:val="28"/>
+          <w:lang w:val="es-VE"/>
+        </w:rPr>
+      </w:r>
+    </w:p>
+    <w:p>
+      <w:pPr>
+        <w:pStyle w:val="Normal"/>
+        <w:rPr>
+          <w:rFonts w:ascii="Arial" w:hAnsi="Arial" w:cs="Arial"/>
+          <w:sz w:val="28"/>
+          <w:szCs w:val="28"/>
+        </w:rPr>
+      </w:pPr>
+      <w:r>
+        <w:rPr>
+          <w:rFonts w:cs="Arial" w:ascii="Arial" w:hAnsi="Arial"/>
+          <w:sz w:val="28"/>
+          <w:szCs w:val="28"/>
+        </w:rPr>
+      </w:r>
+    </w:p>
+    <w:p>
+      <w:pPr>
+        <w:pStyle w:val="Normal"/>
+        <w:rPr>
+          <w:rFonts w:ascii="Arial" w:hAnsi="Arial" w:cs="Arial"/>
+          <w:sz w:val="28"/>
+          <w:szCs w:val="28"/>
+        </w:rPr>
+      </w:pPr>
+      <w:r>
+        <w:rPr>
+          <w:rFonts w:cs="Arial" w:ascii="Arial" w:hAnsi="Arial"/>
+          <w:sz w:val="28"/>
+          <w:szCs w:val="28"/>
+        </w:rPr>
+      </w:r>
+    </w:p>
+    <w:p>
+      <w:pPr>
+        <w:pStyle w:val="Normal"/>
+        <w:rPr>
+          <w:rFonts w:ascii="Arial" w:hAnsi="Arial" w:cs="Arial"/>
+          <w:sz w:val="28"/>
+          <w:szCs w:val="28"/>
+        </w:rPr>
+      </w:pPr>
+      <w:r>
+        <w:rPr>
+          <w:rFonts w:cs="Arial" w:ascii="Arial" w:hAnsi="Arial"/>
+          <w:sz w:val="28"/>
+          <w:szCs w:val="28"/>
+        </w:rPr>
+      </w:r>
+    </w:p>
+    <w:p>
+      <w:pPr>
+        <w:pStyle w:val="Normal"/>
+        <w:rPr>
+          <w:rFonts w:ascii="Arial" w:hAnsi="Arial" w:cs="Arial"/>
+          <w:sz w:val="28"/>
+          <w:szCs w:val="28"/>
+        </w:rPr>
+      </w:pPr>
+      <w:r>
+        <w:rPr>
+          <w:rFonts w:cs="Arial" w:ascii="Arial" w:hAnsi="Arial"/>
+          <w:sz w:val="28"/>
+          <w:szCs w:val="28"/>
+        </w:rPr>
+      </w:r>
+    </w:p>
+    <w:p>
+      <w:pPr>
+        <w:pStyle w:val="Normal"/>
+        <w:rPr>
+          <w:rFonts w:ascii="Arial" w:hAnsi="Arial" w:cs="Arial"/>
+          <w:sz w:val="28"/>
+          <w:szCs w:val="28"/>
+        </w:rPr>
+      </w:pPr>
+      <w:r>
+        <w:rPr>
+          <w:rFonts w:cs="Arial" w:ascii="Arial" w:hAnsi="Arial"/>
+          <w:sz w:val="28"/>
+          <w:szCs w:val="28"/>
+        </w:rPr>
+      </w:r>
+    </w:p>
+    <w:p>
+      <w:pPr>
+        <w:pStyle w:val="Normal"/>
+        <w:rPr>
+          <w:rFonts w:ascii="Arial" w:hAnsi="Arial" w:cs="Arial"/>
+          <w:sz w:val="28"/>
+          <w:szCs w:val="28"/>
+        </w:rPr>
+      </w:pPr>
+      <w:r>
+        <w:rPr>
+          <w:rFonts w:cs="Arial" w:ascii="Arial" w:hAnsi="Arial"/>
+          <w:sz w:val="28"/>
+          <w:szCs w:val="28"/>
+        </w:rPr>
+      </w:r>
+    </w:p>
+    <w:p>
+      <w:pPr>
+        <w:pStyle w:val="Normal"/>
+        <w:rPr>
+          <w:rFonts w:ascii="Arial" w:hAnsi="Arial" w:cs="Arial"/>
+          <w:sz w:val="28"/>
+          <w:szCs w:val="28"/>
+        </w:rPr>
+      </w:pPr>
+      <w:r>
+        <w:rPr>
+          <w:rFonts w:cs="Arial" w:ascii="Arial" w:hAnsi="Arial"/>
+          <w:sz w:val="28"/>
+          <w:szCs w:val="28"/>
+        </w:rPr>
+      </w:r>
+    </w:p>
+    <w:p>
+      <w:pPr>
+        <w:pStyle w:val="Normal"/>
+        <w:rPr>
+          <w:rFonts w:ascii="Arial" w:hAnsi="Arial" w:cs="Arial"/>
+          <w:sz w:val="28"/>
+          <w:szCs w:val="28"/>
+        </w:rPr>
+      </w:pPr>
+      <w:r>
+        <w:rPr>
+          <w:rFonts w:cs="Arial" w:ascii="Arial" w:hAnsi="Arial"/>
+          <w:sz w:val="28"/>
+          <w:szCs w:val="28"/>
+        </w:rPr>
+      </w:r>
+    </w:p>
+    <w:p>
+      <w:pPr>
+        <w:pStyle w:val="Normal"/>
+        <w:rPr>
+          <w:rFonts w:ascii="Arial" w:hAnsi="Arial" w:cs="Arial"/>
+          <w:sz w:val="28"/>
+          <w:szCs w:val="28"/>
+        </w:rPr>
+      </w:pPr>
+      <w:r>
+        <w:rPr>
+          <w:rFonts w:cs="Arial" w:ascii="Arial" w:hAnsi="Arial"/>
+          <w:sz w:val="28"/>
+          <w:szCs w:val="28"/>
+        </w:rPr>
+      </w:r>
+    </w:p>
+    <w:p>
+      <w:pPr>
+        <w:pStyle w:val="Normal"/>
+        <w:jc w:val="center"/>
+        <w:rPr>
+          <w:rFonts w:ascii="Arial" w:hAnsi="Arial" w:cs="Arial"/>
+          <w:sz w:val="28"/>
+          <w:szCs w:val="28"/>
+        </w:rPr>
+      </w:pPr>
+      <w:r>
+        <w:rPr>
+          <w:rFonts w:cs="Arial" w:ascii="Arial" w:hAnsi="Arial"/>
+          <w:sz w:val="28"/>
+          <w:szCs w:val="28"/>
+        </w:rPr>
+        <w:t>8</w:t>
       </w:r>
     </w:p>
     <w:p>
@@ -4252,7 +4260,7 @@
           <w:sz w:val="60"/>
           <w:szCs w:val="60"/>
         </w:rPr>
-        <w:t>Capítulo 3</w:t>
+        <w:t>Capítulo 4</w:t>
       </w:r>
     </w:p>
     <w:p>
@@ -4269,313 +4277,40 @@
           <w:szCs w:val="60"/>
           <w:lang w:val="es-VE"/>
         </w:rPr>
-        <w:t>Trabajo en equipo</w:t>
-      </w:r>
-    </w:p>
-    <w:p>
-      <w:pPr>
-        <w:pStyle w:val="Normal"/>
-        <w:rPr>
-          <w:rFonts w:ascii="Arial" w:hAnsi="Arial" w:cs="Arial"/>
-          <w:sz w:val="28"/>
-          <w:szCs w:val="28"/>
-        </w:rPr>
-      </w:pPr>
-      <w:r>
-        <w:rPr>
-          <w:rFonts w:cs="Arial" w:ascii="Arial" w:hAnsi="Arial"/>
-          <w:sz w:val="28"/>
-          <w:szCs w:val="28"/>
-        </w:rPr>
-      </w:r>
-    </w:p>
-    <w:p>
-      <w:pPr>
-        <w:pStyle w:val="Normal"/>
-        <w:rPr/>
-      </w:pPr>
-      <w:r>
-        <w:rPr>
-          <w:rFonts w:cs="Arial" w:ascii="Arial" w:hAnsi="Arial"/>
-          <w:sz w:val="28"/>
-          <w:szCs w:val="28"/>
-          <w:lang w:val="es-VE"/>
-        </w:rPr>
-        <w:tab/>
-        <w:t xml:space="preserve">Para el desarrollo del proyecto identificamos las diferentes necesidades por cada historia de usuario. Logramos identificar las siguientes actividades: </w:t>
-      </w:r>
-      <w:r>
-        <w:rPr>
-          <w:rFonts w:cs="Arial" w:ascii="Arial" w:hAnsi="Arial"/>
-          <w:sz w:val="28"/>
-          <w:szCs w:val="28"/>
-          <w:lang w:val="es-VE"/>
-        </w:rPr>
-        <w:t>realización</w:t>
-      </w:r>
-      <w:r>
-        <w:rPr>
-          <w:rFonts w:cs="Arial" w:ascii="Arial" w:hAnsi="Arial"/>
-          <w:sz w:val="28"/>
-          <w:szCs w:val="28"/>
-          <w:lang w:val="es-VE"/>
-        </w:rPr>
-        <w:t xml:space="preserve"> del registro, la implementación del ingreso, </w:t>
-      </w:r>
-      <w:r>
-        <w:rPr>
-          <w:rFonts w:cs="Arial" w:ascii="Arial" w:hAnsi="Arial"/>
-          <w:sz w:val="28"/>
-          <w:szCs w:val="28"/>
-          <w:lang w:val="es-VE"/>
-        </w:rPr>
-        <w:t xml:space="preserve">lectura del archivo excel e ingreso de datos en la base de datos, </w:t>
-      </w:r>
-      <w:r>
-        <w:rPr>
-          <w:rFonts w:cs="Arial" w:ascii="Arial" w:hAnsi="Arial"/>
-          <w:sz w:val="28"/>
-          <w:szCs w:val="28"/>
-          <w:lang w:val="es-VE"/>
-        </w:rPr>
-        <w:t xml:space="preserve">la </w:t>
-      </w:r>
-      <w:r>
-        <w:rPr>
-          <w:rFonts w:cs="Arial" w:ascii="Arial" w:hAnsi="Arial"/>
-          <w:sz w:val="28"/>
-          <w:szCs w:val="28"/>
-          <w:lang w:val="es-VE"/>
-        </w:rPr>
-        <w:t>generación</w:t>
-      </w:r>
-      <w:r>
-        <w:rPr>
-          <w:rFonts w:cs="Arial" w:ascii="Arial" w:hAnsi="Arial"/>
-          <w:sz w:val="28"/>
-          <w:szCs w:val="28"/>
-          <w:lang w:val="es-VE"/>
-        </w:rPr>
-        <w:t xml:space="preserve"> de las </w:t>
-      </w:r>
-      <w:r>
-        <w:rPr>
-          <w:rFonts w:cs="Arial" w:ascii="Arial" w:hAnsi="Arial"/>
-          <w:sz w:val="28"/>
-          <w:szCs w:val="28"/>
-          <w:lang w:val="es-VE"/>
-        </w:rPr>
-        <w:t>instantáneas</w:t>
-      </w:r>
-      <w:r>
-        <w:rPr>
-          <w:rFonts w:cs="Arial" w:ascii="Arial" w:hAnsi="Arial"/>
-          <w:sz w:val="28"/>
-          <w:szCs w:val="28"/>
-          <w:lang w:val="es-VE"/>
-        </w:rPr>
-        <w:t xml:space="preserve"> con las </w:t>
-      </w:r>
-      <w:r>
-        <w:rPr>
-          <w:rFonts w:cs="Arial" w:ascii="Arial" w:hAnsi="Arial"/>
-          <w:sz w:val="28"/>
-          <w:szCs w:val="28"/>
-          <w:lang w:val="es-VE"/>
-        </w:rPr>
-        <w:t>gráficas</w:t>
-      </w:r>
-      <w:r>
-        <w:rPr>
-          <w:rFonts w:cs="Arial" w:ascii="Arial" w:hAnsi="Arial"/>
-          <w:sz w:val="28"/>
-          <w:szCs w:val="28"/>
-          <w:lang w:val="es-VE"/>
-        </w:rPr>
-        <w:t xml:space="preserve">, la </w:t>
-      </w:r>
-      <w:r>
-        <w:rPr>
-          <w:rFonts w:cs="Arial" w:ascii="Arial" w:hAnsi="Arial"/>
-          <w:sz w:val="28"/>
-          <w:szCs w:val="28"/>
-          <w:lang w:val="es-VE"/>
-        </w:rPr>
-        <w:t>realización</w:t>
-      </w:r>
-      <w:r>
-        <w:rPr>
-          <w:rFonts w:cs="Arial" w:ascii="Arial" w:hAnsi="Arial"/>
-          <w:sz w:val="28"/>
-          <w:szCs w:val="28"/>
-          <w:lang w:val="es-VE"/>
-        </w:rPr>
-        <w:t xml:space="preserve"> del generador de pruebas, la redacción del informe, </w:t>
-      </w:r>
-      <w:r>
-        <w:rPr>
-          <w:rFonts w:cs="Arial" w:ascii="Arial" w:hAnsi="Arial"/>
-          <w:sz w:val="28"/>
-          <w:szCs w:val="28"/>
-          <w:lang w:val="es-VE"/>
-        </w:rPr>
-        <w:t>el diseño de las vistas.</w:t>
-      </w:r>
-      <w:r>
-        <w:rPr>
-          <w:rFonts w:cs="Arial" w:ascii="Arial" w:hAnsi="Arial"/>
-          <w:sz w:val="28"/>
-          <w:szCs w:val="28"/>
-          <w:lang w:val="es-VE"/>
-        </w:rPr>
-        <w:t xml:space="preserve"> </w:t>
-      </w:r>
-      <w:r>
-        <w:rPr>
-          <w:rFonts w:cs="Arial" w:ascii="Arial" w:hAnsi="Arial"/>
-          <w:sz w:val="28"/>
-          <w:szCs w:val="28"/>
-          <w:lang w:val="es-VE"/>
-        </w:rPr>
-        <w:t>Un equipo realizo el registro y el informe, otra pareja el login, las vistas fueron realizadas por una pareja con la ayuda de todos ya que el equipo no cuenta con mucho conocimiento de diseño de paginas web. Otra pareja se encargo realizar la lectura de los archivos, la carga en la base de datos y generación de las instantáneas. El generador de casos de prueba fue realizado por todos en conjunto.</w:t>
-      </w:r>
-    </w:p>
-    <w:p>
-      <w:pPr>
-        <w:pStyle w:val="Normal"/>
-        <w:rPr>
-          <w:rFonts w:ascii="Arial" w:hAnsi="Arial" w:cs="Arial"/>
-          <w:sz w:val="28"/>
-          <w:szCs w:val="28"/>
-          <w:lang w:val="es-VE"/>
-        </w:rPr>
-      </w:pPr>
-      <w:r>
-        <w:rPr/>
-      </w:r>
-    </w:p>
-    <w:p>
-      <w:pPr>
-        <w:pStyle w:val="Normal"/>
-        <w:rPr/>
-      </w:pPr>
-      <w:r>
-        <w:rPr>
-          <w:rFonts w:cs="Arial" w:ascii="Arial" w:hAnsi="Arial"/>
-          <w:sz w:val="28"/>
-          <w:szCs w:val="28"/>
-          <w:lang w:val="es-VE"/>
-        </w:rPr>
-        <w:tab/>
-        <w:t xml:space="preserve">Los primeros días tuvimos poca dedicación al proyecto ya que </w:t>
-      </w:r>
-      <w:r>
-        <w:rPr>
-          <w:rFonts w:cs="Arial" w:ascii="Arial" w:hAnsi="Arial"/>
-          <w:sz w:val="28"/>
-          <w:szCs w:val="28"/>
-          <w:lang w:val="es-VE"/>
-        </w:rPr>
-        <w:t>teníamos</w:t>
-      </w:r>
-      <w:r>
-        <w:rPr>
-          <w:rFonts w:cs="Arial" w:ascii="Arial" w:hAnsi="Arial"/>
-          <w:sz w:val="28"/>
-          <w:szCs w:val="28"/>
-          <w:lang w:val="es-VE"/>
-        </w:rPr>
-        <w:t xml:space="preserve"> </w:t>
-      </w:r>
-      <w:r>
-        <w:rPr>
-          <w:rFonts w:cs="Arial" w:ascii="Arial" w:hAnsi="Arial"/>
-          <w:sz w:val="28"/>
-          <w:szCs w:val="28"/>
-          <w:lang w:val="es-VE"/>
-        </w:rPr>
-        <w:t>asignaciones</w:t>
-      </w:r>
-      <w:r>
-        <w:rPr>
-          <w:rFonts w:cs="Arial" w:ascii="Arial" w:hAnsi="Arial"/>
-          <w:sz w:val="28"/>
-          <w:szCs w:val="28"/>
-          <w:lang w:val="es-VE"/>
-        </w:rPr>
-        <w:t xml:space="preserve"> muy importantes en otras materias, por lo que el trabajo se acumulo bastante para los </w:t>
-      </w:r>
-      <w:r>
-        <w:rPr>
-          <w:rFonts w:cs="Arial" w:ascii="Arial" w:hAnsi="Arial"/>
-          <w:sz w:val="28"/>
-          <w:szCs w:val="28"/>
-          <w:lang w:val="es-VE"/>
-        </w:rPr>
-        <w:t>últimos</w:t>
-      </w:r>
-      <w:r>
-        <w:rPr>
-          <w:rFonts w:cs="Arial" w:ascii="Arial" w:hAnsi="Arial"/>
-          <w:sz w:val="28"/>
-          <w:szCs w:val="28"/>
-          <w:lang w:val="es-VE"/>
-        </w:rPr>
-        <w:t xml:space="preserve"> </w:t>
-      </w:r>
-      <w:r>
-        <w:rPr>
-          <w:rFonts w:cs="Arial" w:ascii="Arial" w:hAnsi="Arial"/>
-          <w:sz w:val="28"/>
-          <w:szCs w:val="28"/>
-          <w:lang w:val="es-VE"/>
-        </w:rPr>
-        <w:t>días. Empezamos la primera semana con la investigación de las librerías de python para la realización de gráficas, e investigamos también sobre la realización de vistas con html y bootstrap. Esta primera semana nos dedicamos en total aproximadamente 5 horas de trabajo. A partir de la segunda semana se intensifico el trabajo para ponernos al día y poder entregar el proyecto a tiempo. Nos dedicamos aproximadamente 6 horas diarias desde el lunes hasta el jueves para poder finalizar el trabajo.</w:t>
-      </w:r>
-    </w:p>
-    <w:p>
-      <w:pPr>
-        <w:pStyle w:val="Normal"/>
-        <w:rPr>
-          <w:rFonts w:ascii="Arial" w:hAnsi="Arial" w:cs="Arial"/>
-          <w:sz w:val="28"/>
-          <w:szCs w:val="28"/>
-          <w:lang w:val="es-VE"/>
-        </w:rPr>
-      </w:pPr>
-      <w:r>
-        <w:rPr/>
-      </w:r>
-    </w:p>
-    <w:p>
-      <w:pPr>
-        <w:pStyle w:val="Normal"/>
-        <w:rPr>
-          <w:rFonts w:ascii="Arial" w:hAnsi="Arial" w:cs="Arial"/>
-          <w:sz w:val="28"/>
-          <w:szCs w:val="28"/>
-          <w:lang w:val="es-VE"/>
-        </w:rPr>
-      </w:pPr>
-      <w:r>
-        <w:rPr/>
-      </w:r>
-    </w:p>
-    <w:p>
-      <w:pPr>
-        <w:pStyle w:val="Normal"/>
-        <w:rPr>
-          <w:rFonts w:ascii="Arial" w:hAnsi="Arial" w:cs="Arial"/>
-          <w:sz w:val="28"/>
-          <w:szCs w:val="28"/>
-        </w:rPr>
-      </w:pPr>
-      <w:r>
-        <w:rPr>
-          <w:rFonts w:cs="Arial" w:ascii="Arial" w:hAnsi="Arial"/>
-          <w:sz w:val="28"/>
-          <w:szCs w:val="28"/>
-        </w:rPr>
+        <w:t>Experiencia TDD</w:t>
+      </w:r>
+    </w:p>
+    <w:p>
+      <w:pPr>
+        <w:pStyle w:val="Normal"/>
+        <w:rPr>
+          <w:rFonts w:ascii="Arial" w:hAnsi="Arial" w:cs="Arial"/>
+          <w:sz w:val="28"/>
+          <w:szCs w:val="28"/>
+        </w:rPr>
+      </w:pPr>
+      <w:r>
+        <w:rPr>
+          <w:rFonts w:cs="Arial" w:ascii="Arial" w:hAnsi="Arial"/>
+          <w:sz w:val="28"/>
+          <w:szCs w:val="28"/>
+        </w:rPr>
+      </w:r>
+    </w:p>
+    <w:p>
+      <w:pPr>
+        <w:pStyle w:val="Normal"/>
+        <w:rPr/>
+      </w:pPr>
+      <w:r>
+        <w:rPr>
+          <w:rFonts w:cs="Arial" w:ascii="Arial" w:hAnsi="Arial"/>
+          <w:sz w:val="28"/>
+          <w:szCs w:val="28"/>
+          <w:lang w:val="es-VE"/>
+        </w:rPr>
+        <w:tab/>
+        <w:t>En el inicio del proyecto la realización de las pruebas no fue realizado con la metodología esperada debido a que nuestro conocimiento del framework “Django” era pobre, y no sabíamos como trabajar con dicho framework como para saber que resultados esperar. Sin embargo, luego de conocer mejor el framework realizamos las pruebas de frontera, esquina y malicia con el método recomendado para las historias de usuario del registro, login y generador de pruebas. Para las pruebas de las imágenes instantáneas realizamos gráficas con Excel y las comparamos con las imágenes arrojadas por nuestra aplicación usando los mismos datos.</w:t>
       </w:r>
     </w:p>
     <w:p>
@@ -4593,458 +4328,657 @@
           <w:sz w:val="60"/>
           <w:szCs w:val="60"/>
         </w:rPr>
-        <w:t>Capítulo 4</w:t>
-      </w:r>
-    </w:p>
-    <w:p>
-      <w:pPr>
-        <w:pStyle w:val="Normal"/>
-        <w:rPr>
-          <w:lang w:val="es-VE"/>
-        </w:rPr>
+      </w:r>
+    </w:p>
+    <w:p>
+      <w:pPr>
+        <w:pStyle w:val="Normal"/>
+        <w:rPr/>
       </w:pPr>
       <w:r>
         <w:rPr>
           <w:rFonts w:cs="Arial" w:ascii="Arial" w:hAnsi="Arial"/>
           <w:sz w:val="60"/>
           <w:szCs w:val="60"/>
-          <w:lang w:val="es-VE"/>
-        </w:rPr>
-        <w:t>Experiencia TDD</w:t>
-      </w:r>
-    </w:p>
-    <w:p>
-      <w:pPr>
-        <w:pStyle w:val="Normal"/>
-        <w:rPr>
-          <w:rFonts w:ascii="Arial" w:hAnsi="Arial" w:cs="Arial"/>
-          <w:sz w:val="28"/>
-          <w:szCs w:val="28"/>
-        </w:rPr>
-      </w:pPr>
-      <w:r>
-        <w:rPr>
-          <w:rFonts w:cs="Arial" w:ascii="Arial" w:hAnsi="Arial"/>
-          <w:sz w:val="28"/>
-          <w:szCs w:val="28"/>
-        </w:rPr>
-      </w:r>
-    </w:p>
-    <w:p>
-      <w:pPr>
-        <w:pStyle w:val="Normal"/>
-        <w:rPr/>
-      </w:pPr>
-      <w:r>
-        <w:rPr>
-          <w:rFonts w:cs="Arial" w:ascii="Arial" w:hAnsi="Arial"/>
-          <w:sz w:val="28"/>
-          <w:szCs w:val="28"/>
-          <w:lang w:val="es-VE"/>
-        </w:rPr>
-        <w:tab/>
-        <w:t xml:space="preserve">En el inicio del proyecto la </w:t>
-      </w:r>
-      <w:r>
-        <w:rPr>
-          <w:rFonts w:cs="Arial" w:ascii="Arial" w:hAnsi="Arial"/>
-          <w:sz w:val="28"/>
-          <w:szCs w:val="28"/>
-          <w:lang w:val="es-VE"/>
-        </w:rPr>
-        <w:t>realización</w:t>
-      </w:r>
-      <w:r>
-        <w:rPr>
-          <w:rFonts w:cs="Arial" w:ascii="Arial" w:hAnsi="Arial"/>
-          <w:sz w:val="28"/>
-          <w:szCs w:val="28"/>
-          <w:lang w:val="es-VE"/>
-        </w:rPr>
-        <w:t xml:space="preserve"> de las pruebas no fue realizado con la metodología esperada debido a que nuestro conocimiento del framework “Django” era pobre, y no sabíamos como trabajar con dicho framework como para saber que resultados esperar. Sin embargo, luego de conocer mejor el framework realizamos las pruebas de frontera, esquina y malicia con el método recomendado para las historias de usuario del registro, login y generador de pruebas. Para las pruebas de las </w:t>
-      </w:r>
-      <w:r>
-        <w:rPr>
-          <w:rFonts w:cs="Arial" w:ascii="Arial" w:hAnsi="Arial"/>
-          <w:sz w:val="28"/>
-          <w:szCs w:val="28"/>
-          <w:lang w:val="es-VE"/>
-        </w:rPr>
-        <w:t>imágenes</w:t>
-      </w:r>
-      <w:r>
-        <w:rPr>
-          <w:rFonts w:cs="Arial" w:ascii="Arial" w:hAnsi="Arial"/>
-          <w:sz w:val="28"/>
-          <w:szCs w:val="28"/>
-          <w:lang w:val="es-VE"/>
-        </w:rPr>
-        <w:t xml:space="preserve"> </w:t>
-      </w:r>
-      <w:r>
-        <w:rPr>
-          <w:rFonts w:cs="Arial" w:ascii="Arial" w:hAnsi="Arial"/>
-          <w:sz w:val="28"/>
-          <w:szCs w:val="28"/>
-          <w:lang w:val="es-VE"/>
-        </w:rPr>
-        <w:t>instantáneas</w:t>
-      </w:r>
-      <w:r>
-        <w:rPr>
-          <w:rFonts w:cs="Arial" w:ascii="Arial" w:hAnsi="Arial"/>
-          <w:sz w:val="28"/>
-          <w:szCs w:val="28"/>
-          <w:lang w:val="es-VE"/>
-        </w:rPr>
-        <w:t xml:space="preserve"> realizamos </w:t>
-      </w:r>
-      <w:r>
-        <w:rPr>
-          <w:rFonts w:cs="Arial" w:ascii="Arial" w:hAnsi="Arial"/>
-          <w:sz w:val="28"/>
-          <w:szCs w:val="28"/>
-          <w:lang w:val="es-VE"/>
-        </w:rPr>
-        <w:t>gráficas</w:t>
-      </w:r>
-      <w:r>
-        <w:rPr>
-          <w:rFonts w:cs="Arial" w:ascii="Arial" w:hAnsi="Arial"/>
-          <w:sz w:val="28"/>
-          <w:szCs w:val="28"/>
-          <w:lang w:val="es-VE"/>
-        </w:rPr>
-        <w:t xml:space="preserve"> con Excel y las comparamos con las </w:t>
-      </w:r>
-      <w:r>
-        <w:rPr>
-          <w:rFonts w:cs="Arial" w:ascii="Arial" w:hAnsi="Arial"/>
-          <w:sz w:val="28"/>
-          <w:szCs w:val="28"/>
-          <w:lang w:val="es-VE"/>
-        </w:rPr>
-        <w:t>imágenes</w:t>
-      </w:r>
-      <w:r>
-        <w:rPr>
-          <w:rFonts w:cs="Arial" w:ascii="Arial" w:hAnsi="Arial"/>
-          <w:sz w:val="28"/>
-          <w:szCs w:val="28"/>
-          <w:lang w:val="es-VE"/>
-        </w:rPr>
-        <w:t xml:space="preserve"> arrojadas por nuestra aplicación usando los mismos datos.</w:t>
-      </w:r>
-    </w:p>
-    <w:p>
-      <w:pPr>
-        <w:pStyle w:val="Normal"/>
-        <w:rPr>
-          <w:rFonts w:ascii="Arial" w:hAnsi="Arial" w:cs="Arial"/>
+        </w:rPr>
+        <w:t xml:space="preserve">Capítulo </w:t>
+      </w:r>
+      <w:r>
+        <w:rPr>
+          <w:rFonts w:cs="Arial" w:ascii="Arial" w:hAnsi="Arial"/>
           <w:sz w:val="60"/>
           <w:szCs w:val="60"/>
-        </w:rPr>
-      </w:pPr>
-      <w:r>
-        <w:rPr>
-          <w:rFonts w:cs="Arial" w:ascii="Arial" w:hAnsi="Arial"/>
+          <w:lang w:val="es-VE"/>
+        </w:rPr>
+        <w:t>5</w:t>
+      </w:r>
+    </w:p>
+    <w:p>
+      <w:pPr>
+        <w:pStyle w:val="Normal"/>
+        <w:rPr>
+          <w:rFonts w:ascii="Arial" w:hAnsi="Arial" w:cs="Arial"/>
           <w:sz w:val="60"/>
           <w:szCs w:val="60"/>
-        </w:rPr>
-      </w:r>
-    </w:p>
-    <w:p>
-      <w:pPr>
-        <w:pStyle w:val="Normal"/>
-        <w:rPr/>
+          <w:lang w:val="es-VE"/>
+        </w:rPr>
       </w:pPr>
       <w:r>
         <w:rPr>
           <w:rFonts w:cs="Arial" w:ascii="Arial" w:hAnsi="Arial"/>
           <w:sz w:val="60"/>
           <w:szCs w:val="60"/>
-        </w:rPr>
-        <w:t xml:space="preserve">Capítulo </w:t>
-      </w:r>
-      <w:r>
-        <w:rPr>
-          <w:rFonts w:cs="Arial" w:ascii="Arial" w:hAnsi="Arial"/>
+          <w:lang w:val="es-VE"/>
+        </w:rPr>
+        <w:t>Manejo del repositorio Github</w:t>
+      </w:r>
+    </w:p>
+    <w:p>
+      <w:pPr>
+        <w:pStyle w:val="Normal"/>
+        <w:rPr>
+          <w:rFonts w:ascii="Arial" w:hAnsi="Arial" w:cs="Arial"/>
+          <w:sz w:val="28"/>
+          <w:szCs w:val="28"/>
+          <w:lang w:val="es-VE"/>
+        </w:rPr>
+      </w:pPr>
+      <w:r>
+        <w:rPr>
+          <w:rFonts w:cs="Arial" w:ascii="Arial" w:hAnsi="Arial"/>
+          <w:sz w:val="28"/>
+          <w:szCs w:val="28"/>
+          <w:lang w:val="es-VE"/>
+        </w:rPr>
+      </w:r>
+    </w:p>
+    <w:p>
+      <w:pPr>
+        <w:pStyle w:val="Normal"/>
+        <w:rPr>
+          <w:rFonts w:ascii="Arial" w:hAnsi="Arial" w:cs="Arial"/>
+          <w:sz w:val="28"/>
+          <w:szCs w:val="28"/>
+          <w:lang w:val="es-VE"/>
+        </w:rPr>
+      </w:pPr>
+      <w:r>
+        <w:rPr>
+          <w:rFonts w:cs="Arial" w:ascii="Arial" w:hAnsi="Arial"/>
+          <w:sz w:val="28"/>
+          <w:szCs w:val="28"/>
+          <w:lang w:val="es-VE"/>
+        </w:rPr>
+        <w:tab/>
+        <w:t>Comenzamos a utilizar Github creando el repositorio del proyecto con su respectiva rama master, sin embargo en esta rama no se cargo nada hasta que el sprint 1 se completo exitosamente. Para el desarrollo del sprint se utilizo una rama llamada “desarrollo”, en esta rama se fueron agregando las funcionalidades completadas exitosamente. Para las diferentes historias de usuario se realizo un branch, cada vez que se completa una historia de usuario, se agrega al branch desarrollo, y cuando se completaron las 4 historias de usuario y se integraron en el branch desarrollo exitosamente, se procedió a subir todo en el master.</w:t>
+      </w:r>
+    </w:p>
+    <w:p>
+      <w:pPr>
+        <w:pStyle w:val="Normal"/>
+        <w:rPr>
+          <w:rFonts w:ascii="Arial" w:hAnsi="Arial" w:cs="Arial"/>
+          <w:sz w:val="28"/>
+          <w:szCs w:val="28"/>
+          <w:lang w:val="es-VE"/>
+        </w:rPr>
+      </w:pPr>
+      <w:r>
+        <w:rPr>
+          <w:rFonts w:cs="Arial" w:ascii="Arial" w:hAnsi="Arial"/>
+          <w:sz w:val="28"/>
+          <w:szCs w:val="28"/>
+          <w:lang w:val="es-VE"/>
+        </w:rPr>
+      </w:r>
+    </w:p>
+    <w:p>
+      <w:pPr>
+        <w:pStyle w:val="Normal"/>
+        <w:rPr>
+          <w:rFonts w:ascii="Arial" w:hAnsi="Arial" w:cs="Arial"/>
           <w:sz w:val="60"/>
           <w:szCs w:val="60"/>
           <w:lang w:val="es-VE"/>
         </w:rPr>
-        <w:t>5</w:t>
-      </w:r>
-    </w:p>
-    <w:p>
-      <w:pPr>
-        <w:pStyle w:val="Normal"/>
-        <w:rPr>
-          <w:rFonts w:ascii="Arial" w:hAnsi="Arial" w:cs="Arial"/>
+      </w:pPr>
+      <w:r>
+        <w:rPr>
+          <w:rFonts w:cs="Arial" w:ascii="Arial" w:hAnsi="Arial"/>
           <w:sz w:val="60"/>
           <w:szCs w:val="60"/>
           <w:lang w:val="es-VE"/>
         </w:rPr>
-      </w:pPr>
-      <w:r>
-        <w:rPr>
-          <w:rFonts w:cs="Arial" w:ascii="Arial" w:hAnsi="Arial"/>
+      </w:r>
+    </w:p>
+    <w:p>
+      <w:pPr>
+        <w:pStyle w:val="Normal"/>
+        <w:rPr>
+          <w:rFonts w:ascii="Arial" w:hAnsi="Arial" w:cs="Arial"/>
           <w:sz w:val="60"/>
           <w:szCs w:val="60"/>
           <w:lang w:val="es-VE"/>
         </w:rPr>
-        <w:t>Manejo del repositorio Github</w:t>
-      </w:r>
-    </w:p>
-    <w:p>
-      <w:pPr>
-        <w:pStyle w:val="Normal"/>
-        <w:rPr>
-          <w:rFonts w:ascii="Arial" w:hAnsi="Arial" w:cs="Arial"/>
-          <w:sz w:val="28"/>
-          <w:szCs w:val="28"/>
-          <w:lang w:val="es-VE"/>
-        </w:rPr>
-      </w:pPr>
-      <w:r>
-        <w:rPr>
-          <w:rFonts w:cs="Arial" w:ascii="Arial" w:hAnsi="Arial"/>
-          <w:sz w:val="28"/>
-          <w:szCs w:val="28"/>
-          <w:lang w:val="es-VE"/>
-        </w:rPr>
-      </w:r>
-    </w:p>
-    <w:p>
-      <w:pPr>
-        <w:pStyle w:val="Normal"/>
-        <w:rPr>
-          <w:rFonts w:ascii="Arial" w:hAnsi="Arial" w:cs="Arial"/>
-          <w:sz w:val="28"/>
-          <w:szCs w:val="28"/>
-          <w:lang w:val="es-VE"/>
-        </w:rPr>
-      </w:pPr>
-      <w:r>
-        <w:rPr>
-          <w:rFonts w:cs="Arial" w:ascii="Arial" w:hAnsi="Arial"/>
-          <w:sz w:val="28"/>
-          <w:szCs w:val="28"/>
-          <w:lang w:val="es-VE"/>
-        </w:rPr>
-        <w:tab/>
-        <w:t>Comenzamos a utilizar Github creando el repositorio del proyecto con su respectiva rama master, sin embargo en esta rama no se cargo nada hasta que el sprint 1 se completo exitosamente. Para el desarrollo del sprint se utilizo una rama llamada “desarrollo”, en esta rama se fueron agregando las funcionalidades completadas exitosamente. Para las diferentes historias de usuario se realizo un branch, cada vez que se completa una historia de usuario, se agrega al branch desarrollo, y cuando se completaron las 4 historias de usuario y se integraron en el branch desarrollo exitosamente, se procedió a subir todo en el master.</w:t>
-      </w:r>
-    </w:p>
-    <w:p>
-      <w:pPr>
-        <w:pStyle w:val="Normal"/>
-        <w:rPr>
-          <w:rFonts w:ascii="Arial" w:hAnsi="Arial" w:cs="Arial"/>
-          <w:sz w:val="28"/>
-          <w:szCs w:val="28"/>
-          <w:lang w:val="es-VE"/>
-        </w:rPr>
-      </w:pPr>
-      <w:r>
-        <w:rPr>
-          <w:rFonts w:cs="Arial" w:ascii="Arial" w:hAnsi="Arial"/>
-          <w:sz w:val="28"/>
-          <w:szCs w:val="28"/>
-          <w:lang w:val="es-VE"/>
-        </w:rPr>
-      </w:r>
-    </w:p>
-    <w:p>
-      <w:pPr>
-        <w:pStyle w:val="Normal"/>
-        <w:rPr>
-          <w:rFonts w:ascii="Arial" w:hAnsi="Arial" w:cs="Arial"/>
+      </w:pPr>
+      <w:r>
+        <w:rPr>
+          <w:rFonts w:cs="Arial" w:ascii="Arial" w:hAnsi="Arial"/>
           <w:sz w:val="60"/>
           <w:szCs w:val="60"/>
           <w:lang w:val="es-VE"/>
         </w:rPr>
-      </w:pPr>
-      <w:r>
-        <w:rPr>
-          <w:rFonts w:cs="Arial" w:ascii="Arial" w:hAnsi="Arial"/>
+      </w:r>
+    </w:p>
+    <w:p>
+      <w:pPr>
+        <w:pStyle w:val="Normal"/>
+        <w:jc w:val="center"/>
+        <w:rPr>
+          <w:rFonts w:ascii="Arial" w:hAnsi="Arial" w:cs="Arial"/>
+          <w:sz w:val="28"/>
+          <w:szCs w:val="28"/>
+          <w:lang w:val="es-VE"/>
+        </w:rPr>
+      </w:pPr>
+      <w:r>
+        <w:rPr>
+          <w:rFonts w:cs="Arial" w:ascii="Arial" w:hAnsi="Arial"/>
+          <w:sz w:val="28"/>
+          <w:szCs w:val="28"/>
+          <w:lang w:val="es-VE"/>
+        </w:rPr>
+      </w:r>
+    </w:p>
+    <w:p>
+      <w:pPr>
+        <w:pStyle w:val="Normal"/>
+        <w:jc w:val="center"/>
+        <w:rPr>
+          <w:rFonts w:ascii="Arial" w:hAnsi="Arial" w:cs="Arial"/>
+          <w:sz w:val="28"/>
+          <w:szCs w:val="28"/>
+          <w:lang w:val="es-VE"/>
+        </w:rPr>
+      </w:pPr>
+      <w:r>
+        <w:rPr>
+          <w:rFonts w:cs="Arial" w:ascii="Arial" w:hAnsi="Arial"/>
+          <w:sz w:val="28"/>
+          <w:szCs w:val="28"/>
+          <w:lang w:val="es-VE"/>
+        </w:rPr>
+        <w:t>9</w:t>
+      </w:r>
+    </w:p>
+    <w:p>
+      <w:pPr>
+        <w:pStyle w:val="Normal"/>
+        <w:rPr>
+          <w:rFonts w:ascii="Arial" w:hAnsi="Arial" w:cs="Arial"/>
           <w:sz w:val="60"/>
           <w:szCs w:val="60"/>
           <w:lang w:val="es-VE"/>
         </w:rPr>
-      </w:r>
-    </w:p>
-    <w:p>
-      <w:pPr>
-        <w:pStyle w:val="Normal"/>
-        <w:rPr>
-          <w:rFonts w:ascii="Arial" w:hAnsi="Arial" w:cs="Arial"/>
+      </w:pPr>
+      <w:r>
+        <w:rPr>
+          <w:rFonts w:cs="Arial" w:ascii="Arial" w:hAnsi="Arial"/>
           <w:sz w:val="60"/>
           <w:szCs w:val="60"/>
           <w:lang w:val="es-VE"/>
         </w:rPr>
-      </w:pPr>
-      <w:r>
-        <w:rPr>
-          <w:rFonts w:cs="Arial" w:ascii="Arial" w:hAnsi="Arial"/>
+        <w:t>Capitulo 6</w:t>
+      </w:r>
+    </w:p>
+    <w:p>
+      <w:pPr>
+        <w:pStyle w:val="Normal"/>
+        <w:rPr>
+          <w:rFonts w:ascii="Arial" w:hAnsi="Arial" w:cs="Arial"/>
           <w:sz w:val="60"/>
           <w:szCs w:val="60"/>
           <w:lang w:val="es-VE"/>
         </w:rPr>
-        <w:t>Capitulo 6</w:t>
-      </w:r>
-    </w:p>
-    <w:p>
-      <w:pPr>
-        <w:pStyle w:val="Normal"/>
-        <w:rPr>
-          <w:rFonts w:ascii="Arial" w:hAnsi="Arial" w:cs="Arial"/>
+      </w:pPr>
+      <w:r>
+        <w:rPr>
+          <w:rFonts w:cs="Arial" w:ascii="Arial" w:hAnsi="Arial"/>
           <w:sz w:val="60"/>
           <w:szCs w:val="60"/>
           <w:lang w:val="es-VE"/>
         </w:rPr>
+        <w:t>Conclusiones</w:t>
+      </w:r>
+    </w:p>
+    <w:p>
+      <w:pPr>
+        <w:pStyle w:val="Normal"/>
+        <w:rPr>
+          <w:rFonts w:ascii="Arial" w:hAnsi="Arial" w:cs="Arial"/>
+          <w:sz w:val="28"/>
+          <w:szCs w:val="28"/>
+          <w:lang w:val="es-VE"/>
+        </w:rPr>
+      </w:pPr>
+      <w:r>
+        <w:rPr>
+          <w:rFonts w:cs="Arial" w:ascii="Arial" w:hAnsi="Arial"/>
+          <w:sz w:val="28"/>
+          <w:szCs w:val="28"/>
+          <w:lang w:val="es-VE"/>
+        </w:rPr>
+      </w:r>
+    </w:p>
+    <w:p>
+      <w:pPr>
+        <w:pStyle w:val="Normal"/>
+        <w:rPr/>
+      </w:pPr>
+      <w:r>
+        <w:rPr>
+          <w:rFonts w:cs="Arial" w:ascii="Arial" w:hAnsi="Arial"/>
+          <w:sz w:val="28"/>
+          <w:szCs w:val="28"/>
+          <w:lang w:val="es-VE"/>
+        </w:rPr>
+        <w:tab/>
+        <w:t>El Avanzómetro puede ser una herramienta de mucha utilidad para nuestra casa de estudios, que ayudara a mejorar  considerablemente el desempeño de sus estudiantes si se realizan ajustes en los planes de estudios de acuerdo a resultados arrojados por el avanzometro. Sin embargo su éxito depende de la realización y aceptación de este prototipo.</w:t>
+      </w:r>
+    </w:p>
+    <w:p>
+      <w:pPr>
+        <w:pStyle w:val="Normal"/>
+        <w:rPr>
+          <w:rFonts w:ascii="Arial" w:hAnsi="Arial" w:cs="Arial"/>
+          <w:sz w:val="28"/>
+          <w:szCs w:val="28"/>
+          <w:lang w:val="es-VE"/>
+        </w:rPr>
+      </w:pPr>
+      <w:r>
+        <w:rPr>
+          <w:rFonts w:cs="Arial" w:ascii="Arial" w:hAnsi="Arial"/>
+          <w:sz w:val="28"/>
+          <w:szCs w:val="28"/>
+          <w:lang w:val="es-VE"/>
+        </w:rPr>
+      </w:r>
+    </w:p>
+    <w:p>
+      <w:pPr>
+        <w:pStyle w:val="Normal"/>
+        <w:rPr/>
+      </w:pPr>
+      <w:r>
+        <w:rPr>
+          <w:rFonts w:cs="Arial" w:ascii="Arial" w:hAnsi="Arial"/>
+          <w:sz w:val="28"/>
+          <w:szCs w:val="28"/>
+          <w:lang w:val="es-VE"/>
+        </w:rPr>
+        <w:tab/>
+        <w:t>La utilización de la metodología Scrum es perfecta para nuestro caso, ya que permite realizar un prototipo utilizable de la aplicación para ser presentado a instancias mayores, que decidirán si el desarrollo completo de la aplicación es viable y resultara en un producto útil para la universidad, o si por el contrario no es una aplicación viable o necesita de ajustes para ser utilizado.</w:t>
+      </w:r>
+    </w:p>
+    <w:p>
+      <w:pPr>
+        <w:pStyle w:val="Normal"/>
+        <w:rPr>
+          <w:rFonts w:ascii="Arial" w:hAnsi="Arial" w:cs="Arial"/>
+          <w:sz w:val="28"/>
+          <w:szCs w:val="28"/>
+          <w:lang w:val="es-VE"/>
+        </w:rPr>
+      </w:pPr>
+      <w:r>
+        <w:rPr>
+          <w:rFonts w:cs="Arial" w:ascii="Arial" w:hAnsi="Arial"/>
+          <w:sz w:val="28"/>
+          <w:szCs w:val="28"/>
+          <w:lang w:val="es-VE"/>
+        </w:rPr>
+      </w:r>
+    </w:p>
+    <w:p>
+      <w:pPr>
+        <w:pStyle w:val="Normal"/>
+        <w:jc w:val="both"/>
+        <w:rPr/>
       </w:pPr>
       <w:r>
         <w:rPr>
           <w:rFonts w:cs="Arial" w:ascii="Arial" w:hAnsi="Arial"/>
           <w:sz w:val="60"/>
           <w:szCs w:val="60"/>
-          <w:lang w:val="es-VE"/>
-        </w:rPr>
-        <w:t>Conclusiones</w:t>
-      </w:r>
-    </w:p>
-    <w:p>
-      <w:pPr>
-        <w:pStyle w:val="Normal"/>
-        <w:rPr>
-          <w:rFonts w:ascii="Arial" w:hAnsi="Arial" w:cs="Arial"/>
-          <w:sz w:val="28"/>
-          <w:szCs w:val="28"/>
-          <w:lang w:val="es-VE"/>
-        </w:rPr>
-      </w:pPr>
-      <w:r>
-        <w:rPr>
-          <w:rFonts w:cs="Arial" w:ascii="Arial" w:hAnsi="Arial"/>
-          <w:sz w:val="28"/>
-          <w:szCs w:val="28"/>
-          <w:lang w:val="es-VE"/>
-        </w:rPr>
-      </w:r>
-    </w:p>
-    <w:p>
-      <w:pPr>
-        <w:pStyle w:val="Normal"/>
-        <w:rPr/>
-      </w:pPr>
-      <w:r>
-        <w:rPr>
-          <w:rFonts w:cs="Arial" w:ascii="Arial" w:hAnsi="Arial"/>
-          <w:sz w:val="28"/>
-          <w:szCs w:val="28"/>
-          <w:lang w:val="es-VE"/>
-        </w:rPr>
-        <w:tab/>
-      </w:r>
-      <w:r>
-        <w:rPr>
-          <w:rFonts w:cs="Arial" w:ascii="Arial" w:hAnsi="Arial"/>
-          <w:sz w:val="28"/>
-          <w:szCs w:val="28"/>
-          <w:lang w:val="es-VE"/>
-        </w:rPr>
-        <w:t xml:space="preserve">El Avanzómetro puede ser una herramienta de mucha utilidad para nuestra casa de estudios, que ayudara a mejorar  considerablemente el desempeño de sus estudiantes si se realizan ajustes en los planes de estudios de acuerdo a resultados arrojados por el avanzometro. Sin embargo su éxito depende de la realización y </w:t>
-      </w:r>
-      <w:r>
-        <w:rPr>
-          <w:rFonts w:cs="Arial" w:ascii="Arial" w:hAnsi="Arial"/>
-          <w:sz w:val="28"/>
-          <w:szCs w:val="28"/>
-          <w:lang w:val="es-VE"/>
-        </w:rPr>
-        <w:t>aceptación</w:t>
-      </w:r>
-      <w:r>
-        <w:rPr>
-          <w:rFonts w:cs="Arial" w:ascii="Arial" w:hAnsi="Arial"/>
-          <w:sz w:val="28"/>
-          <w:szCs w:val="28"/>
-          <w:lang w:val="es-VE"/>
-        </w:rPr>
-        <w:t xml:space="preserve"> de este prototipo.</w:t>
-      </w:r>
-    </w:p>
-    <w:p>
-      <w:pPr>
-        <w:pStyle w:val="Normal"/>
-        <w:rPr>
-          <w:rFonts w:ascii="Arial" w:hAnsi="Arial" w:cs="Arial"/>
-          <w:sz w:val="28"/>
-          <w:szCs w:val="28"/>
-          <w:lang w:val="es-VE"/>
-        </w:rPr>
-      </w:pPr>
-      <w:r>
-        <w:rPr/>
-      </w:r>
-    </w:p>
-    <w:p>
-      <w:pPr>
-        <w:pStyle w:val="Normal"/>
-        <w:rPr/>
-      </w:pPr>
-      <w:r>
-        <w:rPr>
-          <w:rFonts w:cs="Arial" w:ascii="Arial" w:hAnsi="Arial"/>
-          <w:sz w:val="28"/>
-          <w:szCs w:val="28"/>
-          <w:lang w:val="es-VE"/>
-        </w:rPr>
-        <w:tab/>
-      </w:r>
-      <w:r>
-        <w:rPr>
-          <w:rFonts w:cs="Arial" w:ascii="Arial" w:hAnsi="Arial"/>
-          <w:sz w:val="28"/>
-          <w:szCs w:val="28"/>
-          <w:lang w:val="es-VE"/>
-        </w:rPr>
-        <w:t>La utilización de la metodología Scrum es perfecta para nuestro caso, ya que permite realizar un prototipo utilizable de la aplicación para ser presentado a instancias mayores, que decidirán si el desarrollo completo de la aplicación es viable y resultara en un producto útil para la universidad, o si por el contrario no es una aplicación viable o necesita de ajustes para ser utilizado.</w:t>
-      </w:r>
-    </w:p>
-    <w:p>
-      <w:pPr>
-        <w:pStyle w:val="Normal"/>
-        <w:rPr>
-          <w:rFonts w:ascii="Arial" w:hAnsi="Arial" w:cs="Arial"/>
-          <w:sz w:val="28"/>
-          <w:szCs w:val="28"/>
-          <w:lang w:val="es-VE"/>
-        </w:rPr>
-      </w:pPr>
-      <w:r>
-        <w:rPr>
-          <w:rFonts w:cs="Arial" w:ascii="Arial" w:hAnsi="Arial"/>
-          <w:sz w:val="28"/>
-          <w:szCs w:val="28"/>
-          <w:lang w:val="es-VE"/>
-        </w:rPr>
-      </w:r>
-    </w:p>
-    <w:p>
-      <w:pPr>
-        <w:pStyle w:val="Normal"/>
-        <w:jc w:val="both"/>
-        <w:rPr/>
-      </w:pPr>
-      <w:r>
-        <w:rPr>
-          <w:rFonts w:cs="Arial" w:ascii="Arial" w:hAnsi="Arial"/>
+        </w:rPr>
+        <w:tab/>
+      </w:r>
+    </w:p>
+    <w:p>
+      <w:pPr>
+        <w:pStyle w:val="Normal"/>
+        <w:jc w:val="both"/>
+        <w:rPr>
+          <w:rFonts w:ascii="Arial" w:hAnsi="Arial" w:cs="Arial"/>
           <w:sz w:val="60"/>
           <w:szCs w:val="60"/>
         </w:rPr>
-        <w:tab/>
+      </w:pPr>
+      <w:r>
+        <w:rPr/>
+      </w:r>
+    </w:p>
+    <w:p>
+      <w:pPr>
+        <w:pStyle w:val="Normal"/>
+        <w:jc w:val="both"/>
+        <w:rPr>
+          <w:rFonts w:ascii="Arial" w:hAnsi="Arial" w:cs="Arial"/>
+          <w:sz w:val="60"/>
+          <w:szCs w:val="60"/>
+        </w:rPr>
+      </w:pPr>
+      <w:r>
+        <w:rPr/>
+      </w:r>
+    </w:p>
+    <w:p>
+      <w:pPr>
+        <w:pStyle w:val="Normal"/>
+        <w:jc w:val="both"/>
+        <w:rPr>
+          <w:rFonts w:ascii="Arial" w:hAnsi="Arial" w:cs="Arial"/>
+          <w:sz w:val="60"/>
+          <w:szCs w:val="60"/>
+        </w:rPr>
+      </w:pPr>
+      <w:r>
+        <w:rPr/>
+      </w:r>
+    </w:p>
+    <w:p>
+      <w:pPr>
+        <w:pStyle w:val="Normal"/>
+        <w:jc w:val="both"/>
+        <w:rPr>
+          <w:rFonts w:ascii="Arial" w:hAnsi="Arial" w:cs="Arial"/>
+          <w:sz w:val="60"/>
+          <w:szCs w:val="60"/>
+        </w:rPr>
+      </w:pPr>
+      <w:r>
+        <w:rPr/>
+      </w:r>
+    </w:p>
+    <w:p>
+      <w:pPr>
+        <w:pStyle w:val="Normal"/>
+        <w:jc w:val="both"/>
+        <w:rPr>
+          <w:rFonts w:ascii="Arial" w:hAnsi="Arial" w:cs="Arial"/>
+          <w:sz w:val="60"/>
+          <w:szCs w:val="60"/>
+        </w:rPr>
+      </w:pPr>
+      <w:r>
+        <w:rPr/>
+      </w:r>
+    </w:p>
+    <w:p>
+      <w:pPr>
+        <w:pStyle w:val="Normal"/>
+        <w:jc w:val="both"/>
+        <w:rPr>
+          <w:rFonts w:ascii="Arial" w:hAnsi="Arial" w:cs="Arial"/>
+          <w:sz w:val="60"/>
+          <w:szCs w:val="60"/>
+        </w:rPr>
+      </w:pPr>
+      <w:r>
+        <w:rPr/>
+      </w:r>
+    </w:p>
+    <w:p>
+      <w:pPr>
+        <w:pStyle w:val="Normal"/>
+        <w:jc w:val="both"/>
+        <w:rPr>
+          <w:rFonts w:ascii="Arial" w:hAnsi="Arial" w:cs="Arial"/>
+          <w:sz w:val="60"/>
+          <w:szCs w:val="60"/>
+        </w:rPr>
+      </w:pPr>
+      <w:r>
+        <w:rPr/>
+      </w:r>
+    </w:p>
+    <w:p>
+      <w:pPr>
+        <w:pStyle w:val="Normal"/>
+        <w:jc w:val="both"/>
+        <w:rPr>
+          <w:rFonts w:ascii="Arial" w:hAnsi="Arial" w:cs="Arial"/>
+          <w:sz w:val="60"/>
+          <w:szCs w:val="60"/>
+        </w:rPr>
+      </w:pPr>
+      <w:r>
+        <w:rPr/>
+      </w:r>
+    </w:p>
+    <w:p>
+      <w:pPr>
+        <w:pStyle w:val="Normal"/>
+        <w:jc w:val="both"/>
+        <w:rPr>
+          <w:rFonts w:ascii="Arial" w:hAnsi="Arial" w:cs="Arial"/>
+          <w:sz w:val="60"/>
+          <w:szCs w:val="60"/>
+        </w:rPr>
+      </w:pPr>
+      <w:r>
+        <w:rPr/>
+      </w:r>
+    </w:p>
+    <w:p>
+      <w:pPr>
+        <w:pStyle w:val="Normal"/>
+        <w:jc w:val="both"/>
+        <w:rPr>
+          <w:rFonts w:ascii="Arial" w:hAnsi="Arial" w:cs="Arial"/>
+          <w:sz w:val="60"/>
+          <w:szCs w:val="60"/>
+        </w:rPr>
+      </w:pPr>
+      <w:r>
+        <w:rPr/>
+      </w:r>
+    </w:p>
+    <w:p>
+      <w:pPr>
+        <w:pStyle w:val="Normal"/>
+        <w:jc w:val="both"/>
+        <w:rPr>
+          <w:rFonts w:ascii="Arial" w:hAnsi="Arial" w:cs="Arial"/>
+          <w:sz w:val="60"/>
+          <w:szCs w:val="60"/>
+        </w:rPr>
+      </w:pPr>
+      <w:r>
+        <w:rPr/>
+      </w:r>
+    </w:p>
+    <w:p>
+      <w:pPr>
+        <w:pStyle w:val="Normal"/>
+        <w:jc w:val="both"/>
+        <w:rPr>
+          <w:rFonts w:ascii="Arial" w:hAnsi="Arial" w:cs="Arial"/>
+          <w:sz w:val="60"/>
+          <w:szCs w:val="60"/>
+        </w:rPr>
+      </w:pPr>
+      <w:r>
+        <w:rPr/>
+      </w:r>
+    </w:p>
+    <w:p>
+      <w:pPr>
+        <w:pStyle w:val="Normal"/>
+        <w:jc w:val="both"/>
+        <w:rPr>
+          <w:rFonts w:ascii="Arial" w:hAnsi="Arial" w:cs="Arial"/>
+          <w:sz w:val="60"/>
+          <w:szCs w:val="60"/>
+        </w:rPr>
+      </w:pPr>
+      <w:r>
+        <w:rPr/>
+      </w:r>
+    </w:p>
+    <w:p>
+      <w:pPr>
+        <w:pStyle w:val="Normal"/>
+        <w:jc w:val="both"/>
+        <w:rPr>
+          <w:rFonts w:ascii="Arial" w:hAnsi="Arial" w:cs="Arial"/>
+          <w:sz w:val="60"/>
+          <w:szCs w:val="60"/>
+        </w:rPr>
+      </w:pPr>
+      <w:r>
+        <w:rPr/>
+      </w:r>
+    </w:p>
+    <w:p>
+      <w:pPr>
+        <w:pStyle w:val="Normal"/>
+        <w:jc w:val="both"/>
+        <w:rPr>
+          <w:rFonts w:ascii="Arial" w:hAnsi="Arial" w:cs="Arial"/>
+          <w:sz w:val="60"/>
+          <w:szCs w:val="60"/>
+        </w:rPr>
+      </w:pPr>
+      <w:r>
+        <w:rPr/>
+      </w:r>
+    </w:p>
+    <w:p>
+      <w:pPr>
+        <w:pStyle w:val="Normal"/>
+        <w:jc w:val="both"/>
+        <w:rPr>
+          <w:rFonts w:ascii="Arial" w:hAnsi="Arial" w:cs="Arial"/>
+          <w:sz w:val="60"/>
+          <w:szCs w:val="60"/>
+        </w:rPr>
+      </w:pPr>
+      <w:r>
+        <w:rPr/>
+      </w:r>
+    </w:p>
+    <w:p>
+      <w:pPr>
+        <w:pStyle w:val="Normal"/>
+        <w:jc w:val="both"/>
+        <w:rPr>
+          <w:rFonts w:ascii="Arial" w:hAnsi="Arial" w:cs="Arial"/>
+          <w:sz w:val="60"/>
+          <w:szCs w:val="60"/>
+        </w:rPr>
+      </w:pPr>
+      <w:r>
+        <w:rPr/>
+      </w:r>
+    </w:p>
+    <w:p>
+      <w:pPr>
+        <w:pStyle w:val="Normal"/>
+        <w:jc w:val="both"/>
+        <w:rPr>
+          <w:rFonts w:ascii="Arial" w:hAnsi="Arial" w:cs="Arial"/>
+          <w:sz w:val="60"/>
+          <w:szCs w:val="60"/>
+        </w:rPr>
+      </w:pPr>
+      <w:r>
+        <w:rPr/>
+      </w:r>
+    </w:p>
+    <w:p>
+      <w:pPr>
+        <w:pStyle w:val="Normal"/>
+        <w:jc w:val="both"/>
+        <w:rPr>
+          <w:rFonts w:ascii="Arial" w:hAnsi="Arial" w:cs="Arial"/>
+          <w:sz w:val="60"/>
+          <w:szCs w:val="60"/>
+        </w:rPr>
+      </w:pPr>
+      <w:r>
+        <w:rPr/>
+      </w:r>
+    </w:p>
+    <w:p>
+      <w:pPr>
+        <w:pStyle w:val="Normal"/>
+        <w:jc w:val="both"/>
+        <w:rPr>
+          <w:rFonts w:ascii="Arial" w:hAnsi="Arial" w:cs="Arial"/>
+          <w:sz w:val="60"/>
+          <w:szCs w:val="60"/>
+        </w:rPr>
+      </w:pPr>
+      <w:r>
+        <w:rPr/>
+      </w:r>
+    </w:p>
+    <w:p>
+      <w:pPr>
+        <w:pStyle w:val="Normal"/>
+        <w:jc w:val="both"/>
+        <w:rPr>
+          <w:rFonts w:ascii="Arial" w:hAnsi="Arial" w:cs="Arial"/>
+          <w:sz w:val="60"/>
+          <w:szCs w:val="60"/>
+        </w:rPr>
+      </w:pPr>
+      <w:r>
+        <w:rPr/>
+      </w:r>
+    </w:p>
+    <w:p>
+      <w:pPr>
+        <w:pStyle w:val="Normal"/>
+        <w:jc w:val="both"/>
+        <w:rPr>
+          <w:rFonts w:ascii="Arial" w:hAnsi="Arial" w:cs="Arial"/>
+          <w:sz w:val="60"/>
+          <w:szCs w:val="60"/>
+        </w:rPr>
+      </w:pPr>
+      <w:r>
+        <w:rPr/>
+      </w:r>
+    </w:p>
+    <w:p>
+      <w:pPr>
+        <w:pStyle w:val="Normal"/>
+        <w:jc w:val="center"/>
+        <w:rPr>
+          <w:sz w:val="28"/>
+          <w:szCs w:val="28"/>
+        </w:rPr>
+      </w:pPr>
+      <w:r>
+        <w:rPr>
+          <w:rFonts w:cs="Arial" w:ascii="Arial" w:hAnsi="Arial"/>
+          <w:sz w:val="28"/>
+          <w:szCs w:val="28"/>
+        </w:rPr>
+        <w:t>10</w:t>
       </w:r>
     </w:p>
     <w:sectPr>
@@ -5292,7 +5226,7 @@
       <w:pPr/>
     </w:pPrDefault>
   </w:docDefaults>
-  <w:latentStyles w:defLockedState="0" w:defUIPriority="99" w:defSemiHidden="0" w:defUnhideWhenUsed="0" w:defQFormat="0" w:count="371">
+  <w:latentStyles w:defLockedState="0" w:defUIPriority="99" w:defSemiHidden="0" w:defUnhideWhenUsed="0" w:defQFormat="0" w:count="375">
     <w:lsdException w:name="Normal" w:uiPriority="0" w:qFormat="1"/>
     <w:lsdException w:name="heading 1" w:uiPriority="9" w:qFormat="1"/>
     <w:lsdException w:name="heading 2" w:uiPriority="9" w:semiHidden="1" w:unhideWhenUsed="1" w:qFormat="1"/>
@@ -5398,7 +5332,6 @@
     <w:lsdException w:name="HTML Sample" w:semiHidden="1" w:unhideWhenUsed="1"/>
     <w:lsdException w:name="HTML Typewriter" w:semiHidden="1" w:unhideWhenUsed="1"/>
     <w:lsdException w:name="HTML Variable" w:semiHidden="1" w:unhideWhenUsed="1"/>
-    <w:lsdException w:name="Normal Table" w:semiHidden="1" w:unhideWhenUsed="1"/>
     <w:lsdException w:name="annotation subject" w:semiHidden="1" w:unhideWhenUsed="1"/>
     <w:lsdException w:name="No List" w:semiHidden="1" w:unhideWhenUsed="1"/>
     <w:lsdException w:name="Outline List 1" w:semiHidden="1" w:unhideWhenUsed="1"/>
@@ -5442,10 +5375,8 @@
     <w:lsdException w:name="Table Elegant" w:semiHidden="1" w:unhideWhenUsed="1"/>
     <w:lsdException w:name="Table Professional" w:semiHidden="1" w:unhideWhenUsed="1"/>
     <w:lsdException w:name="Table Subtle 1" w:semiHidden="1" w:unhideWhenUsed="1"/>
-    <w:lsdException w:name="Table Subtle 2" w:semiHidden="1" w:unhideWhenUsed="1"/>
     <w:lsdException w:name="Table Web 1" w:semiHidden="1" w:unhideWhenUsed="1"/>
     <w:lsdException w:name="Table Web 2" w:semiHidden="1" w:unhideWhenUsed="1"/>
-    <w:lsdException w:name="Table Web 3" w:semiHidden="1" w:unhideWhenUsed="1"/>
     <w:lsdException w:name="Balloon Text" w:semiHidden="1" w:unhideWhenUsed="1"/>
     <w:lsdException w:name="Table Grid" w:uiPriority="39"/>
     <w:lsdException w:name="Table Theme" w:semiHidden="1" w:unhideWhenUsed="1"/>
@@ -5664,6 +5595,10 @@
     <w:lsdException w:name="List Table 5 Dark Accent 6" w:uiPriority="50"/>
     <w:lsdException w:name="List Table 6 Colorful Accent 6" w:uiPriority="51"/>
     <w:lsdException w:name="List Table 7 Colorful Accent 6" w:uiPriority="52"/>
+    <w:lsdException w:name="Mention" w:semiHidden="1" w:unhideWhenUsed="1"/>
+    <w:lsdException w:name="Smart Hyperlink" w:semiHidden="1" w:unhideWhenUsed="1"/>
+    <w:lsdException w:name="Hashtag" w:semiHidden="1" w:unhideWhenUsed="1"/>
+    <w:lsdException w:name="Unresolved Mention" w:semiHidden="1" w:unhideWhenUsed="1"/>
   </w:latentStyles>
   <w:style w:type="paragraph" w:styleId="Normal" w:default="1">
     <w:name w:val="Normal"/>
@@ -5708,7 +5643,7 @@
       <w:szCs w:val="32"/>
     </w:rPr>
   </w:style>
-  <w:style w:type="character" w:styleId="ListLabel3">
+  <w:style w:type="character" w:styleId="ListLabel3" w:customStyle="1">
     <w:name w:val="ListLabel 3"/>
     <w:qFormat/>
     <w:rPr>
@@ -5717,16 +5652,15 @@
       <w:szCs w:val="32"/>
     </w:rPr>
   </w:style>
-  <w:style w:type="character" w:styleId="InternetLink">
+  <w:style w:type="character" w:styleId="InternetLink" w:customStyle="1">
     <w:name w:val="Internet Link"/>
     <w:qFormat/>
     <w:rPr>
       <w:color w:val="000080"/>
       <w:u w:val="single"/>
-      <w:lang w:val="zxx" w:eastAsia="zxx" w:bidi="zxx"/>
     </w:rPr>
   </w:style>
-  <w:style w:type="character" w:styleId="ListLabel4">
+  <w:style w:type="character" w:styleId="ListLabel4" w:customStyle="1">
     <w:name w:val="ListLabel 4"/>
     <w:qFormat/>
     <w:rPr>
@@ -5735,12 +5669,20 @@
       <w:szCs w:val="32"/>
     </w:rPr>
   </w:style>
-  <w:style w:type="character" w:styleId="EnlacedeInternet">
+  <w:style w:type="character" w:styleId="EnlacedeInternet" w:customStyle="1">
     <w:name w:val="Enlace de Internet"/>
     <w:rPr>
       <w:color w:val="000080"/>
       <w:u w:val="single"/>
-      <w:lang w:val="zxx" w:eastAsia="zxx" w:bidi="zxx"/>
+    </w:rPr>
+  </w:style>
+  <w:style w:type="character" w:styleId="ListLabel5">
+    <w:name w:val="ListLabel 5"/>
+    <w:qFormat/>
+    <w:rPr>
+      <w:rFonts w:ascii="Arial" w:hAnsi="Arial" w:cs="Arial"/>
+      <w:sz w:val="32"/>
+      <w:szCs w:val="32"/>
     </w:rPr>
   </w:style>
   <w:style w:type="paragraph" w:styleId="Encabezado">
@@ -5753,7 +5695,7 @@
       <w:spacing w:before="240" w:after="120"/>
     </w:pPr>
     <w:rPr>
-      <w:rFonts w:ascii="Liberation Sans" w:hAnsi="Liberation Sans" w:eastAsia="Microsoft YaHei" w:cs="Lucida Sans"/>
+      <w:rFonts w:ascii="Liberation Sans" w:hAnsi="Liberation Sans" w:eastAsia="Noto Sans CJK SC Regular" w:cs="FreeSans"/>
       <w:sz w:val="28"/>
       <w:szCs w:val="28"/>
     </w:rPr>
@@ -5783,7 +5725,7 @@
       <w:spacing w:before="120" w:after="120"/>
     </w:pPr>
     <w:rPr>
-      <w:rFonts w:cs="Lucida Sans"/>
+      <w:rFonts w:cs="FreeSans"/>
       <w:i/>
       <w:iCs/>
       <w:sz w:val="24"/>
@@ -5801,8 +5743,8 @@
       <w:rFonts w:cs="FreeSans"/>
     </w:rPr>
   </w:style>
-  <w:style w:type="paragraph" w:styleId="Ttulo1" w:customStyle="1">
-    <w:name w:val="Título1"/>
+  <w:style w:type="paragraph" w:styleId="Encabezamiento">
+    <w:name w:val="Header"/>
     <w:basedOn w:val="Normal"/>
     <w:qFormat/>
     <w:pPr>
@@ -5810,7 +5752,7 @@
       <w:spacing w:before="240" w:after="120"/>
     </w:pPr>
     <w:rPr>
-      <w:rFonts w:ascii="Liberation Sans" w:hAnsi="Liberation Sans" w:eastAsia="Noto Sans CJK SC Regular" w:cs="FreeSans"/>
+      <w:rFonts w:ascii="Liberation Sans" w:hAnsi="Liberation Sans" w:eastAsia="Microsoft YaHei" w:cs="Lucida Sans"/>
       <w:sz w:val="28"/>
       <w:szCs w:val="28"/>
     </w:rPr>
@@ -5827,6 +5769,20 @@
       <w:rFonts w:cs="FreeSans"/>
       <w:i/>
       <w:iCs/>
+    </w:rPr>
+  </w:style>
+  <w:style w:type="paragraph" w:styleId="Ttulo1" w:customStyle="1">
+    <w:name w:val="Título1"/>
+    <w:basedOn w:val="Normal"/>
+    <w:qFormat/>
+    <w:pPr>
+      <w:keepNext/>
+      <w:spacing w:before="240" w:after="120"/>
+    </w:pPr>
+    <w:rPr>
+      <w:rFonts w:ascii="Liberation Sans" w:hAnsi="Liberation Sans" w:eastAsia="Noto Sans CJK SC Regular" w:cs="FreeSans"/>
+      <w:sz w:val="28"/>
+      <w:szCs w:val="28"/>
     </w:rPr>
   </w:style>
   <w:style w:type="paragraph" w:styleId="ListParagraph">
@@ -5866,7 +5822,7 @@
     <w:pPr/>
     <w:rPr/>
   </w:style>
-  <w:style w:type="paragraph" w:styleId="FrameContents">
+  <w:style w:type="paragraph" w:styleId="FrameContents" w:customStyle="1">
     <w:name w:val="Frame Contents"/>
     <w:basedOn w:val="Normal"/>
     <w:qFormat/>

</xml_diff>

<commit_message>
Versión final del Informe y plan
</commit_message>
<xml_diff>
--- a/Informe sprint 1.docx
+++ b/Informe sprint 1.docx
@@ -244,17 +244,14 @@
       <w:pPr>
         <w:pStyle w:val="Normal"/>
         <w:jc w:val="center"/>
+        <w:rPr/>
+      </w:pPr>
+      <w:r>
         <w:rPr>
           <w:sz w:val="120"/>
           <w:szCs w:val="120"/>
         </w:rPr>
-      </w:pPr>
-      <w:r>
-        <w:rPr>
-          <w:sz w:val="120"/>
-          <w:szCs w:val="120"/>
-        </w:rPr>
-        <w:t>Informe Técnico</w:t>
+        <w:t>Informe Técnico:</w:t>
       </w:r>
     </w:p>
     <w:p>
@@ -352,7 +349,7 @@
                 <wp:positionV relativeFrom="paragraph">
                   <wp:posOffset>78740</wp:posOffset>
                 </wp:positionV>
-                <wp:extent cx="2491105" cy="1931035"/>
+                <wp:extent cx="2491740" cy="1931035"/>
                 <wp:effectExtent l="0" t="0" r="0" b="0"/>
                 <wp:wrapNone/>
                 <wp:docPr id="2" name="Frame1"/>
@@ -363,7 +360,7 @@
                       <wps:spPr>
                         <a:xfrm>
                           <a:off x="0" y="0"/>
-                          <a:ext cx="2490480" cy="1930320"/>
+                          <a:ext cx="2491200" cy="1930320"/>
                         </a:xfrm>
                         <a:prstGeom prst="rect">
                           <a:avLst/>
@@ -572,7 +569,7 @@
           </mc:Choice>
           <mc:Fallback>
             <w:pict>
-              <v:rect id="shape_0" ID="Frame1" stroked="f" style="position:absolute;margin-left:305.1pt;margin-top:6.2pt;width:196.05pt;height:151.95pt">
+              <v:rect id="shape_0" ID="Frame1" stroked="f" style="position:absolute;margin-left:305.1pt;margin-top:6.2pt;width:196.1pt;height:151.95pt">
                 <w10:wrap type="square"/>
                 <v:fill o:detectmouseclick="t" on="false"/>
                 <v:stroke color="#3465a4" joinstyle="round" endcap="flat"/>
@@ -782,7 +779,7 @@
                 <wp:positionV relativeFrom="paragraph">
                   <wp:posOffset>344805</wp:posOffset>
                 </wp:positionV>
-                <wp:extent cx="2491105" cy="1641475"/>
+                <wp:extent cx="2491740" cy="1641475"/>
                 <wp:effectExtent l="0" t="0" r="26670" b="15240"/>
                 <wp:wrapSquare wrapText="bothSides"/>
                 <wp:docPr id="4" name="Cuadro de texto 1"/>
@@ -793,7 +790,7 @@
                       <wps:spPr>
                         <a:xfrm>
                           <a:off x="0" y="0"/>
-                          <a:ext cx="2490480" cy="1640880"/>
+                          <a:ext cx="2491200" cy="1640880"/>
                         </a:xfrm>
                         <a:prstGeom prst="rect">
                           <a:avLst/>
@@ -829,7 +826,7 @@
           </mc:Choice>
           <mc:Fallback>
             <w:pict>
-              <v:rect id="shape_0" ID="Cuadro de texto 1" fillcolor="white" stroked="t" style="position:absolute;margin-left:305.1pt;margin-top:27.15pt;width:196.05pt;height:129.15pt">
+              <v:rect id="shape_0" ID="Cuadro de texto 1" fillcolor="white" stroked="t" style="position:absolute;margin-left:305.1pt;margin-top:27.15pt;width:196.1pt;height:129.15pt">
                 <w10:wrap type="none"/>
                 <v:fill o:detectmouseclick="t" type="solid" color2="black"/>
                 <v:stroke color="white" weight="9360" joinstyle="miter" endcap="flat"/>
@@ -1010,7 +1007,39 @@
           <w:sz w:val="28"/>
           <w:szCs w:val="28"/>
         </w:rPr>
-        <w:t>Sartenejas, 19 de Octubre de 2017</w:t>
+        <w:t xml:space="preserve">Sartenejas, </w:t>
+      </w:r>
+      <w:r>
+        <w:rPr>
+          <w:rFonts w:cs="Arial" w:ascii="Arial" w:hAnsi="Arial"/>
+          <w:sz w:val="28"/>
+          <w:szCs w:val="28"/>
+        </w:rPr>
+        <w:t>02</w:t>
+      </w:r>
+      <w:r>
+        <w:rPr>
+          <w:rFonts w:cs="Arial" w:ascii="Arial" w:hAnsi="Arial"/>
+          <w:sz w:val="28"/>
+          <w:szCs w:val="28"/>
+        </w:rPr>
+        <w:t xml:space="preserve"> de </w:t>
+      </w:r>
+      <w:r>
+        <w:rPr>
+          <w:rFonts w:cs="Arial" w:ascii="Arial" w:hAnsi="Arial"/>
+          <w:sz w:val="28"/>
+          <w:szCs w:val="28"/>
+        </w:rPr>
+        <w:t>noviembre</w:t>
+      </w:r>
+      <w:r>
+        <w:rPr>
+          <w:rFonts w:cs="Arial" w:ascii="Arial" w:hAnsi="Arial"/>
+          <w:sz w:val="28"/>
+          <w:szCs w:val="28"/>
+        </w:rPr>
+        <w:t xml:space="preserve"> de 2017</w:t>
       </w:r>
     </w:p>
     <w:p>
@@ -1269,14 +1298,6 @@
         <w:tab/>
         <w:tab/>
         <w:tab/>
-      </w:r>
-      <w:r>
-        <w:rPr>
-          <w:rFonts w:cs="Arial" w:ascii="Arial" w:hAnsi="Arial"/>
-          <w:sz w:val="32"/>
-          <w:szCs w:val="32"/>
-          <w:lang w:val="es-VE"/>
-        </w:rPr>
         <w:t>7</w:t>
       </w:r>
     </w:p>
@@ -1305,14 +1326,6 @@
         <w:tab/>
         <w:tab/>
         <w:tab/>
-      </w:r>
-      <w:r>
-        <w:rPr>
-          <w:rFonts w:cs="Arial" w:ascii="Arial" w:hAnsi="Arial"/>
-          <w:sz w:val="32"/>
-          <w:szCs w:val="32"/>
-          <w:lang w:val="es-VE"/>
-        </w:rPr>
         <w:t>8</w:t>
       </w:r>
     </w:p>
@@ -1341,14 +1354,6 @@
         <w:tab/>
         <w:tab/>
         <w:tab/>
-      </w:r>
-      <w:r>
-        <w:rPr>
-          <w:rFonts w:cs="Arial" w:ascii="Arial" w:hAnsi="Arial"/>
-          <w:sz w:val="32"/>
-          <w:szCs w:val="32"/>
-          <w:lang w:val="es-VE"/>
-        </w:rPr>
         <w:t>9</w:t>
       </w:r>
     </w:p>
@@ -1374,14 +1379,6 @@
         <w:tab/>
         <w:tab/>
         <w:tab/>
-      </w:r>
-      <w:r>
-        <w:rPr>
-          <w:rFonts w:cs="Arial" w:ascii="Arial" w:hAnsi="Arial"/>
-          <w:sz w:val="32"/>
-          <w:szCs w:val="32"/>
-          <w:lang w:val="es-VE"/>
-        </w:rPr>
         <w:t>9</w:t>
       </w:r>
     </w:p>
@@ -1410,16 +1407,7 @@
         <w:tab/>
         <w:tab/>
         <w:tab/>
-        <w:t xml:space="preserve">       </w:t>
-      </w:r>
-      <w:r>
-        <w:rPr>
-          <w:rFonts w:cs="Arial" w:ascii="Arial" w:hAnsi="Arial"/>
-          <w:sz w:val="32"/>
-          <w:szCs w:val="32"/>
-          <w:lang w:val="es-VE"/>
-        </w:rPr>
-        <w:t>10</w:t>
+        <w:t xml:space="preserve">       10</w:t>
       </w:r>
     </w:p>
     <w:p>
@@ -1915,7 +1903,61 @@
           <w:szCs w:val="28"/>
           <w:lang w:val="es-VE"/>
         </w:rPr>
-        <w:t>El Avanzómetro es una aplicación web para la visualización y análisis de gráficas basadas en estadísticas de la Universidad. La aplicación estará conectada a la base de datos de Dace para obtener los datos necesarios para realizar las diferentes gráficas y poder realizar análisis de interés para la universidad.</w:t>
+        <w:t xml:space="preserve">El Avanzómetro es una aplicación web para la visualización y análisis de gráficas basadas en estadísticas de la Universidad </w:t>
+      </w:r>
+      <w:r>
+        <w:rPr>
+          <w:rFonts w:cs="Arial" w:ascii="Arial" w:hAnsi="Arial"/>
+          <w:sz w:val="28"/>
+          <w:szCs w:val="28"/>
+          <w:lang w:val="es-VE"/>
+        </w:rPr>
+        <w:t>Simón Bolívar</w:t>
+      </w:r>
+      <w:r>
+        <w:rPr>
+          <w:rFonts w:cs="Arial" w:ascii="Arial" w:hAnsi="Arial"/>
+          <w:sz w:val="28"/>
+          <w:szCs w:val="28"/>
+          <w:lang w:val="es-VE"/>
+        </w:rPr>
+        <w:t>. La aplicación estará conectada a la base de datos de D</w:t>
+      </w:r>
+      <w:r>
+        <w:rPr>
+          <w:rFonts w:cs="Arial" w:ascii="Arial" w:hAnsi="Arial"/>
+          <w:sz w:val="28"/>
+          <w:szCs w:val="28"/>
+          <w:lang w:val="es-VE"/>
+        </w:rPr>
+        <w:t>ACE</w:t>
+      </w:r>
+      <w:r>
+        <w:rPr>
+          <w:rFonts w:cs="Arial" w:ascii="Arial" w:hAnsi="Arial"/>
+          <w:sz w:val="28"/>
+          <w:szCs w:val="28"/>
+          <w:lang w:val="es-VE"/>
+        </w:rPr>
+        <w:t xml:space="preserve"> para obtener los datos necesarios para realizar las diferentes gráficas y poder realizar análisis de interés para la </w:t>
+      </w:r>
+      <w:r>
+        <w:rPr>
+          <w:rFonts w:cs="Arial" w:ascii="Arial" w:hAnsi="Arial"/>
+          <w:sz w:val="28"/>
+          <w:szCs w:val="28"/>
+          <w:lang w:val="es-VE"/>
+        </w:rPr>
+        <w:t>institución</w:t>
+      </w:r>
+      <w:r>
+        <w:rPr>
+          <w:rFonts w:cs="Arial" w:ascii="Arial" w:hAnsi="Arial"/>
+          <w:sz w:val="28"/>
+          <w:szCs w:val="28"/>
+          <w:lang w:val="es-VE"/>
+        </w:rPr>
+        <w:t>.</w:t>
       </w:r>
     </w:p>
     <w:p>
@@ -2053,7 +2095,7 @@
           <w:szCs w:val="28"/>
           <w:lang w:val="es-VE"/>
         </w:rPr>
-        <w:t>En el capitulo 2 de este informe hablaremos sobre las historias de usuario, que representan las funcionalidades de la aplicación y otras actividades necesarias para su desarrollo y para cada historia de usuario se explica el análisis de su dominio. En el capitulo 3 se</w:t>
+        <w:t>En el capítulo 2 de este informe hablaremos sobre las historias de usuario, que representan las funcionalidades de la aplicación y otras actividades necesarias para su desarrollo y para cada historia de usuario se explica el análisis de su dominio. En el capítulo 3 se</w:t>
       </w:r>
     </w:p>
     <w:p>
@@ -2141,7 +2183,7 @@
           <w:szCs w:val="28"/>
           <w:lang w:val="es-VE"/>
         </w:rPr>
-        <w:t>explicara la división del trabajo y el esfuerzo realizado por el equipo en la realización de cada actividad. El capitulo 4 presenta el desarrollo de las pruebas TDD realizadas para la aplicación y la experiencia del equipo en este aspecto, finalmente el capitulo 5 explica el manejo del repositorio Github de nuestra organización y como nos ayudo en el desarrollo del equipo.</w:t>
+        <w:t>explicará la división del trabajo y el esfuerzo realizado por el equipo en la realización de cada actividad. El capítulo 4 presenta el desarrollo de las pruebas TDD realizadas para la aplicación y la experiencia del equipo en este aspecto, finalmente el capítulo 5 explica el manejo del repositorio Github de nuestra organización y como nos ayudó en el desarrollo del equipo.</w:t>
       </w:r>
     </w:p>
     <w:p>
@@ -2965,6 +3007,7 @@
     <w:p>
       <w:pPr>
         <w:pStyle w:val="Normal"/>
+        <w:jc w:val="both"/>
         <w:rPr/>
       </w:pPr>
       <w:r>
@@ -2982,31 +3025,50 @@
           <w:szCs w:val="28"/>
           <w:lang w:val="es-VE"/>
         </w:rPr>
-        <w:t>El prototipo del Avanzómetro cuenta con 8 historias de usuario para ser desarrolladas en 3 sprints. En el primer sprint se desarrollaran las primeras 4 historias, estas son: registro en el Avanzómetro, ingreso de usuarios, generación de imágenes instantáneas de las gráficas y realización de un generador de casos de prueba. Para el resto de los sprints quedan 4 historias de usuario: animación en tiempo del flujo de estudiantes de una cohorte desde su ingreso hasta el presente, generador de casos de prueba para el flujo de estudiantes y créditos para n cohortes, visualización de animación de dos o mas cohortes simultáneamente y cambio en la granularidad de los diagramas de barra.</w:t>
-      </w:r>
-    </w:p>
-    <w:p>
-      <w:pPr>
-        <w:pStyle w:val="Normal"/>
-        <w:rPr>
-          <w:rFonts w:ascii="Arial" w:hAnsi="Arial" w:cs="Arial"/>
-          <w:sz w:val="28"/>
-          <w:szCs w:val="28"/>
-          <w:lang w:val="es-VE"/>
-        </w:rPr>
-      </w:pPr>
-      <w:r>
-        <w:rPr>
-          <w:rFonts w:cs="Arial" w:ascii="Arial" w:hAnsi="Arial"/>
-          <w:sz w:val="28"/>
-          <w:szCs w:val="28"/>
-          <w:lang w:val="es-VE"/>
-        </w:rPr>
-      </w:r>
-    </w:p>
-    <w:p>
-      <w:pPr>
-        <w:pStyle w:val="Normal"/>
+        <w:t xml:space="preserve">El prototipo del Avanzómetro cuenta con 8 historias de usuario para ser desarrolladas en 3 sprints. En el primer sprint se desarrollarán las primeras 4 historias, estas son: registro en el Avanzómetro, ingreso de usuarios, generación de imágenes instantáneas de las gráficas y realización de un generador de casos de prueba. Para el resto de los sprints quedan 4 historias de usuario: animación en tiempo del flujo de estudiantes de una cohorte desde su ingreso hasta el presente, generador de casos de prueba para el flujo de estudiantes y créditos para </w:t>
+      </w:r>
+      <w:r>
+        <w:rPr>
+          <w:rFonts w:cs="Arial" w:ascii="Arial" w:hAnsi="Arial"/>
+          <w:sz w:val="28"/>
+          <w:szCs w:val="28"/>
+          <w:lang w:val="es-VE"/>
+        </w:rPr>
+        <w:t>cualquier cantidad de</w:t>
+      </w:r>
+      <w:r>
+        <w:rPr>
+          <w:rFonts w:cs="Arial" w:ascii="Arial" w:hAnsi="Arial"/>
+          <w:sz w:val="28"/>
+          <w:szCs w:val="28"/>
+          <w:lang w:val="es-VE"/>
+        </w:rPr>
+        <w:t xml:space="preserve"> cohortes, visualización de animación de dos o mas cohortes simultáneamente y cambio en la granularidad de los diagramas de barra.</w:t>
+      </w:r>
+    </w:p>
+    <w:p>
+      <w:pPr>
+        <w:pStyle w:val="Normal"/>
+        <w:rPr>
+          <w:rFonts w:ascii="Arial" w:hAnsi="Arial" w:cs="Arial"/>
+          <w:sz w:val="28"/>
+          <w:szCs w:val="28"/>
+          <w:lang w:val="es-VE"/>
+        </w:rPr>
+      </w:pPr>
+      <w:r>
+        <w:rPr>
+          <w:rFonts w:cs="Arial" w:ascii="Arial" w:hAnsi="Arial"/>
+          <w:sz w:val="28"/>
+          <w:szCs w:val="28"/>
+          <w:lang w:val="es-VE"/>
+        </w:rPr>
+      </w:r>
+    </w:p>
+    <w:p>
+      <w:pPr>
+        <w:pStyle w:val="Normal"/>
+        <w:jc w:val="both"/>
         <w:rPr/>
       </w:pPr>
       <w:r>
@@ -3079,6 +3141,7 @@
     <w:p>
       <w:pPr>
         <w:pStyle w:val="Normal"/>
+        <w:jc w:val="both"/>
         <w:rPr/>
       </w:pPr>
       <w:r>
@@ -3095,25 +3158,27 @@
     <w:p>
       <w:pPr>
         <w:pStyle w:val="Normal"/>
-        <w:rPr>
-          <w:rFonts w:ascii="Arial" w:hAnsi="Arial" w:cs="Arial"/>
-          <w:sz w:val="28"/>
-          <w:szCs w:val="28"/>
-          <w:lang w:val="es-VE"/>
-        </w:rPr>
-      </w:pPr>
-      <w:r>
-        <w:rPr>
-          <w:rFonts w:cs="Arial" w:ascii="Arial" w:hAnsi="Arial"/>
-          <w:sz w:val="28"/>
-          <w:szCs w:val="28"/>
-          <w:lang w:val="es-VE"/>
-        </w:rPr>
-      </w:r>
-    </w:p>
-    <w:p>
-      <w:pPr>
-        <w:pStyle w:val="Normal"/>
+        <w:jc w:val="both"/>
+        <w:rPr>
+          <w:rFonts w:ascii="Arial" w:hAnsi="Arial" w:cs="Arial"/>
+          <w:sz w:val="28"/>
+          <w:szCs w:val="28"/>
+          <w:lang w:val="es-VE"/>
+        </w:rPr>
+      </w:pPr>
+      <w:r>
+        <w:rPr>
+          <w:rFonts w:cs="Arial" w:ascii="Arial" w:hAnsi="Arial"/>
+          <w:sz w:val="28"/>
+          <w:szCs w:val="28"/>
+          <w:lang w:val="es-VE"/>
+        </w:rPr>
+      </w:r>
+    </w:p>
+    <w:p>
+      <w:pPr>
+        <w:pStyle w:val="Normal"/>
+        <w:jc w:val="both"/>
         <w:rPr/>
       </w:pPr>
       <w:r>
@@ -3130,25 +3195,27 @@
     <w:p>
       <w:pPr>
         <w:pStyle w:val="Normal"/>
-        <w:rPr>
-          <w:rFonts w:ascii="Arial" w:hAnsi="Arial" w:cs="Arial"/>
-          <w:sz w:val="28"/>
-          <w:szCs w:val="28"/>
-          <w:lang w:val="es-VE"/>
-        </w:rPr>
-      </w:pPr>
-      <w:r>
-        <w:rPr>
-          <w:rFonts w:cs="Arial" w:ascii="Arial" w:hAnsi="Arial"/>
-          <w:sz w:val="28"/>
-          <w:szCs w:val="28"/>
-          <w:lang w:val="es-VE"/>
-        </w:rPr>
-      </w:r>
-    </w:p>
-    <w:p>
-      <w:pPr>
-        <w:pStyle w:val="Normal"/>
+        <w:jc w:val="both"/>
+        <w:rPr>
+          <w:rFonts w:ascii="Arial" w:hAnsi="Arial" w:cs="Arial"/>
+          <w:sz w:val="28"/>
+          <w:szCs w:val="28"/>
+          <w:lang w:val="es-VE"/>
+        </w:rPr>
+      </w:pPr>
+      <w:r>
+        <w:rPr>
+          <w:rFonts w:cs="Arial" w:ascii="Arial" w:hAnsi="Arial"/>
+          <w:sz w:val="28"/>
+          <w:szCs w:val="28"/>
+          <w:lang w:val="es-VE"/>
+        </w:rPr>
+      </w:r>
+    </w:p>
+    <w:p>
+      <w:pPr>
+        <w:pStyle w:val="Normal"/>
+        <w:jc w:val="both"/>
         <w:rPr>
           <w:rFonts w:ascii="Arial" w:hAnsi="Arial"/>
           <w:sz w:val="28"/>
@@ -3177,6 +3244,7 @@
     <w:p>
       <w:pPr>
         <w:pStyle w:val="Normal"/>
+        <w:jc w:val="both"/>
         <w:rPr>
           <w:rFonts w:ascii="Arial" w:hAnsi="Arial"/>
           <w:sz w:val="28"/>
@@ -3194,6 +3262,7 @@
     <w:p>
       <w:pPr>
         <w:pStyle w:val="Normal"/>
+        <w:jc w:val="both"/>
         <w:rPr>
           <w:rFonts w:ascii="Arial" w:hAnsi="Arial"/>
           <w:sz w:val="28"/>
@@ -3268,6 +3337,7 @@
     <w:p>
       <w:pPr>
         <w:pStyle w:val="Normal"/>
+        <w:jc w:val="both"/>
         <w:rPr>
           <w:rFonts w:ascii="Arial" w:hAnsi="Arial"/>
           <w:sz w:val="28"/>
@@ -3287,6 +3357,7 @@
     <w:p>
       <w:pPr>
         <w:pStyle w:val="Normal"/>
+        <w:jc w:val="both"/>
         <w:rPr>
           <w:rFonts w:ascii="Arial" w:hAnsi="Arial"/>
           <w:sz w:val="28"/>
@@ -3304,6 +3375,7 @@
     <w:p>
       <w:pPr>
         <w:pStyle w:val="Normal"/>
+        <w:jc w:val="both"/>
         <w:rPr>
           <w:rFonts w:ascii="Arial" w:hAnsi="Arial"/>
           <w:sz w:val="28"/>
@@ -3323,6 +3395,7 @@
     <w:p>
       <w:pPr>
         <w:pStyle w:val="Normal"/>
+        <w:jc w:val="both"/>
         <w:rPr>
           <w:rFonts w:ascii="Arial" w:hAnsi="Arial"/>
           <w:sz w:val="28"/>
@@ -3340,6 +3413,7 @@
     <w:p>
       <w:pPr>
         <w:pStyle w:val="Normal"/>
+        <w:jc w:val="both"/>
         <w:rPr/>
       </w:pPr>
       <w:r>
@@ -3357,7 +3431,25 @@
           <w:szCs w:val="28"/>
           <w:lang w:val="es-VE"/>
         </w:rPr>
-        <w:t>El dominio de esta historia de usuario es la combinación del dominio de los 5 campos input presentes en pagina de registro. Los 5 campos son nombres, apellidos, correo, contraseña y confirmación de contraseña. Los 5 campos deben ser llenados, si alguno falta estamos fuera del dominio. Además, cada campo debe cumplir su propio dominio. Los nombres y apellidos comparten dominio, pueden contener cualquier carácter valido del idioma español sin números ni símbolos. El correo debe cumplir con el formato estándar de correos electrónicos, cualquier carácter seguido por @, el nombre del dominio, un punto y finalmente la extensión del dominio. (</w:t>
+        <w:t xml:space="preserve">El dominio de esta historia de usuario es la combinación del dominio de los 5 campos </w:t>
+      </w:r>
+      <w:r>
+        <w:rPr>
+          <w:rFonts w:ascii="Arial" w:hAnsi="Arial"/>
+          <w:sz w:val="28"/>
+          <w:szCs w:val="28"/>
+          <w:lang w:val="es-VE"/>
+        </w:rPr>
+        <w:t xml:space="preserve">de entrada(inputs) </w:t>
+      </w:r>
+      <w:r>
+        <w:rPr>
+          <w:rFonts w:ascii="Arial" w:hAnsi="Arial"/>
+          <w:sz w:val="28"/>
+          <w:szCs w:val="28"/>
+          <w:lang w:val="es-VE"/>
+        </w:rPr>
+        <w:t>presentes en página de registro. Los 5 campos son nombres, apellidos, correo, contraseña y confirmación de contraseña. Los 5 campos deben ser llenados, si alguno falta, estamos fuera del dominio. Además, cada campo debe cumplir su propio dominio. Los nombres y apellidos comparten dominio, pueden contener cualquier carácter valido del idioma español sin números ni símbolos. El correo debe cumplir con el formato estándar de correos electrónicos, cualquier carácter seguido por @, el nombre del dominio, un punto y finalmente la extensión del dominio. (</w:t>
       </w:r>
       <w:hyperlink r:id="rId3">
         <w:r>
@@ -3432,20 +3524,54 @@
     <w:p>
       <w:pPr>
         <w:pStyle w:val="Normal"/>
-        <w:rPr>
-          <w:sz w:val="28"/>
-          <w:szCs w:val="28"/>
-        </w:rPr>
-      </w:pPr>
-      <w:r>
-        <w:rPr>
-          <w:rFonts w:cs="Arial" w:ascii="Arial" w:hAnsi="Arial"/>
-          <w:sz w:val="28"/>
-          <w:szCs w:val="28"/>
-          <w:lang w:val="es-VE"/>
-        </w:rPr>
-        <w:tab/>
-        <w:t>Para poder hacer uso del Avanzómetro se debe ingresar en el sistema a través de la verificación de usuario previamente registrado, para ello se debe introducir un correo registrado en el sistema, y en combinación se debe ingresar la clave correspondiente a dicho correo electrónico. Si el correo no esta registrado caemos fuera del dominio, y si se coloca un correo registrado pero la clave no corresponde, caemos de igual forma fuera del dominio.</w:t>
+        <w:jc w:val="both"/>
+        <w:rPr/>
+      </w:pPr>
+      <w:r>
+        <w:rPr>
+          <w:rFonts w:cs="Arial" w:ascii="Arial" w:hAnsi="Arial"/>
+          <w:sz w:val="28"/>
+          <w:szCs w:val="28"/>
+          <w:lang w:val="es-VE"/>
+        </w:rPr>
+        <w:tab/>
+        <w:t xml:space="preserve">Para poder hacer uso del Avanzómetro se debe ingresar en el sistema a través de la verificación de usuario previamente registrado, para ello se debe introducir un correo registrado en el sistema, y en combinación se debe ingresar la clave correspondiente a dicho correo electrónico. Si el correo no está registrado, </w:t>
+      </w:r>
+      <w:r>
+        <w:rPr>
+          <w:rFonts w:cs="Arial" w:ascii="Arial" w:hAnsi="Arial"/>
+          <w:sz w:val="28"/>
+          <w:szCs w:val="28"/>
+          <w:lang w:val="es-VE"/>
+        </w:rPr>
+        <w:t>se habla en un campo</w:t>
+      </w:r>
+      <w:r>
+        <w:rPr>
+          <w:rFonts w:cs="Arial" w:ascii="Arial" w:hAnsi="Arial"/>
+          <w:sz w:val="28"/>
+          <w:szCs w:val="28"/>
+          <w:lang w:val="es-VE"/>
+        </w:rPr>
+        <w:t xml:space="preserve"> fuera del dominio, y si se coloca un correo registrado pero la clave no corresponde, </w:t>
+      </w:r>
+      <w:r>
+        <w:rPr>
+          <w:rFonts w:cs="Arial" w:ascii="Arial" w:hAnsi="Arial"/>
+          <w:sz w:val="28"/>
+          <w:szCs w:val="28"/>
+          <w:lang w:val="es-VE"/>
+        </w:rPr>
+        <w:t>se cae de</w:t>
+      </w:r>
+      <w:r>
+        <w:rPr>
+          <w:rFonts w:cs="Arial" w:ascii="Arial" w:hAnsi="Arial"/>
+          <w:sz w:val="28"/>
+          <w:szCs w:val="28"/>
+          <w:lang w:val="es-VE"/>
+        </w:rPr>
+        <w:t xml:space="preserve"> igual forma fuera del dominio.</w:t>
       </w:r>
     </w:p>
     <w:p>
@@ -3598,92 +3724,115 @@
         </w:rPr>
       </w:pPr>
       <w:r>
-        <w:rPr/>
-      </w:r>
-    </w:p>
-    <w:p>
-      <w:pPr>
-        <w:pStyle w:val="Normal"/>
-        <w:rPr>
-          <w:sz w:val="28"/>
-          <w:szCs w:val="28"/>
-        </w:rPr>
-      </w:pPr>
-      <w:r>
-        <w:rPr>
-          <w:rFonts w:cs="Arial" w:ascii="Arial" w:hAnsi="Arial"/>
-          <w:sz w:val="28"/>
-          <w:szCs w:val="28"/>
-          <w:lang w:val="es-VE"/>
-        </w:rPr>
-        <w:tab/>
-        <w:t xml:space="preserve">Para la generación de las imágenes instantáneas </w:t>
-      </w:r>
-      <w:r>
-        <w:rPr>
-          <w:rFonts w:cs="Arial" w:ascii="Arial" w:hAnsi="Arial"/>
-          <w:sz w:val="28"/>
-          <w:szCs w:val="28"/>
-          <w:lang w:val="es-VE"/>
-        </w:rPr>
-        <w:t>se leen los datos de la base de datos que fue llenada previamente. Se filtran los datos por cohorte, y se toman datos hasta un trimestre especificado.</w:t>
-      </w:r>
-    </w:p>
-    <w:p>
-      <w:pPr>
-        <w:pStyle w:val="Normal"/>
-        <w:rPr>
-          <w:sz w:val="28"/>
-          <w:szCs w:val="28"/>
-        </w:rPr>
-      </w:pPr>
-      <w:r>
-        <w:rPr>
-          <w:rFonts w:cs="Arial" w:ascii="Arial" w:hAnsi="Arial"/>
-          <w:sz w:val="28"/>
-          <w:szCs w:val="28"/>
-          <w:lang w:val="es-VE"/>
-        </w:rPr>
-        <w:t xml:space="preserve">El eje vertical del gráfico representa el porcentaje de estudiantes, y el eje horizontal representa los rangos de créditos aprobados. Las barras son el porcentaje de estudiantes de la carrera que tienen un cantidad de créditos aprobados entre los especificados por la barra. El dominio del eje vertical es de 0 a 100 ya que son porcentajes, el eje vertical tendrá n rangos, con n igual al numero de trimestres revisados, agrupando los rangos de 16 en 16 </w:t>
-      </w:r>
-      <w:r>
-        <w:rPr>
-          <w:rFonts w:cs="Arial" w:ascii="Arial" w:hAnsi="Arial"/>
-          <w:sz w:val="28"/>
-          <w:szCs w:val="28"/>
-          <w:lang w:val="es-VE"/>
-        </w:rPr>
-        <w:t>créditos.</w:t>
-      </w:r>
-    </w:p>
-    <w:p>
-      <w:pPr>
-        <w:pStyle w:val="Normal"/>
-        <w:rPr>
-          <w:rFonts w:ascii="Arial" w:hAnsi="Arial" w:cs="Arial"/>
-          <w:lang w:val="es-VE"/>
-        </w:rPr>
-      </w:pPr>
-      <w:r>
-        <w:rPr>
-          <w:rFonts w:cs="Arial" w:ascii="Arial" w:hAnsi="Arial"/>
-          <w:lang w:val="es-VE"/>
-        </w:rPr>
-      </w:r>
-    </w:p>
-    <w:p>
-      <w:pPr>
-        <w:pStyle w:val="Normal"/>
-        <w:rPr>
+        <w:rPr>
+          <w:rFonts w:cs="Arial" w:ascii="Arial" w:hAnsi="Arial"/>
           <w:sz w:val="48"/>
           <w:szCs w:val="48"/>
-        </w:rPr>
-      </w:pPr>
-      <w:r>
-        <w:rPr>
-          <w:rFonts w:cs="Arial" w:ascii="Arial" w:hAnsi="Arial"/>
+          <w:lang w:val="es-VE"/>
+        </w:rPr>
+      </w:r>
+    </w:p>
+    <w:p>
+      <w:pPr>
+        <w:pStyle w:val="Normal"/>
+        <w:jc w:val="both"/>
+        <w:rPr>
+          <w:sz w:val="28"/>
+          <w:szCs w:val="28"/>
+        </w:rPr>
+      </w:pPr>
+      <w:r>
+        <w:rPr>
+          <w:rFonts w:cs="Arial" w:ascii="Arial" w:hAnsi="Arial"/>
+          <w:sz w:val="28"/>
+          <w:szCs w:val="28"/>
+          <w:lang w:val="es-VE"/>
+        </w:rPr>
+        <w:tab/>
+        <w:t>Para la generación de las imágenes instantáneas se leen los datos de la base de datos que fue llenada previamente. Se filtran los datos por cohorte, y se toman datos hasta un trimestre especificado.</w:t>
+      </w:r>
+    </w:p>
+    <w:p>
+      <w:pPr>
+        <w:pStyle w:val="Normal"/>
+        <w:jc w:val="both"/>
+        <w:rPr/>
+      </w:pPr>
+      <w:r>
+        <w:rPr>
+          <w:rFonts w:cs="Arial" w:ascii="Arial" w:hAnsi="Arial"/>
+          <w:sz w:val="28"/>
+          <w:szCs w:val="28"/>
+          <w:lang w:val="es-VE"/>
+        </w:rPr>
+        <w:t xml:space="preserve">El eje vertical del gráfico representa el porcentaje de estudiantes, y el eje horizontal representa los rangos de créditos aprobados. Las barras son el porcentaje de estudiantes de la carrera que tienen un cantidad de créditos aprobados entre los especificados por la barra. El dominio del eje vertical es de 0 a 100 ya que son porcentajes, el eje vertical tendrá n rangos, </w:t>
+      </w:r>
+      <w:r>
+        <w:rPr>
+          <w:rFonts w:cs="Arial" w:ascii="Arial" w:hAnsi="Arial"/>
+          <w:sz w:val="28"/>
+          <w:szCs w:val="28"/>
+          <w:lang w:val="es-VE"/>
+        </w:rPr>
+        <w:t>siendo este n</w:t>
+      </w:r>
+      <w:r>
+        <w:rPr>
+          <w:rFonts w:cs="Arial" w:ascii="Arial" w:hAnsi="Arial"/>
+          <w:sz w:val="28"/>
+          <w:szCs w:val="28"/>
+          <w:lang w:val="es-VE"/>
+        </w:rPr>
+        <w:t xml:space="preserve"> </w:t>
+      </w:r>
+      <w:r>
+        <w:rPr>
+          <w:rFonts w:cs="Arial" w:ascii="Arial" w:hAnsi="Arial"/>
+          <w:sz w:val="28"/>
+          <w:szCs w:val="28"/>
+          <w:lang w:val="es-VE"/>
+        </w:rPr>
+        <w:t xml:space="preserve">un entero </w:t>
+      </w:r>
+      <w:r>
+        <w:rPr>
+          <w:rFonts w:cs="Arial" w:ascii="Arial" w:hAnsi="Arial"/>
+          <w:sz w:val="28"/>
+          <w:szCs w:val="28"/>
+          <w:lang w:val="es-VE"/>
+        </w:rPr>
+        <w:t>igual al número de trimestres revisados, agrupando los rangos de 16 en 16 créditos.</w:t>
+      </w:r>
+    </w:p>
+    <w:p>
+      <w:pPr>
+        <w:pStyle w:val="Normal"/>
+        <w:jc w:val="both"/>
+        <w:rPr>
+          <w:rFonts w:ascii="Arial" w:hAnsi="Arial" w:cs="Arial"/>
+          <w:lang w:val="es-VE"/>
+        </w:rPr>
+      </w:pPr>
+      <w:r>
+        <w:rPr>
+          <w:rFonts w:cs="Arial" w:ascii="Arial" w:hAnsi="Arial"/>
+          <w:lang w:val="es-VE"/>
+        </w:rPr>
+      </w:r>
+    </w:p>
+    <w:p>
+      <w:pPr>
+        <w:pStyle w:val="Normal"/>
+        <w:rPr>
           <w:sz w:val="48"/>
           <w:szCs w:val="48"/>
+        </w:rPr>
+      </w:pPr>
+      <w:r>
+        <w:rPr>
+          <w:rFonts w:cs="Arial" w:ascii="Arial" w:hAnsi="Arial"/>
+          <w:sz w:val="48"/>
+          <w:szCs w:val="48"/>
           <w:lang w:val="es-VE"/>
         </w:rPr>
         <w:t>2.4. Generador de casos de prueba</w:t>
@@ -3709,21 +3858,49 @@
     <w:p>
       <w:pPr>
         <w:pStyle w:val="Normal"/>
-        <w:rPr>
-          <w:rFonts w:ascii="Arial" w:hAnsi="Arial" w:cs="Arial"/>
-          <w:vanish/>
-          <w:sz w:val="28"/>
-          <w:szCs w:val="28"/>
-        </w:rPr>
-      </w:pPr>
-      <w:r>
-        <w:rPr>
-          <w:rFonts w:cs="Arial" w:ascii="Arial" w:hAnsi="Arial"/>
-          <w:sz w:val="28"/>
-          <w:szCs w:val="28"/>
-        </w:rPr>
-        <w:tab/>
-        <w:t xml:space="preserve">El generador de casos de prueba es una función de Python que genera archivos de carga de estudiantes. El dominio de este caso de uso son los datos que se generan en el archivo. Los datos se toman de manera totalmente aleatoria. Se generan 10 estudiantes para una cohorte entre 1968 y 2017, se escoge una cantidad de trimestres a generar entre 0 y 15 trimestres, por cada estudiante se generan 4 materias de 4 créditos en cada trimestre, con notas entre 0 y 5 ó retirado. Los nombres y apellidos se forman tomando por separado aleatoriamente de una lista de nombres y una lista de apellidos. Los nombres y códigos de las materias son genéricos ya que son irrelevantes para las pruebas. </w:t>
+        <w:jc w:val="both"/>
+        <w:rPr/>
+      </w:pPr>
+      <w:r>
+        <w:rPr>
+          <w:rFonts w:cs="Arial" w:ascii="Arial" w:hAnsi="Arial"/>
+          <w:sz w:val="28"/>
+          <w:szCs w:val="28"/>
+        </w:rPr>
+        <w:tab/>
+        <w:t xml:space="preserve">El generador de casos de prueba es una función de Python que genera archivos de carga de estudiantes. El dominio de este caso de uso son los datos que se generan en el archivo. Los datos se toman de manera totalmente aleatoria. Se generan 10 estudiantes para una cohorte entre 1968 y 2017, se escoge una cantidad de trimestres a generar entre </w:t>
+      </w:r>
+      <w:r>
+        <w:rPr>
+          <w:rFonts w:cs="Arial" w:ascii="Arial" w:hAnsi="Arial"/>
+          <w:sz w:val="28"/>
+          <w:szCs w:val="28"/>
+        </w:rPr>
+        <w:t>1</w:t>
+      </w:r>
+      <w:r>
+        <w:rPr>
+          <w:rFonts w:cs="Arial" w:ascii="Arial" w:hAnsi="Arial"/>
+          <w:sz w:val="28"/>
+          <w:szCs w:val="28"/>
+        </w:rPr>
+        <w:t xml:space="preserve"> y 15 trimestres, por cada estudiante se generan 4 materias de 4 créditos en cada trimestre, con notas entre </w:t>
+      </w:r>
+      <w:r>
+        <w:rPr>
+          <w:rFonts w:cs="Arial" w:ascii="Arial" w:hAnsi="Arial"/>
+          <w:sz w:val="28"/>
+          <w:szCs w:val="28"/>
+        </w:rPr>
+        <w:t>1</w:t>
+      </w:r>
+      <w:r>
+        <w:rPr>
+          <w:rFonts w:cs="Arial" w:ascii="Arial" w:hAnsi="Arial"/>
+          <w:sz w:val="28"/>
+          <w:szCs w:val="28"/>
+        </w:rPr>
+        <w:t xml:space="preserve"> y 5 ó retirado. Los nombres y apellidos se forman tomando por separado aleatoriamente de una lista de nombres y una lista de apellidos. Los nombres y códigos de las materias son genéricos ya que son irrelevantes para las pruebas. </w:t>
       </w:r>
     </w:p>
     <w:p>
@@ -3903,29 +4080,8 @@
     <w:p>
       <w:pPr>
         <w:pStyle w:val="Normal"/>
-        <w:rPr>
-          <w:rFonts w:ascii="Arial" w:hAnsi="Arial" w:cs="Arial"/>
-          <w:sz w:val="28"/>
-          <w:szCs w:val="28"/>
-        </w:rPr>
-      </w:pPr>
-      <w:r>
-        <w:rPr>
-          <w:rFonts w:cs="Arial" w:ascii="Arial" w:hAnsi="Arial"/>
-          <w:sz w:val="28"/>
-          <w:szCs w:val="28"/>
-        </w:rPr>
-      </w:r>
-    </w:p>
-    <w:p>
-      <w:pPr>
-        <w:pStyle w:val="Normal"/>
         <w:jc w:val="center"/>
-        <w:rPr>
-          <w:rFonts w:ascii="Arial" w:hAnsi="Arial" w:cs="Arial"/>
-          <w:sz w:val="28"/>
-          <w:szCs w:val="28"/>
-        </w:rPr>
+        <w:rPr/>
       </w:pPr>
       <w:r>
         <w:rPr>
@@ -3987,123 +4143,272 @@
     <w:p>
       <w:pPr>
         <w:pStyle w:val="Normal"/>
-        <w:rPr/>
-      </w:pPr>
-      <w:r>
-        <w:rPr>
-          <w:rFonts w:cs="Arial" w:ascii="Arial" w:hAnsi="Arial"/>
-          <w:sz w:val="28"/>
-          <w:szCs w:val="28"/>
-          <w:lang w:val="es-VE"/>
-        </w:rPr>
-        <w:tab/>
-        <w:t>Para el desarrollo del proyecto identificamos las diferentes necesidades por cada historia de usuario. Logramos identificar las siguientes actividades: realización del registro, la implementación del ingreso, lectura del archivo excel e ingreso de datos en la base de datos, la generación de las instantáneas con las gráficas, la realización del generador de pruebas, la redacción del informe, el diseño de las vistas. Un equipo realizo el registro y el informe, otra pareja el login, las vistas fueron realizadas por una pareja con la ayuda de todos ya que el equipo no cuenta con mucho conocimiento de diseño de paginas web. Otra pareja se encargo realizar la lectura de los archivos, la carga en la base de datos y generación de las instantáneas. El generador de casos de prueba fue realizado por todos en conjunto.</w:t>
-      </w:r>
-    </w:p>
-    <w:p>
-      <w:pPr>
-        <w:pStyle w:val="Normal"/>
-        <w:rPr>
-          <w:rFonts w:ascii="Arial" w:hAnsi="Arial" w:cs="Arial"/>
-          <w:sz w:val="28"/>
-          <w:szCs w:val="28"/>
-          <w:lang w:val="es-VE"/>
-        </w:rPr>
-      </w:pPr>
-      <w:r>
-        <w:rPr>
-          <w:rFonts w:cs="Arial" w:ascii="Arial" w:hAnsi="Arial"/>
-          <w:sz w:val="28"/>
-          <w:szCs w:val="28"/>
-          <w:lang w:val="es-VE"/>
-        </w:rPr>
-      </w:r>
-    </w:p>
-    <w:p>
-      <w:pPr>
-        <w:pStyle w:val="Normal"/>
-        <w:rPr/>
-      </w:pPr>
-      <w:r>
-        <w:rPr>
-          <w:rFonts w:cs="Arial" w:ascii="Arial" w:hAnsi="Arial"/>
-          <w:sz w:val="28"/>
-          <w:szCs w:val="28"/>
-          <w:lang w:val="es-VE"/>
-        </w:rPr>
-        <w:tab/>
-        <w:t>Los primeros días tuvimos poca dedicación al proyecto ya que teníamos asignaciones muy importantes en otras materias, por lo que el trabajo se acumulo bastante para los últimos días. Empezamos la primera semana con la investigación de las librerías de python para la realización de gráficas, e investigamos también sobre la realización de vistas con html y bootstrap. Esta primera semana nos dedicamos en total aproximadamente 5 horas de trabajo. A partir de la segunda semana se intensifico el trabajo para ponernos al día y poder entregar el proyecto a tiempo. Nos dedicamos aproximadamente 6 horas diarias desde el lunes hasta el jueves para poder finalizar el trabajo.</w:t>
-      </w:r>
-    </w:p>
-    <w:p>
-      <w:pPr>
-        <w:pStyle w:val="Normal"/>
-        <w:rPr>
-          <w:rFonts w:ascii="Arial" w:hAnsi="Arial" w:cs="Arial"/>
-          <w:sz w:val="28"/>
-          <w:szCs w:val="28"/>
-          <w:lang w:val="es-VE"/>
-        </w:rPr>
-      </w:pPr>
-      <w:r>
-        <w:rPr>
-          <w:rFonts w:cs="Arial" w:ascii="Arial" w:hAnsi="Arial"/>
-          <w:sz w:val="28"/>
-          <w:szCs w:val="28"/>
-          <w:lang w:val="es-VE"/>
-        </w:rPr>
-      </w:r>
-    </w:p>
-    <w:p>
-      <w:pPr>
-        <w:pStyle w:val="Normal"/>
-        <w:rPr>
-          <w:rFonts w:ascii="Arial" w:hAnsi="Arial" w:cs="Arial"/>
-          <w:sz w:val="28"/>
-          <w:szCs w:val="28"/>
-          <w:lang w:val="es-VE"/>
-        </w:rPr>
-      </w:pPr>
-      <w:r>
-        <w:rPr>
-          <w:rFonts w:cs="Arial" w:ascii="Arial" w:hAnsi="Arial"/>
-          <w:sz w:val="28"/>
-          <w:szCs w:val="28"/>
-          <w:lang w:val="es-VE"/>
-        </w:rPr>
-      </w:r>
-    </w:p>
-    <w:p>
-      <w:pPr>
-        <w:pStyle w:val="Normal"/>
-        <w:rPr>
-          <w:rFonts w:ascii="Arial" w:hAnsi="Arial" w:cs="Arial"/>
-          <w:sz w:val="28"/>
-          <w:szCs w:val="28"/>
-        </w:rPr>
-      </w:pPr>
-      <w:r>
-        <w:rPr>
-          <w:rFonts w:cs="Arial" w:ascii="Arial" w:hAnsi="Arial"/>
-          <w:sz w:val="28"/>
-          <w:szCs w:val="28"/>
-        </w:rPr>
-      </w:r>
-    </w:p>
-    <w:p>
-      <w:pPr>
-        <w:pStyle w:val="Normal"/>
-        <w:rPr>
-          <w:rFonts w:ascii="Arial" w:hAnsi="Arial" w:cs="Arial"/>
-          <w:sz w:val="28"/>
-          <w:szCs w:val="28"/>
-        </w:rPr>
-      </w:pPr>
-      <w:r>
-        <w:rPr>
-          <w:rFonts w:cs="Arial" w:ascii="Arial" w:hAnsi="Arial"/>
-          <w:sz w:val="28"/>
-          <w:szCs w:val="28"/>
+        <w:jc w:val="both"/>
+        <w:rPr/>
+      </w:pPr>
+      <w:r>
+        <w:rPr>
+          <w:rFonts w:cs="Arial" w:ascii="Arial" w:hAnsi="Arial"/>
+          <w:sz w:val="28"/>
+          <w:szCs w:val="28"/>
+          <w:lang w:val="es-VE"/>
+        </w:rPr>
+        <w:tab/>
+        <w:t xml:space="preserve">Para el desarrollo del proyecto </w:t>
+      </w:r>
+      <w:r>
+        <w:rPr>
+          <w:rFonts w:cs="Arial" w:ascii="Arial" w:hAnsi="Arial"/>
+          <w:sz w:val="28"/>
+          <w:szCs w:val="28"/>
+          <w:lang w:val="es-VE"/>
+        </w:rPr>
+        <w:t>se identificó</w:t>
+      </w:r>
+      <w:r>
+        <w:rPr>
+          <w:rFonts w:cs="Arial" w:ascii="Arial" w:hAnsi="Arial"/>
+          <w:sz w:val="28"/>
+          <w:szCs w:val="28"/>
+          <w:lang w:val="es-VE"/>
+        </w:rPr>
+        <w:t xml:space="preserve"> las diferentes necesidades por cada historia de usuario. </w:t>
+      </w:r>
+      <w:r>
+        <w:rPr>
+          <w:rFonts w:cs="Arial" w:ascii="Arial" w:hAnsi="Arial"/>
+          <w:sz w:val="28"/>
+          <w:szCs w:val="28"/>
+          <w:lang w:val="es-VE"/>
+        </w:rPr>
+        <w:t>Se logra</w:t>
+      </w:r>
+      <w:r>
+        <w:rPr>
+          <w:rFonts w:cs="Arial" w:ascii="Arial" w:hAnsi="Arial"/>
+          <w:sz w:val="28"/>
+          <w:szCs w:val="28"/>
+          <w:lang w:val="es-VE"/>
+        </w:rPr>
+        <w:t xml:space="preserve"> identificar las siguientes actividades: realización del registro, la implementación del ingreso, lectura del archivo excel e ingreso de datos en la base de datos, la generación de las instantáneas con las gráficas, la realización del generador de pruebas, la redacción del informe </w:t>
+      </w:r>
+      <w:r>
+        <w:rPr>
+          <w:rFonts w:cs="Arial" w:ascii="Arial" w:hAnsi="Arial"/>
+          <w:sz w:val="28"/>
+          <w:szCs w:val="28"/>
+          <w:lang w:val="es-VE"/>
+        </w:rPr>
+        <w:t xml:space="preserve">y </w:t>
+      </w:r>
+      <w:r>
+        <w:rPr>
+          <w:rFonts w:cs="Arial" w:ascii="Arial" w:hAnsi="Arial"/>
+          <w:sz w:val="28"/>
+          <w:szCs w:val="28"/>
+          <w:lang w:val="es-VE"/>
+        </w:rPr>
+        <w:t xml:space="preserve">el diseño de las vistas. Un equipo realizó el registro y el informe, otra pareja el login, las vistas fueron realizadas por una pareja con la ayuda de todos ya que el equipo no cuenta con mucho conocimiento de diseño de paginas web. Otra pareja se encargó </w:t>
+      </w:r>
+      <w:r>
+        <w:rPr>
+          <w:rFonts w:cs="Arial" w:ascii="Arial" w:hAnsi="Arial"/>
+          <w:sz w:val="28"/>
+          <w:szCs w:val="28"/>
+          <w:lang w:val="es-VE"/>
+        </w:rPr>
+        <w:t>de</w:t>
+      </w:r>
+      <w:r>
+        <w:rPr>
+          <w:rFonts w:cs="Arial" w:ascii="Arial" w:hAnsi="Arial"/>
+          <w:sz w:val="28"/>
+          <w:szCs w:val="28"/>
+          <w:lang w:val="es-VE"/>
+        </w:rPr>
+        <w:t xml:space="preserve"> realizar la lectura de los archivos, la carga en la base de datos y generación de las instantáneas. El generador de casos de prueba fue realizado por todos en conjunto.</w:t>
+      </w:r>
+    </w:p>
+    <w:p>
+      <w:pPr>
+        <w:pStyle w:val="Normal"/>
+        <w:jc w:val="both"/>
+        <w:rPr>
+          <w:rFonts w:ascii="Arial" w:hAnsi="Arial" w:cs="Arial"/>
+          <w:sz w:val="28"/>
+          <w:szCs w:val="28"/>
+          <w:lang w:val="es-VE"/>
+        </w:rPr>
+      </w:pPr>
+      <w:r>
+        <w:rPr>
+          <w:rFonts w:cs="Arial" w:ascii="Arial" w:hAnsi="Arial"/>
+          <w:sz w:val="28"/>
+          <w:szCs w:val="28"/>
+          <w:lang w:val="es-VE"/>
+        </w:rPr>
+      </w:r>
+    </w:p>
+    <w:p>
+      <w:pPr>
+        <w:pStyle w:val="Normal"/>
+        <w:jc w:val="both"/>
+        <w:rPr/>
+      </w:pPr>
+      <w:r>
+        <w:rPr>
+          <w:rFonts w:cs="Arial" w:ascii="Arial" w:hAnsi="Arial"/>
+          <w:sz w:val="28"/>
+          <w:szCs w:val="28"/>
+          <w:lang w:val="es-VE"/>
+        </w:rPr>
+        <w:tab/>
+        <w:t xml:space="preserve">Los primeros días </w:t>
+      </w:r>
+      <w:r>
+        <w:rPr>
+          <w:rFonts w:cs="Arial" w:ascii="Arial" w:hAnsi="Arial"/>
+          <w:sz w:val="28"/>
+          <w:szCs w:val="28"/>
+          <w:lang w:val="es-VE"/>
+        </w:rPr>
+        <w:t xml:space="preserve">se tuvo </w:t>
+      </w:r>
+      <w:r>
+        <w:rPr>
+          <w:rFonts w:cs="Arial" w:ascii="Arial" w:hAnsi="Arial"/>
+          <w:sz w:val="28"/>
+          <w:szCs w:val="28"/>
+          <w:lang w:val="es-VE"/>
+        </w:rPr>
+        <w:t xml:space="preserve">poca dedicación al proyecto ya que teníamos asignaciones muy importantes en otras materias, por lo que el trabajo se acumuló bastante para los últimos días. </w:t>
+      </w:r>
+      <w:r>
+        <w:rPr>
+          <w:rFonts w:cs="Arial" w:ascii="Arial" w:hAnsi="Arial"/>
+          <w:sz w:val="28"/>
+          <w:szCs w:val="28"/>
+          <w:lang w:val="es-VE"/>
+        </w:rPr>
+        <w:t>Se empezó</w:t>
+      </w:r>
+      <w:r>
+        <w:rPr>
+          <w:rFonts w:cs="Arial" w:ascii="Arial" w:hAnsi="Arial"/>
+          <w:sz w:val="28"/>
+          <w:szCs w:val="28"/>
+          <w:lang w:val="es-VE"/>
+        </w:rPr>
+        <w:t xml:space="preserve"> la primera semana con la investigación de las librerías de </w:t>
+      </w:r>
+      <w:r>
+        <w:rPr>
+          <w:rFonts w:cs="Arial" w:ascii="Arial" w:hAnsi="Arial"/>
+          <w:sz w:val="28"/>
+          <w:szCs w:val="28"/>
+          <w:lang w:val="es-VE"/>
+        </w:rPr>
+        <w:t>P</w:t>
+      </w:r>
+      <w:r>
+        <w:rPr>
+          <w:rFonts w:cs="Arial" w:ascii="Arial" w:hAnsi="Arial"/>
+          <w:sz w:val="28"/>
+          <w:szCs w:val="28"/>
+          <w:lang w:val="es-VE"/>
+        </w:rPr>
+        <w:t xml:space="preserve">ython para la realización de gráficas </w:t>
+      </w:r>
+      <w:r>
+        <w:rPr>
+          <w:rFonts w:cs="Arial" w:ascii="Arial" w:hAnsi="Arial"/>
+          <w:sz w:val="28"/>
+          <w:szCs w:val="28"/>
+          <w:lang w:val="es-VE"/>
+        </w:rPr>
+        <w:t>y se investigó</w:t>
+      </w:r>
+      <w:r>
+        <w:rPr>
+          <w:rFonts w:cs="Arial" w:ascii="Arial" w:hAnsi="Arial"/>
+          <w:sz w:val="28"/>
+          <w:szCs w:val="28"/>
+          <w:lang w:val="es-VE"/>
+        </w:rPr>
+        <w:t xml:space="preserve"> también sobre la realización de vistas con html y bootstrap. Esta primera semana nos dedicamos, en total, aproximadamente, 5 horas de trabajo. A partir de la segunda semana se intensificó el trabajo para </w:t>
+      </w:r>
+      <w:r>
+        <w:rPr>
+          <w:rFonts w:cs="Arial" w:ascii="Arial" w:hAnsi="Arial"/>
+          <w:sz w:val="28"/>
+          <w:szCs w:val="28"/>
+          <w:lang w:val="es-VE"/>
+        </w:rPr>
+        <w:t xml:space="preserve">que el equipo se pusiera </w:t>
+      </w:r>
+      <w:r>
+        <w:rPr>
+          <w:rFonts w:cs="Arial" w:ascii="Arial" w:hAnsi="Arial"/>
+          <w:sz w:val="28"/>
+          <w:szCs w:val="28"/>
+          <w:lang w:val="es-VE"/>
+        </w:rPr>
+        <w:t xml:space="preserve">al día y poder entregar el proyecto a tiempo. </w:t>
+      </w:r>
+      <w:r>
+        <w:rPr>
+          <w:rFonts w:cs="Arial" w:ascii="Arial" w:hAnsi="Arial"/>
+          <w:sz w:val="28"/>
+          <w:szCs w:val="28"/>
+          <w:lang w:val="es-VE"/>
+        </w:rPr>
+        <w:t>Se dedicó,</w:t>
+      </w:r>
+      <w:r>
+        <w:rPr>
+          <w:rFonts w:cs="Arial" w:ascii="Arial" w:hAnsi="Arial"/>
+          <w:sz w:val="28"/>
+          <w:szCs w:val="28"/>
+          <w:lang w:val="es-VE"/>
+        </w:rPr>
+        <w:t xml:space="preserve"> aproximadamente, 6 horas diarias desde el lunes hasta el jueves para poder finalizar el trabajo.</w:t>
+      </w:r>
+    </w:p>
+    <w:p>
+      <w:pPr>
+        <w:pStyle w:val="Normal"/>
+        <w:rPr>
+          <w:rFonts w:ascii="Arial" w:hAnsi="Arial" w:cs="Arial"/>
+          <w:sz w:val="28"/>
+          <w:szCs w:val="28"/>
+          <w:lang w:val="es-VE"/>
+        </w:rPr>
+      </w:pPr>
+      <w:r>
+        <w:rPr>
+          <w:rFonts w:cs="Arial" w:ascii="Arial" w:hAnsi="Arial"/>
+          <w:sz w:val="28"/>
+          <w:szCs w:val="28"/>
+          <w:lang w:val="es-VE"/>
+        </w:rPr>
+      </w:r>
+    </w:p>
+    <w:p>
+      <w:pPr>
+        <w:pStyle w:val="Normal"/>
+        <w:rPr>
+          <w:rFonts w:ascii="Arial" w:hAnsi="Arial" w:cs="Arial"/>
+          <w:sz w:val="28"/>
+          <w:szCs w:val="28"/>
+          <w:lang w:val="es-VE"/>
+        </w:rPr>
+      </w:pPr>
+      <w:r>
+        <w:rPr>
+          <w:rFonts w:cs="Arial" w:ascii="Arial" w:hAnsi="Arial"/>
+          <w:sz w:val="28"/>
+          <w:szCs w:val="28"/>
+          <w:lang w:val="es-VE"/>
         </w:rPr>
       </w:r>
     </w:p>
@@ -4300,17 +4605,54 @@
     <w:p>
       <w:pPr>
         <w:pStyle w:val="Normal"/>
-        <w:rPr/>
-      </w:pPr>
-      <w:r>
-        <w:rPr>
-          <w:rFonts w:cs="Arial" w:ascii="Arial" w:hAnsi="Arial"/>
-          <w:sz w:val="28"/>
-          <w:szCs w:val="28"/>
-          <w:lang w:val="es-VE"/>
-        </w:rPr>
-        <w:tab/>
-        <w:t>En el inicio del proyecto la realización de las pruebas no fue realizado con la metodología esperada debido a que nuestro conocimiento del framework “Django” era pobre, y no sabíamos como trabajar con dicho framework como para saber que resultados esperar. Sin embargo, luego de conocer mejor el framework realizamos las pruebas de frontera, esquina y malicia con el método recomendado para las historias de usuario del registro, login y generador de pruebas. Para las pruebas de las imágenes instantáneas realizamos gráficas con Excel y las comparamos con las imágenes arrojadas por nuestra aplicación usando los mismos datos.</w:t>
+        <w:jc w:val="both"/>
+        <w:rPr/>
+      </w:pPr>
+      <w:r>
+        <w:rPr>
+          <w:rFonts w:cs="Arial" w:ascii="Arial" w:hAnsi="Arial"/>
+          <w:sz w:val="28"/>
+          <w:szCs w:val="28"/>
+          <w:lang w:val="es-VE"/>
+        </w:rPr>
+        <w:tab/>
+        <w:t xml:space="preserve">En el inicio del proyecto la realización de las pruebas no fue realizado con la metodología esperada debido a que nuestro conocimiento del framework “Django” era pobre, y no </w:t>
+      </w:r>
+      <w:r>
+        <w:rPr>
+          <w:rFonts w:cs="Arial" w:ascii="Arial" w:hAnsi="Arial"/>
+          <w:sz w:val="28"/>
+          <w:szCs w:val="28"/>
+          <w:lang w:val="es-VE"/>
+        </w:rPr>
+        <w:t>se sabía</w:t>
+      </w:r>
+      <w:r>
+        <w:rPr>
+          <w:rFonts w:cs="Arial" w:ascii="Arial" w:hAnsi="Arial"/>
+          <w:sz w:val="28"/>
+          <w:szCs w:val="28"/>
+          <w:lang w:val="es-VE"/>
+        </w:rPr>
+        <w:t xml:space="preserve"> como trabajar con dicho framework, como para saber que resultados esperar. Sin embargo, luego de conocer mejor el framework </w:t>
+      </w:r>
+      <w:r>
+        <w:rPr>
+          <w:rFonts w:cs="Arial" w:ascii="Arial" w:hAnsi="Arial"/>
+          <w:sz w:val="28"/>
+          <w:szCs w:val="28"/>
+          <w:lang w:val="es-VE"/>
+        </w:rPr>
+        <w:t>se realizó</w:t>
+      </w:r>
+      <w:r>
+        <w:rPr>
+          <w:rFonts w:cs="Arial" w:ascii="Arial" w:hAnsi="Arial"/>
+          <w:sz w:val="28"/>
+          <w:szCs w:val="28"/>
+          <w:lang w:val="es-VE"/>
+        </w:rPr>
+        <w:t xml:space="preserve"> las pruebas de frontera, esquina y malicia con el método recomendado para las historias de usuario del registro, login y generador de pruebas. Para las pruebas de las imágenes instantáneas realizamos gráficas con Excel y las comparamos con las imágenes arrojadas por nuestra aplicación usando los mismos datos.</w:t>
       </w:r>
     </w:p>
     <w:p>
@@ -4395,22 +4737,53 @@
     <w:p>
       <w:pPr>
         <w:pStyle w:val="Normal"/>
-        <w:rPr>
-          <w:rFonts w:ascii="Arial" w:hAnsi="Arial" w:cs="Arial"/>
-          <w:sz w:val="28"/>
-          <w:szCs w:val="28"/>
-          <w:lang w:val="es-VE"/>
-        </w:rPr>
-      </w:pPr>
-      <w:r>
-        <w:rPr>
-          <w:rFonts w:cs="Arial" w:ascii="Arial" w:hAnsi="Arial"/>
-          <w:sz w:val="28"/>
-          <w:szCs w:val="28"/>
-          <w:lang w:val="es-VE"/>
-        </w:rPr>
-        <w:tab/>
-        <w:t>Comenzamos a utilizar Github creando el repositorio del proyecto con su respectiva rama master, sin embargo en esta rama no se cargo nada hasta que el sprint 1 se completo exitosamente. Para el desarrollo del sprint se utilizo una rama llamada “desarrollo”, en esta rama se fueron agregando las funcionalidades completadas exitosamente. Para las diferentes historias de usuario se realizo un branch, cada vez que se completa una historia de usuario, se agrega al branch desarrollo, y cuando se completaron las 4 historias de usuario y se integraron en el branch desarrollo exitosamente, se procedió a subir todo en el master.</w:t>
+        <w:jc w:val="both"/>
+        <w:rPr/>
+      </w:pPr>
+      <w:r>
+        <w:rPr>
+          <w:rFonts w:cs="Arial" w:ascii="Arial" w:hAnsi="Arial"/>
+          <w:sz w:val="28"/>
+          <w:szCs w:val="28"/>
+          <w:lang w:val="es-VE"/>
+        </w:rPr>
+        <w:tab/>
+      </w:r>
+      <w:r>
+        <w:rPr>
+          <w:rFonts w:cs="Arial" w:ascii="Arial" w:hAnsi="Arial"/>
+          <w:sz w:val="28"/>
+          <w:szCs w:val="28"/>
+          <w:lang w:val="es-VE"/>
+        </w:rPr>
+        <w:t>Se comenzó</w:t>
+      </w:r>
+      <w:r>
+        <w:rPr>
+          <w:rFonts w:cs="Arial" w:ascii="Arial" w:hAnsi="Arial"/>
+          <w:sz w:val="28"/>
+          <w:szCs w:val="28"/>
+          <w:lang w:val="es-VE"/>
+        </w:rPr>
+        <w:t xml:space="preserve"> a utilizar Github creando el repositorio del proyecto con su respectiva rama master, sin embargo en esta rama no se cargó nada hasta que el sprint 1 se completó exitosamente. Para el desarrollo del sprint se utilizó una rama llamada “desarrollo”, en esta rama se fueron agregando las funcionalidades completadas exitosamente. Para las diferentes historias de usuario se realizó un branch, cada vez que se completa una historia de usuario, se agrega al branch desarrollo, y cuando se completaron las 4 historias de usuario </w:t>
+      </w:r>
+      <w:r>
+        <w:rPr>
+          <w:rFonts w:cs="Arial" w:ascii="Arial" w:hAnsi="Arial"/>
+          <w:sz w:val="28"/>
+          <w:szCs w:val="28"/>
+          <w:lang w:val="es-VE"/>
+        </w:rPr>
+        <w:t xml:space="preserve">y </w:t>
+      </w:r>
+      <w:r>
+        <w:rPr>
+          <w:rFonts w:cs="Arial" w:ascii="Arial" w:hAnsi="Arial"/>
+          <w:sz w:val="28"/>
+          <w:szCs w:val="28"/>
+          <w:lang w:val="es-VE"/>
+        </w:rPr>
+        <w:t>se integraron en el branch desarrollo exitosamente, se procedió a subir todo en el master.</w:t>
       </w:r>
     </w:p>
     <w:p>
@@ -4573,52 +4946,55 @@
     <w:p>
       <w:pPr>
         <w:pStyle w:val="Normal"/>
-        <w:rPr/>
-      </w:pPr>
-      <w:r>
-        <w:rPr>
-          <w:rFonts w:cs="Arial" w:ascii="Arial" w:hAnsi="Arial"/>
-          <w:sz w:val="28"/>
-          <w:szCs w:val="28"/>
-          <w:lang w:val="es-VE"/>
-        </w:rPr>
-        <w:tab/>
-        <w:t>El Avanzómetro puede ser una herramienta de mucha utilidad para nuestra casa de estudios, que ayudara a mejorar  considerablemente el desempeño de sus estudiantes si se realizan ajustes en los planes de estudios de acuerdo a resultados arrojados por el avanzometro. Sin embargo su éxito depende de la realización y aceptación de este prototipo.</w:t>
-      </w:r>
-    </w:p>
-    <w:p>
-      <w:pPr>
-        <w:pStyle w:val="Normal"/>
-        <w:rPr>
-          <w:rFonts w:ascii="Arial" w:hAnsi="Arial" w:cs="Arial"/>
-          <w:sz w:val="28"/>
-          <w:szCs w:val="28"/>
-          <w:lang w:val="es-VE"/>
-        </w:rPr>
-      </w:pPr>
-      <w:r>
-        <w:rPr>
-          <w:rFonts w:cs="Arial" w:ascii="Arial" w:hAnsi="Arial"/>
-          <w:sz w:val="28"/>
-          <w:szCs w:val="28"/>
-          <w:lang w:val="es-VE"/>
-        </w:rPr>
-      </w:r>
-    </w:p>
-    <w:p>
-      <w:pPr>
-        <w:pStyle w:val="Normal"/>
-        <w:rPr/>
-      </w:pPr>
-      <w:r>
-        <w:rPr>
-          <w:rFonts w:cs="Arial" w:ascii="Arial" w:hAnsi="Arial"/>
-          <w:sz w:val="28"/>
-          <w:szCs w:val="28"/>
-          <w:lang w:val="es-VE"/>
-        </w:rPr>
-        <w:tab/>
-        <w:t>La utilización de la metodología Scrum es perfecta para nuestro caso, ya que permite realizar un prototipo utilizable de la aplicación para ser presentado a instancias mayores, que decidirán si el desarrollo completo de la aplicación es viable y resultara en un producto útil para la universidad, o si por el contrario no es una aplicación viable o necesita de ajustes para ser utilizado.</w:t>
+        <w:jc w:val="both"/>
+        <w:rPr/>
+      </w:pPr>
+      <w:r>
+        <w:rPr>
+          <w:rFonts w:cs="Arial" w:ascii="Arial" w:hAnsi="Arial"/>
+          <w:sz w:val="28"/>
+          <w:szCs w:val="28"/>
+          <w:lang w:val="es-VE"/>
+        </w:rPr>
+        <w:tab/>
+        <w:t>El Avanzómetro puede ser una herramienta de mucha utilidad para nuestra casa de estudios, que ayudará a mejorar  considerablemente el desempeño de sus estudiantes si se realizan ajustes en los planes de estudios de acuerdo a resultados arrojados por el avanzómetro. Sin embargo, su éxito depende de la realización y aceptación de este prototipo.</w:t>
+      </w:r>
+    </w:p>
+    <w:p>
+      <w:pPr>
+        <w:pStyle w:val="Normal"/>
+        <w:jc w:val="both"/>
+        <w:rPr>
+          <w:rFonts w:ascii="Arial" w:hAnsi="Arial" w:cs="Arial"/>
+          <w:sz w:val="28"/>
+          <w:szCs w:val="28"/>
+          <w:lang w:val="es-VE"/>
+        </w:rPr>
+      </w:pPr>
+      <w:r>
+        <w:rPr>
+          <w:rFonts w:cs="Arial" w:ascii="Arial" w:hAnsi="Arial"/>
+          <w:sz w:val="28"/>
+          <w:szCs w:val="28"/>
+          <w:lang w:val="es-VE"/>
+        </w:rPr>
+      </w:r>
+    </w:p>
+    <w:p>
+      <w:pPr>
+        <w:pStyle w:val="Normal"/>
+        <w:jc w:val="both"/>
+        <w:rPr/>
+      </w:pPr>
+      <w:r>
+        <w:rPr>
+          <w:rFonts w:cs="Arial" w:ascii="Arial" w:hAnsi="Arial"/>
+          <w:sz w:val="28"/>
+          <w:szCs w:val="28"/>
+          <w:lang w:val="es-VE"/>
+        </w:rPr>
+        <w:tab/>
+        <w:t>La utilización de la metodología Scrum es perfecta para nuestro caso, ya que permite realizar un prototipo utilizable de la aplicación para ser presentado a instancias mayores, que decidirán si el desarrollo completo de la aplicación es viable y resultará en un producto útil para la universidad, o si por el contrario no es una aplicación viable o necesita de ajustes para ser utilizado.</w:t>
       </w:r>
     </w:p>
     <w:p>
@@ -4666,21 +5042,11 @@
         </w:rPr>
       </w:pPr>
       <w:r>
-        <w:rPr/>
-      </w:r>
-    </w:p>
-    <w:p>
-      <w:pPr>
-        <w:pStyle w:val="Normal"/>
-        <w:jc w:val="both"/>
-        <w:rPr>
-          <w:rFonts w:ascii="Arial" w:hAnsi="Arial" w:cs="Arial"/>
+        <w:rPr>
+          <w:rFonts w:cs="Arial" w:ascii="Arial" w:hAnsi="Arial"/>
           <w:sz w:val="60"/>
           <w:szCs w:val="60"/>
         </w:rPr>
-      </w:pPr>
-      <w:r>
-        <w:rPr/>
       </w:r>
     </w:p>
     <w:p>
@@ -4694,21 +5060,11 @@
         </w:rPr>
       </w:pPr>
       <w:r>
-        <w:rPr/>
-      </w:r>
-    </w:p>
-    <w:p>
-      <w:pPr>
-        <w:pStyle w:val="Normal"/>
-        <w:jc w:val="both"/>
-        <w:rPr>
-          <w:rFonts w:ascii="Arial" w:hAnsi="Arial" w:cs="Arial"/>
+        <w:rPr>
+          <w:rFonts w:cs="Arial" w:ascii="Arial" w:hAnsi="Arial"/>
           <w:sz w:val="60"/>
           <w:szCs w:val="60"/>
         </w:rPr>
-      </w:pPr>
-      <w:r>
-        <w:rPr/>
       </w:r>
     </w:p>
     <w:p>
@@ -4722,21 +5078,11 @@
         </w:rPr>
       </w:pPr>
       <w:r>
-        <w:rPr/>
-      </w:r>
-    </w:p>
-    <w:p>
-      <w:pPr>
-        <w:pStyle w:val="Normal"/>
-        <w:jc w:val="both"/>
-        <w:rPr>
-          <w:rFonts w:ascii="Arial" w:hAnsi="Arial" w:cs="Arial"/>
+        <w:rPr>
+          <w:rFonts w:cs="Arial" w:ascii="Arial" w:hAnsi="Arial"/>
           <w:sz w:val="60"/>
           <w:szCs w:val="60"/>
         </w:rPr>
-      </w:pPr>
-      <w:r>
-        <w:rPr/>
       </w:r>
     </w:p>
     <w:p>
@@ -4750,21 +5096,11 @@
         </w:rPr>
       </w:pPr>
       <w:r>
-        <w:rPr/>
-      </w:r>
-    </w:p>
-    <w:p>
-      <w:pPr>
-        <w:pStyle w:val="Normal"/>
-        <w:jc w:val="both"/>
-        <w:rPr>
-          <w:rFonts w:ascii="Arial" w:hAnsi="Arial" w:cs="Arial"/>
+        <w:rPr>
+          <w:rFonts w:cs="Arial" w:ascii="Arial" w:hAnsi="Arial"/>
           <w:sz w:val="60"/>
           <w:szCs w:val="60"/>
         </w:rPr>
-      </w:pPr>
-      <w:r>
-        <w:rPr/>
       </w:r>
     </w:p>
     <w:p>
@@ -4778,21 +5114,11 @@
         </w:rPr>
       </w:pPr>
       <w:r>
-        <w:rPr/>
-      </w:r>
-    </w:p>
-    <w:p>
-      <w:pPr>
-        <w:pStyle w:val="Normal"/>
-        <w:jc w:val="both"/>
-        <w:rPr>
-          <w:rFonts w:ascii="Arial" w:hAnsi="Arial" w:cs="Arial"/>
+        <w:rPr>
+          <w:rFonts w:cs="Arial" w:ascii="Arial" w:hAnsi="Arial"/>
           <w:sz w:val="60"/>
           <w:szCs w:val="60"/>
         </w:rPr>
-      </w:pPr>
-      <w:r>
-        <w:rPr/>
       </w:r>
     </w:p>
     <w:p>
@@ -4806,21 +5132,11 @@
         </w:rPr>
       </w:pPr>
       <w:r>
-        <w:rPr/>
-      </w:r>
-    </w:p>
-    <w:p>
-      <w:pPr>
-        <w:pStyle w:val="Normal"/>
-        <w:jc w:val="both"/>
-        <w:rPr>
-          <w:rFonts w:ascii="Arial" w:hAnsi="Arial" w:cs="Arial"/>
+        <w:rPr>
+          <w:rFonts w:cs="Arial" w:ascii="Arial" w:hAnsi="Arial"/>
           <w:sz w:val="60"/>
           <w:szCs w:val="60"/>
         </w:rPr>
-      </w:pPr>
-      <w:r>
-        <w:rPr/>
       </w:r>
     </w:p>
     <w:p>
@@ -4834,21 +5150,11 @@
         </w:rPr>
       </w:pPr>
       <w:r>
-        <w:rPr/>
-      </w:r>
-    </w:p>
-    <w:p>
-      <w:pPr>
-        <w:pStyle w:val="Normal"/>
-        <w:jc w:val="both"/>
-        <w:rPr>
-          <w:rFonts w:ascii="Arial" w:hAnsi="Arial" w:cs="Arial"/>
+        <w:rPr>
+          <w:rFonts w:cs="Arial" w:ascii="Arial" w:hAnsi="Arial"/>
           <w:sz w:val="60"/>
           <w:szCs w:val="60"/>
         </w:rPr>
-      </w:pPr>
-      <w:r>
-        <w:rPr/>
       </w:r>
     </w:p>
     <w:p>
@@ -4862,115 +5168,18 @@
         </w:rPr>
       </w:pPr>
       <w:r>
-        <w:rPr/>
-      </w:r>
-    </w:p>
-    <w:p>
-      <w:pPr>
-        <w:pStyle w:val="Normal"/>
-        <w:jc w:val="both"/>
-        <w:rPr>
-          <w:rFonts w:ascii="Arial" w:hAnsi="Arial" w:cs="Arial"/>
+        <w:rPr>
+          <w:rFonts w:cs="Arial" w:ascii="Arial" w:hAnsi="Arial"/>
           <w:sz w:val="60"/>
           <w:szCs w:val="60"/>
         </w:rPr>
-      </w:pPr>
-      <w:r>
-        <w:rPr/>
-      </w:r>
-    </w:p>
-    <w:p>
-      <w:pPr>
-        <w:pStyle w:val="Normal"/>
-        <w:jc w:val="both"/>
-        <w:rPr>
-          <w:rFonts w:ascii="Arial" w:hAnsi="Arial" w:cs="Arial"/>
-          <w:sz w:val="60"/>
-          <w:szCs w:val="60"/>
-        </w:rPr>
-      </w:pPr>
-      <w:r>
-        <w:rPr/>
-      </w:r>
-    </w:p>
-    <w:p>
-      <w:pPr>
-        <w:pStyle w:val="Normal"/>
-        <w:jc w:val="both"/>
-        <w:rPr>
-          <w:rFonts w:ascii="Arial" w:hAnsi="Arial" w:cs="Arial"/>
-          <w:sz w:val="60"/>
-          <w:szCs w:val="60"/>
-        </w:rPr>
-      </w:pPr>
-      <w:r>
-        <w:rPr/>
-      </w:r>
-    </w:p>
-    <w:p>
-      <w:pPr>
-        <w:pStyle w:val="Normal"/>
-        <w:jc w:val="both"/>
-        <w:rPr>
-          <w:rFonts w:ascii="Arial" w:hAnsi="Arial" w:cs="Arial"/>
-          <w:sz w:val="60"/>
-          <w:szCs w:val="60"/>
-        </w:rPr>
-      </w:pPr>
-      <w:r>
-        <w:rPr/>
-      </w:r>
-    </w:p>
-    <w:p>
-      <w:pPr>
-        <w:pStyle w:val="Normal"/>
-        <w:jc w:val="both"/>
-        <w:rPr>
-          <w:rFonts w:ascii="Arial" w:hAnsi="Arial" w:cs="Arial"/>
-          <w:sz w:val="60"/>
-          <w:szCs w:val="60"/>
-        </w:rPr>
-      </w:pPr>
-      <w:r>
-        <w:rPr/>
-      </w:r>
-    </w:p>
-    <w:p>
-      <w:pPr>
-        <w:pStyle w:val="Normal"/>
-        <w:jc w:val="both"/>
-        <w:rPr>
-          <w:rFonts w:ascii="Arial" w:hAnsi="Arial" w:cs="Arial"/>
-          <w:sz w:val="60"/>
-          <w:szCs w:val="60"/>
-        </w:rPr>
-      </w:pPr>
-      <w:r>
-        <w:rPr/>
-      </w:r>
-    </w:p>
-    <w:p>
-      <w:pPr>
-        <w:pStyle w:val="Normal"/>
-        <w:jc w:val="both"/>
-        <w:rPr>
-          <w:rFonts w:ascii="Arial" w:hAnsi="Arial" w:cs="Arial"/>
-          <w:sz w:val="60"/>
-          <w:szCs w:val="60"/>
-        </w:rPr>
-      </w:pPr>
-      <w:r>
-        <w:rPr/>
       </w:r>
     </w:p>
     <w:p>
       <w:pPr>
         <w:pStyle w:val="Normal"/>
         <w:jc w:val="center"/>
-        <w:rPr>
-          <w:sz w:val="28"/>
-          <w:szCs w:val="28"/>
-        </w:rPr>
+        <w:rPr/>
       </w:pPr>
       <w:r>
         <w:rPr>
@@ -5685,6 +5894,15 @@
       <w:szCs w:val="32"/>
     </w:rPr>
   </w:style>
+  <w:style w:type="character" w:styleId="ListLabel6">
+    <w:name w:val="ListLabel 6"/>
+    <w:qFormat/>
+    <w:rPr>
+      <w:rFonts w:ascii="Arial" w:hAnsi="Arial" w:cs="Arial"/>
+      <w:sz w:val="32"/>
+      <w:szCs w:val="32"/>
+    </w:rPr>
+  </w:style>
   <w:style w:type="paragraph" w:styleId="Encabezado">
     <w:name w:val="Encabezado"/>
     <w:basedOn w:val="Normal"/>

</xml_diff>